<commit_message>
questao 2, questao 3a
</commit_message>
<xml_diff>
--- a/Processamento Digitais de Sinais/Aula_06/Lista2_TZ.docx
+++ b/Processamento Digitais de Sinais/Aula_06/Lista2_TZ.docx
@@ -89,19 +89,7 @@
         <w:jc w:val="center"/>
       </w:pPr>
       <w:r>
-        <w:t xml:space="preserve">Lista </w:t>
-      </w:r>
-      <w:r>
-        <w:t>II</w:t>
-      </w:r>
-      <w:r>
-        <w:t>: Transformada</w:t>
-      </w:r>
-      <w:r>
-        <w:t xml:space="preserve"> Z</w:t>
-      </w:r>
-      <w:r>
-        <w:t xml:space="preserve"> </w:t>
+        <w:t xml:space="preserve">Lista II: Transformada Z </w:t>
       </w:r>
     </w:p>
     <w:p>
@@ -473,14 +461,7 @@
               <w:rFonts w:ascii="Cambria Math" w:hAnsi="Cambria Math"/>
               <w:color w:val="FF0000"/>
             </w:rPr>
-            <m:t>B</m:t>
-          </m:r>
-          <m:r>
-            <w:rPr>
-              <w:rFonts w:ascii="Cambria Math" w:hAnsi="Cambria Math"/>
-              <w:color w:val="FF0000"/>
-            </w:rPr>
-            <m:t>=</m:t>
+            <m:t>B=</m:t>
           </m:r>
           <m:f>
             <m:fPr>
@@ -498,21 +479,7 @@
                   <w:rFonts w:ascii="Cambria Math" w:hAnsi="Cambria Math"/>
                   <w:color w:val="FF0000"/>
                 </w:rPr>
-                <m:t>4(</m:t>
-              </m:r>
-              <m:r>
-                <w:rPr>
-                  <w:rFonts w:ascii="Cambria Math" w:hAnsi="Cambria Math"/>
-                  <w:color w:val="FF0000"/>
-                </w:rPr>
-                <m:t>3</m:t>
-              </m:r>
-              <m:r>
-                <w:rPr>
-                  <w:rFonts w:ascii="Cambria Math" w:hAnsi="Cambria Math"/>
-                  <w:color w:val="FF0000"/>
-                </w:rPr>
-                <m:t>)</m:t>
+                <m:t>4(3)</m:t>
               </m:r>
             </m:num>
             <m:den>
@@ -521,35 +488,7 @@
                   <w:rFonts w:ascii="Cambria Math" w:hAnsi="Cambria Math"/>
                   <w:color w:val="FF0000"/>
                 </w:rPr>
-                <m:t>(</m:t>
-              </m:r>
-              <m:r>
-                <w:rPr>
-                  <w:rFonts w:ascii="Cambria Math" w:hAnsi="Cambria Math"/>
-                  <w:color w:val="FF0000"/>
-                </w:rPr>
-                <m:t>3</m:t>
-              </m:r>
-              <m:r>
-                <w:rPr>
-                  <w:rFonts w:ascii="Cambria Math" w:hAnsi="Cambria Math"/>
-                  <w:color w:val="FF0000"/>
-                </w:rPr>
-                <m:t>-</m:t>
-              </m:r>
-              <m:r>
-                <w:rPr>
-                  <w:rFonts w:ascii="Cambria Math" w:hAnsi="Cambria Math"/>
-                  <w:color w:val="FF0000"/>
-                </w:rPr>
-                <m:t>1</m:t>
-              </m:r>
-              <m:r>
-                <w:rPr>
-                  <w:rFonts w:ascii="Cambria Math" w:hAnsi="Cambria Math"/>
-                  <w:color w:val="FF0000"/>
-                </w:rPr>
-                <m:t>)</m:t>
+                <m:t>(3-1)</m:t>
               </m:r>
             </m:den>
           </m:f>
@@ -594,14 +533,7 @@
               <w:rFonts w:ascii="Cambria Math" w:hAnsi="Cambria Math"/>
               <w:color w:val="FF0000"/>
             </w:rPr>
-            <m:t>=</m:t>
-          </m:r>
-          <m:r>
-            <w:rPr>
-              <w:rFonts w:ascii="Cambria Math" w:hAnsi="Cambria Math"/>
-              <w:color w:val="FF0000"/>
-            </w:rPr>
-            <m:t>6</m:t>
+            <m:t>=6</m:t>
           </m:r>
         </m:oMath>
       </m:oMathPara>
@@ -670,14 +602,7 @@
               <w:rFonts w:ascii="Cambria Math" w:hAnsi="Cambria Math"/>
               <w:color w:val="FF0000"/>
             </w:rPr>
-            <m:t>=</m:t>
-          </m:r>
-          <m:r>
-            <w:rPr>
-              <w:rFonts w:ascii="Cambria Math" w:hAnsi="Cambria Math"/>
-              <w:color w:val="FF0000"/>
-            </w:rPr>
-            <m:t>-</m:t>
+            <m:t>=-</m:t>
           </m:r>
           <m:f>
             <m:fPr>
@@ -998,8 +923,6 @@
         <w:pStyle w:val="PargrafodaLista"/>
         <w:ind w:left="360" w:right="8" w:firstLine="0"/>
       </w:pPr>
-      <w:bookmarkStart w:id="0" w:name="_GoBack"/>
-      <w:bookmarkEnd w:id="0"/>
     </w:p>
     <w:p>
       <w:pPr>
@@ -1108,7 +1031,31 @@
           <w:rPr>
             <w:rFonts w:ascii="Cambria Math" w:hAnsi="Cambria Math"/>
           </w:rPr>
-          <m:t>=x(k)</m:t>
+          <m:t>=x</m:t>
+        </m:r>
+        <m:d>
+          <m:dPr>
+            <m:ctrlPr>
+              <w:rPr>
+                <w:rFonts w:ascii="Cambria Math" w:hAnsi="Cambria Math"/>
+                <w:i/>
+              </w:rPr>
+            </m:ctrlPr>
+          </m:dPr>
+          <m:e>
+            <m:r>
+              <w:rPr>
+                <w:rFonts w:ascii="Cambria Math" w:hAnsi="Cambria Math"/>
+              </w:rPr>
+              <m:t>k</m:t>
+            </m:r>
+          </m:e>
+        </m:d>
+        <m:r>
+          <w:rPr>
+            <w:rFonts w:ascii="Cambria Math" w:hAnsi="Cambria Math"/>
+          </w:rPr>
+          <m:t>+</m:t>
         </m:r>
         <m:f>
           <m:fPr>
@@ -1143,6 +1090,922 @@
           <m:t>x(k-1)</m:t>
         </m:r>
       </m:oMath>
+    </w:p>
+    <w:p>
+      <w:pPr>
+        <w:pStyle w:val="PargrafodaLista"/>
+        <w:ind w:right="8" w:firstLine="0"/>
+        <w:rPr>
+          <w:color w:val="FF0000"/>
+        </w:rPr>
+      </w:pPr>
+      <m:oMathPara>
+        <m:oMath>
+          <m:r>
+            <w:rPr>
+              <w:rFonts w:ascii="Cambria Math" w:hAnsi="Cambria Math"/>
+              <w:color w:val="FF0000"/>
+            </w:rPr>
+            <m:t>Y</m:t>
+          </m:r>
+          <m:d>
+            <m:dPr>
+              <m:ctrlPr>
+                <w:rPr>
+                  <w:rFonts w:ascii="Cambria Math" w:hAnsi="Cambria Math"/>
+                  <w:i/>
+                  <w:color w:val="FF0000"/>
+                </w:rPr>
+              </m:ctrlPr>
+            </m:dPr>
+            <m:e>
+              <m:r>
+                <w:rPr>
+                  <w:rFonts w:ascii="Cambria Math" w:hAnsi="Cambria Math"/>
+                  <w:color w:val="FF0000"/>
+                </w:rPr>
+                <m:t>Z</m:t>
+              </m:r>
+            </m:e>
+          </m:d>
+          <m:r>
+            <w:rPr>
+              <w:rFonts w:ascii="Cambria Math" w:hAnsi="Cambria Math"/>
+              <w:color w:val="FF0000"/>
+            </w:rPr>
+            <m:t>-</m:t>
+          </m:r>
+          <m:f>
+            <m:fPr>
+              <m:ctrlPr>
+                <w:rPr>
+                  <w:rFonts w:ascii="Cambria Math" w:hAnsi="Cambria Math"/>
+                  <w:i/>
+                  <w:color w:val="FF0000"/>
+                </w:rPr>
+              </m:ctrlPr>
+            </m:fPr>
+            <m:num>
+              <m:r>
+                <w:rPr>
+                  <w:rFonts w:ascii="Cambria Math" w:hAnsi="Cambria Math"/>
+                  <w:color w:val="FF0000"/>
+                </w:rPr>
+                <m:t>1</m:t>
+              </m:r>
+            </m:num>
+            <m:den>
+              <m:r>
+                <w:rPr>
+                  <w:rFonts w:ascii="Cambria Math" w:hAnsi="Cambria Math"/>
+                  <w:color w:val="FF0000"/>
+                </w:rPr>
+                <m:t>2</m:t>
+              </m:r>
+            </m:den>
+          </m:f>
+          <m:sSup>
+            <m:sSupPr>
+              <m:ctrlPr>
+                <w:rPr>
+                  <w:rFonts w:ascii="Cambria Math" w:hAnsi="Cambria Math"/>
+                  <w:i/>
+                  <w:color w:val="FF0000"/>
+                </w:rPr>
+              </m:ctrlPr>
+            </m:sSupPr>
+            <m:e>
+              <m:r>
+                <w:rPr>
+                  <w:rFonts w:ascii="Cambria Math" w:hAnsi="Cambria Math"/>
+                  <w:color w:val="FF0000"/>
+                </w:rPr>
+                <m:t>Z</m:t>
+              </m:r>
+            </m:e>
+            <m:sup>
+              <m:r>
+                <w:rPr>
+                  <w:rFonts w:ascii="Cambria Math" w:hAnsi="Cambria Math"/>
+                  <w:color w:val="FF0000"/>
+                </w:rPr>
+                <m:t>-1</m:t>
+              </m:r>
+            </m:sup>
+          </m:sSup>
+          <m:r>
+            <w:rPr>
+              <w:rFonts w:ascii="Cambria Math" w:hAnsi="Cambria Math"/>
+              <w:color w:val="FF0000"/>
+            </w:rPr>
+            <m:t>Y</m:t>
+          </m:r>
+          <m:d>
+            <m:dPr>
+              <m:ctrlPr>
+                <w:rPr>
+                  <w:rFonts w:ascii="Cambria Math" w:hAnsi="Cambria Math"/>
+                  <w:i/>
+                  <w:color w:val="FF0000"/>
+                </w:rPr>
+              </m:ctrlPr>
+            </m:dPr>
+            <m:e>
+              <m:r>
+                <w:rPr>
+                  <w:rFonts w:ascii="Cambria Math" w:hAnsi="Cambria Math"/>
+                  <w:color w:val="FF0000"/>
+                </w:rPr>
+                <m:t>Z</m:t>
+              </m:r>
+            </m:e>
+          </m:d>
+          <m:r>
+            <w:rPr>
+              <w:rFonts w:ascii="Cambria Math" w:hAnsi="Cambria Math"/>
+              <w:color w:val="FF0000"/>
+            </w:rPr>
+            <m:t>=X</m:t>
+          </m:r>
+          <m:d>
+            <m:dPr>
+              <m:ctrlPr>
+                <w:rPr>
+                  <w:rFonts w:ascii="Cambria Math" w:hAnsi="Cambria Math"/>
+                  <w:i/>
+                  <w:color w:val="FF0000"/>
+                </w:rPr>
+              </m:ctrlPr>
+            </m:dPr>
+            <m:e>
+              <m:r>
+                <w:rPr>
+                  <w:rFonts w:ascii="Cambria Math" w:hAnsi="Cambria Math"/>
+                  <w:color w:val="FF0000"/>
+                </w:rPr>
+                <m:t>Z</m:t>
+              </m:r>
+            </m:e>
+          </m:d>
+          <m:r>
+            <w:rPr>
+              <w:rFonts w:ascii="Cambria Math" w:hAnsi="Cambria Math"/>
+              <w:color w:val="FF0000"/>
+            </w:rPr>
+            <m:t>+</m:t>
+          </m:r>
+          <m:f>
+            <m:fPr>
+              <m:ctrlPr>
+                <w:rPr>
+                  <w:rFonts w:ascii="Cambria Math" w:hAnsi="Cambria Math"/>
+                  <w:i/>
+                  <w:color w:val="FF0000"/>
+                </w:rPr>
+              </m:ctrlPr>
+            </m:fPr>
+            <m:num>
+              <m:r>
+                <w:rPr>
+                  <w:rFonts w:ascii="Cambria Math" w:hAnsi="Cambria Math"/>
+                  <w:color w:val="FF0000"/>
+                </w:rPr>
+                <m:t>1</m:t>
+              </m:r>
+            </m:num>
+            <m:den>
+              <m:r>
+                <w:rPr>
+                  <w:rFonts w:ascii="Cambria Math" w:hAnsi="Cambria Math"/>
+                  <w:color w:val="FF0000"/>
+                </w:rPr>
+                <m:t>3</m:t>
+              </m:r>
+            </m:den>
+          </m:f>
+          <m:sSup>
+            <m:sSupPr>
+              <m:ctrlPr>
+                <w:rPr>
+                  <w:rFonts w:ascii="Cambria Math" w:hAnsi="Cambria Math"/>
+                  <w:i/>
+                  <w:color w:val="FF0000"/>
+                </w:rPr>
+              </m:ctrlPr>
+            </m:sSupPr>
+            <m:e>
+              <m:r>
+                <w:rPr>
+                  <w:rFonts w:ascii="Cambria Math" w:hAnsi="Cambria Math"/>
+                  <w:color w:val="FF0000"/>
+                </w:rPr>
+                <m:t>Z</m:t>
+              </m:r>
+            </m:e>
+            <m:sup>
+              <m:r>
+                <w:rPr>
+                  <w:rFonts w:ascii="Cambria Math" w:hAnsi="Cambria Math"/>
+                  <w:color w:val="FF0000"/>
+                </w:rPr>
+                <m:t>-1</m:t>
+              </m:r>
+            </m:sup>
+          </m:sSup>
+          <m:r>
+            <w:rPr>
+              <w:rFonts w:ascii="Cambria Math" w:hAnsi="Cambria Math"/>
+              <w:color w:val="FF0000"/>
+            </w:rPr>
+            <m:t>X</m:t>
+          </m:r>
+          <m:d>
+            <m:dPr>
+              <m:ctrlPr>
+                <w:rPr>
+                  <w:rFonts w:ascii="Cambria Math" w:hAnsi="Cambria Math"/>
+                  <w:i/>
+                  <w:color w:val="FF0000"/>
+                </w:rPr>
+              </m:ctrlPr>
+            </m:dPr>
+            <m:e>
+              <m:r>
+                <w:rPr>
+                  <w:rFonts w:ascii="Cambria Math" w:hAnsi="Cambria Math"/>
+                  <w:color w:val="FF0000"/>
+                </w:rPr>
+                <m:t>Z</m:t>
+              </m:r>
+            </m:e>
+          </m:d>
+        </m:oMath>
+      </m:oMathPara>
+    </w:p>
+    <w:p>
+      <w:pPr>
+        <w:pStyle w:val="PargrafodaLista"/>
+        <w:ind w:right="8" w:firstLine="0"/>
+        <w:rPr>
+          <w:color w:val="FF0000"/>
+        </w:rPr>
+      </w:pPr>
+      <m:oMathPara>
+        <m:oMath>
+          <m:r>
+            <w:rPr>
+              <w:rFonts w:ascii="Cambria Math" w:hAnsi="Cambria Math"/>
+              <w:color w:val="FF0000"/>
+            </w:rPr>
+            <m:t>Y</m:t>
+          </m:r>
+          <m:d>
+            <m:dPr>
+              <m:ctrlPr>
+                <w:rPr>
+                  <w:rFonts w:ascii="Cambria Math" w:hAnsi="Cambria Math"/>
+                  <w:i/>
+                  <w:color w:val="FF0000"/>
+                </w:rPr>
+              </m:ctrlPr>
+            </m:dPr>
+            <m:e>
+              <m:r>
+                <w:rPr>
+                  <w:rFonts w:ascii="Cambria Math" w:hAnsi="Cambria Math"/>
+                  <w:color w:val="FF0000"/>
+                </w:rPr>
+                <m:t>Z</m:t>
+              </m:r>
+            </m:e>
+          </m:d>
+          <m:d>
+            <m:dPr>
+              <m:ctrlPr>
+                <w:rPr>
+                  <w:rFonts w:ascii="Cambria Math" w:hAnsi="Cambria Math"/>
+                  <w:i/>
+                  <w:color w:val="FF0000"/>
+                </w:rPr>
+              </m:ctrlPr>
+            </m:dPr>
+            <m:e>
+              <m:r>
+                <w:rPr>
+                  <w:rFonts w:ascii="Cambria Math" w:hAnsi="Cambria Math"/>
+                  <w:color w:val="FF0000"/>
+                </w:rPr>
+                <m:t>1</m:t>
+              </m:r>
+              <m:r>
+                <w:rPr>
+                  <w:rFonts w:ascii="Cambria Math" w:hAnsi="Cambria Math"/>
+                  <w:color w:val="FF0000"/>
+                </w:rPr>
+                <m:t>-</m:t>
+              </m:r>
+              <m:f>
+                <m:fPr>
+                  <m:ctrlPr>
+                    <w:rPr>
+                      <w:rFonts w:ascii="Cambria Math" w:hAnsi="Cambria Math"/>
+                      <w:i/>
+                      <w:color w:val="FF0000"/>
+                    </w:rPr>
+                  </m:ctrlPr>
+                </m:fPr>
+                <m:num>
+                  <m:r>
+                    <w:rPr>
+                      <w:rFonts w:ascii="Cambria Math" w:hAnsi="Cambria Math"/>
+                      <w:color w:val="FF0000"/>
+                    </w:rPr>
+                    <m:t>1</m:t>
+                  </m:r>
+                </m:num>
+                <m:den>
+                  <m:r>
+                    <w:rPr>
+                      <w:rFonts w:ascii="Cambria Math" w:hAnsi="Cambria Math"/>
+                      <w:color w:val="FF0000"/>
+                    </w:rPr>
+                    <m:t>2</m:t>
+                  </m:r>
+                </m:den>
+              </m:f>
+              <m:sSup>
+                <m:sSupPr>
+                  <m:ctrlPr>
+                    <w:rPr>
+                      <w:rFonts w:ascii="Cambria Math" w:hAnsi="Cambria Math"/>
+                      <w:i/>
+                      <w:color w:val="FF0000"/>
+                    </w:rPr>
+                  </m:ctrlPr>
+                </m:sSupPr>
+                <m:e>
+                  <m:r>
+                    <w:rPr>
+                      <w:rFonts w:ascii="Cambria Math" w:hAnsi="Cambria Math"/>
+                      <w:color w:val="FF0000"/>
+                    </w:rPr>
+                    <m:t>Z</m:t>
+                  </m:r>
+                </m:e>
+                <m:sup>
+                  <m:r>
+                    <w:rPr>
+                      <w:rFonts w:ascii="Cambria Math" w:hAnsi="Cambria Math"/>
+                      <w:color w:val="FF0000"/>
+                    </w:rPr>
+                    <m:t>-1</m:t>
+                  </m:r>
+                </m:sup>
+              </m:sSup>
+            </m:e>
+          </m:d>
+          <m:r>
+            <w:rPr>
+              <w:rFonts w:ascii="Cambria Math" w:hAnsi="Cambria Math"/>
+              <w:color w:val="FF0000"/>
+            </w:rPr>
+            <m:t>=X</m:t>
+          </m:r>
+          <m:d>
+            <m:dPr>
+              <m:ctrlPr>
+                <w:rPr>
+                  <w:rFonts w:ascii="Cambria Math" w:hAnsi="Cambria Math"/>
+                  <w:i/>
+                  <w:color w:val="FF0000"/>
+                </w:rPr>
+              </m:ctrlPr>
+            </m:dPr>
+            <m:e>
+              <m:r>
+                <w:rPr>
+                  <w:rFonts w:ascii="Cambria Math" w:hAnsi="Cambria Math"/>
+                  <w:color w:val="FF0000"/>
+                </w:rPr>
+                <m:t>Z</m:t>
+              </m:r>
+            </m:e>
+          </m:d>
+          <m:d>
+            <m:dPr>
+              <m:ctrlPr>
+                <w:rPr>
+                  <w:rFonts w:ascii="Cambria Math" w:hAnsi="Cambria Math"/>
+                  <w:i/>
+                  <w:color w:val="FF0000"/>
+                </w:rPr>
+              </m:ctrlPr>
+            </m:dPr>
+            <m:e>
+              <m:r>
+                <w:rPr>
+                  <w:rFonts w:ascii="Cambria Math" w:hAnsi="Cambria Math"/>
+                  <w:color w:val="FF0000"/>
+                </w:rPr>
+                <m:t>1+</m:t>
+              </m:r>
+              <m:f>
+                <m:fPr>
+                  <m:ctrlPr>
+                    <w:rPr>
+                      <w:rFonts w:ascii="Cambria Math" w:hAnsi="Cambria Math"/>
+                      <w:i/>
+                      <w:color w:val="FF0000"/>
+                    </w:rPr>
+                  </m:ctrlPr>
+                </m:fPr>
+                <m:num>
+                  <m:r>
+                    <w:rPr>
+                      <w:rFonts w:ascii="Cambria Math" w:hAnsi="Cambria Math"/>
+                      <w:color w:val="FF0000"/>
+                    </w:rPr>
+                    <m:t>1</m:t>
+                  </m:r>
+                </m:num>
+                <m:den>
+                  <m:r>
+                    <w:rPr>
+                      <w:rFonts w:ascii="Cambria Math" w:hAnsi="Cambria Math"/>
+                      <w:color w:val="FF0000"/>
+                    </w:rPr>
+                    <m:t>3</m:t>
+                  </m:r>
+                </m:den>
+              </m:f>
+              <m:sSup>
+                <m:sSupPr>
+                  <m:ctrlPr>
+                    <w:rPr>
+                      <w:rFonts w:ascii="Cambria Math" w:hAnsi="Cambria Math"/>
+                      <w:i/>
+                      <w:color w:val="FF0000"/>
+                    </w:rPr>
+                  </m:ctrlPr>
+                </m:sSupPr>
+                <m:e>
+                  <m:r>
+                    <w:rPr>
+                      <w:rFonts w:ascii="Cambria Math" w:hAnsi="Cambria Math"/>
+                      <w:color w:val="FF0000"/>
+                    </w:rPr>
+                    <m:t>Z</m:t>
+                  </m:r>
+                </m:e>
+                <m:sup>
+                  <m:r>
+                    <w:rPr>
+                      <w:rFonts w:ascii="Cambria Math" w:hAnsi="Cambria Math"/>
+                      <w:color w:val="FF0000"/>
+                    </w:rPr>
+                    <m:t>-1</m:t>
+                  </m:r>
+                </m:sup>
+              </m:sSup>
+            </m:e>
+          </m:d>
+        </m:oMath>
+      </m:oMathPara>
+    </w:p>
+    <w:p>
+      <w:pPr>
+        <w:pStyle w:val="PargrafodaLista"/>
+        <w:ind w:right="8" w:firstLine="0"/>
+        <w:rPr>
+          <w:color w:val="FF0000"/>
+        </w:rPr>
+      </w:pPr>
+      <m:oMathPara>
+        <m:oMath>
+          <m:r>
+            <w:rPr>
+              <w:rFonts w:ascii="Cambria Math" w:hAnsi="Cambria Math"/>
+              <w:color w:val="FF0000"/>
+            </w:rPr>
+            <m:t>H</m:t>
+          </m:r>
+          <m:d>
+            <m:dPr>
+              <m:ctrlPr>
+                <w:rPr>
+                  <w:rFonts w:ascii="Cambria Math" w:hAnsi="Cambria Math"/>
+                  <w:i/>
+                  <w:color w:val="FF0000"/>
+                </w:rPr>
+              </m:ctrlPr>
+            </m:dPr>
+            <m:e>
+              <m:r>
+                <w:rPr>
+                  <w:rFonts w:ascii="Cambria Math" w:hAnsi="Cambria Math"/>
+                  <w:color w:val="FF0000"/>
+                </w:rPr>
+                <m:t>Z</m:t>
+              </m:r>
+            </m:e>
+          </m:d>
+          <m:r>
+            <w:rPr>
+              <w:rFonts w:ascii="Cambria Math" w:hAnsi="Cambria Math"/>
+              <w:color w:val="FF0000"/>
+            </w:rPr>
+            <m:t>=</m:t>
+          </m:r>
+          <m:f>
+            <m:fPr>
+              <m:ctrlPr>
+                <w:rPr>
+                  <w:rFonts w:ascii="Cambria Math" w:hAnsi="Cambria Math"/>
+                  <w:i/>
+                  <w:color w:val="FF0000"/>
+                </w:rPr>
+              </m:ctrlPr>
+            </m:fPr>
+            <m:num>
+              <m:r>
+                <w:rPr>
+                  <w:rFonts w:ascii="Cambria Math" w:hAnsi="Cambria Math"/>
+                  <w:color w:val="FF0000"/>
+                </w:rPr>
+                <m:t>Y(Z)</m:t>
+              </m:r>
+            </m:num>
+            <m:den>
+              <m:r>
+                <w:rPr>
+                  <w:rFonts w:ascii="Cambria Math" w:hAnsi="Cambria Math"/>
+                  <w:color w:val="FF0000"/>
+                </w:rPr>
+                <m:t>X(Z)</m:t>
+              </m:r>
+            </m:den>
+          </m:f>
+          <m:r>
+            <w:rPr>
+              <w:rFonts w:ascii="Cambria Math" w:hAnsi="Cambria Math"/>
+              <w:color w:val="FF0000"/>
+            </w:rPr>
+            <m:t>=</m:t>
+          </m:r>
+          <m:f>
+            <m:fPr>
+              <m:ctrlPr>
+                <w:rPr>
+                  <w:rFonts w:ascii="Cambria Math" w:hAnsi="Cambria Math"/>
+                  <w:i/>
+                  <w:color w:val="FF0000"/>
+                </w:rPr>
+              </m:ctrlPr>
+            </m:fPr>
+            <m:num>
+              <m:r>
+                <w:rPr>
+                  <w:rFonts w:ascii="Cambria Math" w:hAnsi="Cambria Math"/>
+                  <w:color w:val="FF0000"/>
+                </w:rPr>
+                <m:t>1+</m:t>
+              </m:r>
+              <m:f>
+                <m:fPr>
+                  <m:ctrlPr>
+                    <w:rPr>
+                      <w:rFonts w:ascii="Cambria Math" w:hAnsi="Cambria Math"/>
+                      <w:i/>
+                      <w:color w:val="FF0000"/>
+                    </w:rPr>
+                  </m:ctrlPr>
+                </m:fPr>
+                <m:num>
+                  <m:r>
+                    <w:rPr>
+                      <w:rFonts w:ascii="Cambria Math" w:hAnsi="Cambria Math"/>
+                      <w:color w:val="FF0000"/>
+                    </w:rPr>
+                    <m:t>1</m:t>
+                  </m:r>
+                </m:num>
+                <m:den>
+                  <m:r>
+                    <w:rPr>
+                      <w:rFonts w:ascii="Cambria Math" w:hAnsi="Cambria Math"/>
+                      <w:color w:val="FF0000"/>
+                    </w:rPr>
+                    <m:t>3</m:t>
+                  </m:r>
+                </m:den>
+              </m:f>
+              <m:sSup>
+                <m:sSupPr>
+                  <m:ctrlPr>
+                    <w:rPr>
+                      <w:rFonts w:ascii="Cambria Math" w:hAnsi="Cambria Math"/>
+                      <w:i/>
+                      <w:color w:val="FF0000"/>
+                    </w:rPr>
+                  </m:ctrlPr>
+                </m:sSupPr>
+                <m:e>
+                  <m:r>
+                    <w:rPr>
+                      <w:rFonts w:ascii="Cambria Math" w:hAnsi="Cambria Math"/>
+                      <w:color w:val="FF0000"/>
+                    </w:rPr>
+                    <m:t>Z</m:t>
+                  </m:r>
+                </m:e>
+                <m:sup>
+                  <m:r>
+                    <w:rPr>
+                      <w:rFonts w:ascii="Cambria Math" w:hAnsi="Cambria Math"/>
+                      <w:color w:val="FF0000"/>
+                    </w:rPr>
+                    <m:t>-1</m:t>
+                  </m:r>
+                </m:sup>
+              </m:sSup>
+            </m:num>
+            <m:den>
+              <m:r>
+                <w:rPr>
+                  <w:rFonts w:ascii="Cambria Math" w:hAnsi="Cambria Math"/>
+                  <w:color w:val="FF0000"/>
+                </w:rPr>
+                <m:t>1-</m:t>
+              </m:r>
+              <m:f>
+                <m:fPr>
+                  <m:ctrlPr>
+                    <w:rPr>
+                      <w:rFonts w:ascii="Cambria Math" w:hAnsi="Cambria Math"/>
+                      <w:i/>
+                      <w:color w:val="FF0000"/>
+                    </w:rPr>
+                  </m:ctrlPr>
+                </m:fPr>
+                <m:num>
+                  <m:r>
+                    <w:rPr>
+                      <w:rFonts w:ascii="Cambria Math" w:hAnsi="Cambria Math"/>
+                      <w:color w:val="FF0000"/>
+                    </w:rPr>
+                    <m:t>1</m:t>
+                  </m:r>
+                </m:num>
+                <m:den>
+                  <m:r>
+                    <w:rPr>
+                      <w:rFonts w:ascii="Cambria Math" w:hAnsi="Cambria Math"/>
+                      <w:color w:val="FF0000"/>
+                    </w:rPr>
+                    <m:t>2</m:t>
+                  </m:r>
+                </m:den>
+              </m:f>
+              <m:sSup>
+                <m:sSupPr>
+                  <m:ctrlPr>
+                    <w:rPr>
+                      <w:rFonts w:ascii="Cambria Math" w:hAnsi="Cambria Math"/>
+                      <w:i/>
+                      <w:color w:val="FF0000"/>
+                    </w:rPr>
+                  </m:ctrlPr>
+                </m:sSupPr>
+                <m:e>
+                  <m:r>
+                    <w:rPr>
+                      <w:rFonts w:ascii="Cambria Math" w:hAnsi="Cambria Math"/>
+                      <w:color w:val="FF0000"/>
+                    </w:rPr>
+                    <m:t>Z</m:t>
+                  </m:r>
+                </m:e>
+                <m:sup>
+                  <m:r>
+                    <w:rPr>
+                      <w:rFonts w:ascii="Cambria Math" w:hAnsi="Cambria Math"/>
+                      <w:color w:val="FF0000"/>
+                    </w:rPr>
+                    <m:t>-1</m:t>
+                  </m:r>
+                </m:sup>
+              </m:sSup>
+            </m:den>
+          </m:f>
+          <m:r>
+            <w:rPr>
+              <w:rFonts w:ascii="Cambria Math" w:hAnsi="Cambria Math"/>
+              <w:color w:val="FF0000"/>
+            </w:rPr>
+            <m:t>*</m:t>
+          </m:r>
+          <m:f>
+            <m:fPr>
+              <m:ctrlPr>
+                <w:rPr>
+                  <w:rFonts w:ascii="Cambria Math" w:hAnsi="Cambria Math"/>
+                  <w:i/>
+                  <w:color w:val="FF0000"/>
+                </w:rPr>
+              </m:ctrlPr>
+            </m:fPr>
+            <m:num>
+              <m:r>
+                <w:rPr>
+                  <w:rFonts w:ascii="Cambria Math" w:hAnsi="Cambria Math"/>
+                  <w:color w:val="FF0000"/>
+                </w:rPr>
+                <m:t>Z</m:t>
+              </m:r>
+            </m:num>
+            <m:den>
+              <m:r>
+                <w:rPr>
+                  <w:rFonts w:ascii="Cambria Math" w:hAnsi="Cambria Math"/>
+                  <w:color w:val="FF0000"/>
+                </w:rPr>
+                <m:t>Z</m:t>
+              </m:r>
+            </m:den>
+          </m:f>
+        </m:oMath>
+      </m:oMathPara>
+    </w:p>
+    <w:p>
+      <w:pPr>
+        <w:pStyle w:val="PargrafodaLista"/>
+        <w:ind w:right="8" w:firstLine="0"/>
+        <w:rPr>
+          <w:b/>
+          <w:bCs/>
+          <w:color w:val="FF0000"/>
+        </w:rPr>
+      </w:pPr>
+      <m:oMathPara>
+        <m:oMath>
+          <m:r>
+            <m:rPr>
+              <m:sty m:val="bi"/>
+            </m:rPr>
+            <w:rPr>
+              <w:rFonts w:ascii="Cambria Math" w:hAnsi="Cambria Math"/>
+              <w:color w:val="FF0000"/>
+            </w:rPr>
+            <m:t>H</m:t>
+          </m:r>
+          <m:d>
+            <m:dPr>
+              <m:ctrlPr>
+                <w:rPr>
+                  <w:rFonts w:ascii="Cambria Math" w:hAnsi="Cambria Math"/>
+                  <w:b/>
+                  <w:bCs/>
+                  <w:i/>
+                  <w:color w:val="FF0000"/>
+                </w:rPr>
+              </m:ctrlPr>
+            </m:dPr>
+            <m:e>
+              <m:r>
+                <m:rPr>
+                  <m:sty m:val="bi"/>
+                </m:rPr>
+                <w:rPr>
+                  <w:rFonts w:ascii="Cambria Math" w:hAnsi="Cambria Math"/>
+                  <w:color w:val="FF0000"/>
+                </w:rPr>
+                <m:t>Z</m:t>
+              </m:r>
+            </m:e>
+          </m:d>
+          <m:r>
+            <m:rPr>
+              <m:sty m:val="bi"/>
+            </m:rPr>
+            <w:rPr>
+              <w:rFonts w:ascii="Cambria Math" w:hAnsi="Cambria Math"/>
+              <w:color w:val="FF0000"/>
+            </w:rPr>
+            <m:t>=</m:t>
+          </m:r>
+          <m:f>
+            <m:fPr>
+              <m:ctrlPr>
+                <w:rPr>
+                  <w:rFonts w:ascii="Cambria Math" w:hAnsi="Cambria Math"/>
+                  <w:b/>
+                  <w:bCs/>
+                  <w:i/>
+                  <w:color w:val="FF0000"/>
+                </w:rPr>
+              </m:ctrlPr>
+            </m:fPr>
+            <m:num>
+              <m:r>
+                <m:rPr>
+                  <m:sty m:val="bi"/>
+                </m:rPr>
+                <w:rPr>
+                  <w:rFonts w:ascii="Cambria Math" w:hAnsi="Cambria Math"/>
+                  <w:color w:val="FF0000"/>
+                </w:rPr>
+                <m:t>Z+</m:t>
+              </m:r>
+              <m:f>
+                <m:fPr>
+                  <m:ctrlPr>
+                    <w:rPr>
+                      <w:rFonts w:ascii="Cambria Math" w:hAnsi="Cambria Math"/>
+                      <w:b/>
+                      <w:bCs/>
+                      <w:i/>
+                      <w:color w:val="FF0000"/>
+                    </w:rPr>
+                  </m:ctrlPr>
+                </m:fPr>
+                <m:num>
+                  <m:r>
+                    <m:rPr>
+                      <m:sty m:val="bi"/>
+                    </m:rPr>
+                    <w:rPr>
+                      <w:rFonts w:ascii="Cambria Math" w:hAnsi="Cambria Math"/>
+                      <w:color w:val="FF0000"/>
+                    </w:rPr>
+                    <m:t>1</m:t>
+                  </m:r>
+                </m:num>
+                <m:den>
+                  <m:r>
+                    <m:rPr>
+                      <m:sty m:val="bi"/>
+                    </m:rPr>
+                    <w:rPr>
+                      <w:rFonts w:ascii="Cambria Math" w:hAnsi="Cambria Math"/>
+                      <w:color w:val="FF0000"/>
+                    </w:rPr>
+                    <m:t>3</m:t>
+                  </m:r>
+                </m:den>
+              </m:f>
+            </m:num>
+            <m:den>
+              <m:r>
+                <m:rPr>
+                  <m:sty m:val="bi"/>
+                </m:rPr>
+                <w:rPr>
+                  <w:rFonts w:ascii="Cambria Math" w:hAnsi="Cambria Math"/>
+                  <w:color w:val="FF0000"/>
+                </w:rPr>
+                <m:t>Z-</m:t>
+              </m:r>
+              <m:f>
+                <m:fPr>
+                  <m:ctrlPr>
+                    <w:rPr>
+                      <w:rFonts w:ascii="Cambria Math" w:hAnsi="Cambria Math"/>
+                      <w:b/>
+                      <w:bCs/>
+                      <w:i/>
+                      <w:color w:val="FF0000"/>
+                    </w:rPr>
+                  </m:ctrlPr>
+                </m:fPr>
+                <m:num>
+                  <m:r>
+                    <m:rPr>
+                      <m:sty m:val="bi"/>
+                    </m:rPr>
+                    <w:rPr>
+                      <w:rFonts w:ascii="Cambria Math" w:hAnsi="Cambria Math"/>
+                      <w:color w:val="FF0000"/>
+                    </w:rPr>
+                    <m:t>1</m:t>
+                  </m:r>
+                </m:num>
+                <m:den>
+                  <m:r>
+                    <m:rPr>
+                      <m:sty m:val="bi"/>
+                    </m:rPr>
+                    <w:rPr>
+                      <w:rFonts w:ascii="Cambria Math" w:hAnsi="Cambria Math"/>
+                      <w:color w:val="FF0000"/>
+                    </w:rPr>
+                    <m:t>2</m:t>
+                  </m:r>
+                </m:den>
+              </m:f>
+            </m:den>
+          </m:f>
+        </m:oMath>
+      </m:oMathPara>
     </w:p>
     <w:p>
       <w:pPr>
@@ -1300,6 +2163,903 @@
     </w:p>
     <w:p>
       <w:pPr>
+        <w:pStyle w:val="PargrafodaLista"/>
+        <w:ind w:left="360" w:right="8" w:firstLine="0"/>
+        <w:rPr>
+          <w:color w:val="FF0000"/>
+        </w:rPr>
+      </w:pPr>
+      <m:oMathPara>
+        <m:oMath>
+          <m:r>
+            <w:rPr>
+              <w:rFonts w:ascii="Cambria Math" w:hAnsi="Cambria Math"/>
+              <w:color w:val="FF0000"/>
+            </w:rPr>
+            <m:t>Y</m:t>
+          </m:r>
+          <m:d>
+            <m:dPr>
+              <m:ctrlPr>
+                <w:rPr>
+                  <w:rFonts w:ascii="Cambria Math" w:hAnsi="Cambria Math"/>
+                  <w:i/>
+                  <w:color w:val="FF0000"/>
+                </w:rPr>
+              </m:ctrlPr>
+            </m:dPr>
+            <m:e>
+              <m:r>
+                <w:rPr>
+                  <w:rFonts w:ascii="Cambria Math" w:hAnsi="Cambria Math"/>
+                  <w:color w:val="FF0000"/>
+                </w:rPr>
+                <m:t>Z</m:t>
+              </m:r>
+            </m:e>
+          </m:d>
+          <m:r>
+            <w:rPr>
+              <w:rFonts w:ascii="Cambria Math" w:hAnsi="Cambria Math"/>
+              <w:color w:val="FF0000"/>
+            </w:rPr>
+            <m:t>-</m:t>
+          </m:r>
+          <m:f>
+            <m:fPr>
+              <m:ctrlPr>
+                <w:rPr>
+                  <w:rFonts w:ascii="Cambria Math" w:hAnsi="Cambria Math"/>
+                  <w:i/>
+                  <w:color w:val="FF0000"/>
+                </w:rPr>
+              </m:ctrlPr>
+            </m:fPr>
+            <m:num>
+              <m:r>
+                <w:rPr>
+                  <w:rFonts w:ascii="Cambria Math" w:hAnsi="Cambria Math"/>
+                  <w:color w:val="FF0000"/>
+                </w:rPr>
+                <m:t>3</m:t>
+              </m:r>
+            </m:num>
+            <m:den>
+              <m:r>
+                <w:rPr>
+                  <w:rFonts w:ascii="Cambria Math" w:hAnsi="Cambria Math"/>
+                  <w:color w:val="FF0000"/>
+                </w:rPr>
+                <m:t>4</m:t>
+              </m:r>
+            </m:den>
+          </m:f>
+          <m:sSup>
+            <m:sSupPr>
+              <m:ctrlPr>
+                <w:rPr>
+                  <w:rFonts w:ascii="Cambria Math" w:hAnsi="Cambria Math"/>
+                  <w:i/>
+                  <w:color w:val="FF0000"/>
+                </w:rPr>
+              </m:ctrlPr>
+            </m:sSupPr>
+            <m:e>
+              <m:r>
+                <w:rPr>
+                  <w:rFonts w:ascii="Cambria Math" w:hAnsi="Cambria Math"/>
+                  <w:color w:val="FF0000"/>
+                </w:rPr>
+                <m:t>Z</m:t>
+              </m:r>
+            </m:e>
+            <m:sup>
+              <m:r>
+                <w:rPr>
+                  <w:rFonts w:ascii="Cambria Math" w:hAnsi="Cambria Math"/>
+                  <w:color w:val="FF0000"/>
+                </w:rPr>
+                <m:t>-1</m:t>
+              </m:r>
+            </m:sup>
+          </m:sSup>
+          <m:r>
+            <w:rPr>
+              <w:rFonts w:ascii="Cambria Math" w:hAnsi="Cambria Math"/>
+              <w:color w:val="FF0000"/>
+            </w:rPr>
+            <m:t>Y</m:t>
+          </m:r>
+          <m:d>
+            <m:dPr>
+              <m:ctrlPr>
+                <w:rPr>
+                  <w:rFonts w:ascii="Cambria Math" w:hAnsi="Cambria Math"/>
+                  <w:i/>
+                  <w:color w:val="FF0000"/>
+                </w:rPr>
+              </m:ctrlPr>
+            </m:dPr>
+            <m:e>
+              <m:r>
+                <w:rPr>
+                  <w:rFonts w:ascii="Cambria Math" w:hAnsi="Cambria Math"/>
+                  <w:color w:val="FF0000"/>
+                </w:rPr>
+                <m:t>Z</m:t>
+              </m:r>
+            </m:e>
+          </m:d>
+          <m:r>
+            <w:rPr>
+              <w:rFonts w:ascii="Cambria Math" w:hAnsi="Cambria Math"/>
+              <w:color w:val="FF0000"/>
+            </w:rPr>
+            <m:t>+</m:t>
+          </m:r>
+          <m:f>
+            <m:fPr>
+              <m:ctrlPr>
+                <w:rPr>
+                  <w:rFonts w:ascii="Cambria Math" w:hAnsi="Cambria Math"/>
+                  <w:i/>
+                  <w:color w:val="FF0000"/>
+                </w:rPr>
+              </m:ctrlPr>
+            </m:fPr>
+            <m:num>
+              <m:r>
+                <w:rPr>
+                  <w:rFonts w:ascii="Cambria Math" w:hAnsi="Cambria Math"/>
+                  <w:color w:val="FF0000"/>
+                </w:rPr>
+                <m:t>1</m:t>
+              </m:r>
+            </m:num>
+            <m:den>
+              <m:r>
+                <w:rPr>
+                  <w:rFonts w:ascii="Cambria Math" w:hAnsi="Cambria Math"/>
+                  <w:color w:val="FF0000"/>
+                </w:rPr>
+                <m:t>8</m:t>
+              </m:r>
+            </m:den>
+          </m:f>
+          <m:sSup>
+            <m:sSupPr>
+              <m:ctrlPr>
+                <w:rPr>
+                  <w:rFonts w:ascii="Cambria Math" w:hAnsi="Cambria Math"/>
+                  <w:i/>
+                  <w:color w:val="FF0000"/>
+                </w:rPr>
+              </m:ctrlPr>
+            </m:sSupPr>
+            <m:e>
+              <m:r>
+                <w:rPr>
+                  <w:rFonts w:ascii="Cambria Math" w:hAnsi="Cambria Math"/>
+                  <w:color w:val="FF0000"/>
+                </w:rPr>
+                <m:t>Z</m:t>
+              </m:r>
+            </m:e>
+            <m:sup>
+              <m:r>
+                <w:rPr>
+                  <w:rFonts w:ascii="Cambria Math" w:hAnsi="Cambria Math"/>
+                  <w:color w:val="FF0000"/>
+                </w:rPr>
+                <m:t>-1</m:t>
+              </m:r>
+            </m:sup>
+          </m:sSup>
+          <m:r>
+            <w:rPr>
+              <w:rFonts w:ascii="Cambria Math" w:hAnsi="Cambria Math"/>
+              <w:color w:val="FF0000"/>
+            </w:rPr>
+            <m:t>Y</m:t>
+          </m:r>
+          <m:d>
+            <m:dPr>
+              <m:ctrlPr>
+                <w:rPr>
+                  <w:rFonts w:ascii="Cambria Math" w:hAnsi="Cambria Math"/>
+                  <w:i/>
+                  <w:color w:val="FF0000"/>
+                </w:rPr>
+              </m:ctrlPr>
+            </m:dPr>
+            <m:e>
+              <m:r>
+                <w:rPr>
+                  <w:rFonts w:ascii="Cambria Math" w:hAnsi="Cambria Math"/>
+                  <w:color w:val="FF0000"/>
+                </w:rPr>
+                <m:t>Z</m:t>
+              </m:r>
+            </m:e>
+          </m:d>
+          <m:r>
+            <w:rPr>
+              <w:rFonts w:ascii="Cambria Math" w:hAnsi="Cambria Math"/>
+              <w:color w:val="FF0000"/>
+            </w:rPr>
+            <m:t>=</m:t>
+          </m:r>
+          <m:r>
+            <w:rPr>
+              <w:rFonts w:ascii="Cambria Math" w:hAnsi="Cambria Math"/>
+              <w:color w:val="FF0000"/>
+            </w:rPr>
+            <m:t>2</m:t>
+          </m:r>
+          <m:r>
+            <w:rPr>
+              <w:rFonts w:ascii="Cambria Math" w:hAnsi="Cambria Math"/>
+              <w:color w:val="FF0000"/>
+            </w:rPr>
+            <m:t>X</m:t>
+          </m:r>
+          <m:d>
+            <m:dPr>
+              <m:ctrlPr>
+                <w:rPr>
+                  <w:rFonts w:ascii="Cambria Math" w:hAnsi="Cambria Math"/>
+                  <w:i/>
+                  <w:color w:val="FF0000"/>
+                </w:rPr>
+              </m:ctrlPr>
+            </m:dPr>
+            <m:e>
+              <m:r>
+                <w:rPr>
+                  <w:rFonts w:ascii="Cambria Math" w:hAnsi="Cambria Math"/>
+                  <w:color w:val="FF0000"/>
+                </w:rPr>
+                <m:t>Z</m:t>
+              </m:r>
+            </m:e>
+          </m:d>
+        </m:oMath>
+      </m:oMathPara>
+    </w:p>
+    <w:p>
+      <w:pPr>
+        <w:pStyle w:val="PargrafodaLista"/>
+        <w:ind w:left="360" w:right="8" w:firstLine="0"/>
+        <w:rPr>
+          <w:color w:val="FF0000"/>
+        </w:rPr>
+      </w:pPr>
+      <m:oMathPara>
+        <m:oMath>
+          <m:r>
+            <w:rPr>
+              <w:rFonts w:ascii="Cambria Math" w:hAnsi="Cambria Math"/>
+              <w:color w:val="FF0000"/>
+            </w:rPr>
+            <m:t>Y</m:t>
+          </m:r>
+          <m:d>
+            <m:dPr>
+              <m:ctrlPr>
+                <w:rPr>
+                  <w:rFonts w:ascii="Cambria Math" w:hAnsi="Cambria Math"/>
+                  <w:i/>
+                  <w:color w:val="FF0000"/>
+                </w:rPr>
+              </m:ctrlPr>
+            </m:dPr>
+            <m:e>
+              <m:r>
+                <w:rPr>
+                  <w:rFonts w:ascii="Cambria Math" w:hAnsi="Cambria Math"/>
+                  <w:color w:val="FF0000"/>
+                </w:rPr>
+                <m:t>Z</m:t>
+              </m:r>
+            </m:e>
+          </m:d>
+          <m:d>
+            <m:dPr>
+              <m:begChr m:val="["/>
+              <m:endChr m:val="]"/>
+              <m:ctrlPr>
+                <w:rPr>
+                  <w:rFonts w:ascii="Cambria Math" w:hAnsi="Cambria Math"/>
+                  <w:i/>
+                  <w:color w:val="FF0000"/>
+                </w:rPr>
+              </m:ctrlPr>
+            </m:dPr>
+            <m:e>
+              <m:r>
+                <w:rPr>
+                  <w:rFonts w:ascii="Cambria Math" w:hAnsi="Cambria Math"/>
+                  <w:color w:val="FF0000"/>
+                </w:rPr>
+                <m:t>1</m:t>
+              </m:r>
+              <m:r>
+                <w:rPr>
+                  <w:rFonts w:ascii="Cambria Math" w:hAnsi="Cambria Math"/>
+                  <w:color w:val="FF0000"/>
+                </w:rPr>
+                <m:t>+</m:t>
+              </m:r>
+              <m:d>
+                <m:dPr>
+                  <m:ctrlPr>
+                    <w:rPr>
+                      <w:rFonts w:ascii="Cambria Math" w:hAnsi="Cambria Math"/>
+                      <w:i/>
+                      <w:color w:val="FF0000"/>
+                    </w:rPr>
+                  </m:ctrlPr>
+                </m:dPr>
+                <m:e>
+                  <m:r>
+                    <w:rPr>
+                      <w:rFonts w:ascii="Cambria Math" w:hAnsi="Cambria Math"/>
+                      <w:color w:val="FF0000"/>
+                    </w:rPr>
+                    <m:t>-</m:t>
+                  </m:r>
+                  <m:f>
+                    <m:fPr>
+                      <m:ctrlPr>
+                        <w:rPr>
+                          <w:rFonts w:ascii="Cambria Math" w:hAnsi="Cambria Math"/>
+                          <w:i/>
+                          <w:color w:val="FF0000"/>
+                        </w:rPr>
+                      </m:ctrlPr>
+                    </m:fPr>
+                    <m:num>
+                      <m:r>
+                        <w:rPr>
+                          <w:rFonts w:ascii="Cambria Math" w:hAnsi="Cambria Math"/>
+                          <w:color w:val="FF0000"/>
+                        </w:rPr>
+                        <m:t>3</m:t>
+                      </m:r>
+                    </m:num>
+                    <m:den>
+                      <m:r>
+                        <w:rPr>
+                          <w:rFonts w:ascii="Cambria Math" w:hAnsi="Cambria Math"/>
+                          <w:color w:val="FF0000"/>
+                        </w:rPr>
+                        <m:t>4</m:t>
+                      </m:r>
+                    </m:den>
+                  </m:f>
+                  <m:r>
+                    <w:rPr>
+                      <w:rFonts w:ascii="Cambria Math" w:hAnsi="Cambria Math"/>
+                      <w:color w:val="FF0000"/>
+                    </w:rPr>
+                    <m:t>+</m:t>
+                  </m:r>
+                  <m:f>
+                    <m:fPr>
+                      <m:ctrlPr>
+                        <w:rPr>
+                          <w:rFonts w:ascii="Cambria Math" w:hAnsi="Cambria Math"/>
+                          <w:i/>
+                          <w:color w:val="FF0000"/>
+                        </w:rPr>
+                      </m:ctrlPr>
+                    </m:fPr>
+                    <m:num>
+                      <m:r>
+                        <w:rPr>
+                          <w:rFonts w:ascii="Cambria Math" w:hAnsi="Cambria Math"/>
+                          <w:color w:val="FF0000"/>
+                        </w:rPr>
+                        <m:t>1</m:t>
+                      </m:r>
+                    </m:num>
+                    <m:den>
+                      <m:r>
+                        <w:rPr>
+                          <w:rFonts w:ascii="Cambria Math" w:hAnsi="Cambria Math"/>
+                          <w:color w:val="FF0000"/>
+                        </w:rPr>
+                        <m:t>8</m:t>
+                      </m:r>
+                    </m:den>
+                  </m:f>
+                </m:e>
+              </m:d>
+              <m:sSup>
+                <m:sSupPr>
+                  <m:ctrlPr>
+                    <w:rPr>
+                      <w:rFonts w:ascii="Cambria Math" w:hAnsi="Cambria Math"/>
+                      <w:i/>
+                      <w:color w:val="FF0000"/>
+                    </w:rPr>
+                  </m:ctrlPr>
+                </m:sSupPr>
+                <m:e>
+                  <m:r>
+                    <w:rPr>
+                      <w:rFonts w:ascii="Cambria Math" w:hAnsi="Cambria Math"/>
+                      <w:color w:val="FF0000"/>
+                    </w:rPr>
+                    <m:t>Z</m:t>
+                  </m:r>
+                </m:e>
+                <m:sup>
+                  <m:r>
+                    <w:rPr>
+                      <w:rFonts w:ascii="Cambria Math" w:hAnsi="Cambria Math"/>
+                      <w:color w:val="FF0000"/>
+                    </w:rPr>
+                    <m:t>-1</m:t>
+                  </m:r>
+                </m:sup>
+              </m:sSup>
+            </m:e>
+          </m:d>
+          <m:r>
+            <w:rPr>
+              <w:rFonts w:ascii="Cambria Math" w:hAnsi="Cambria Math"/>
+              <w:color w:val="FF0000"/>
+            </w:rPr>
+            <m:t>=</m:t>
+          </m:r>
+          <m:r>
+            <w:rPr>
+              <w:rFonts w:ascii="Cambria Math" w:hAnsi="Cambria Math"/>
+              <w:color w:val="FF0000"/>
+            </w:rPr>
+            <m:t>2</m:t>
+          </m:r>
+          <m:r>
+            <w:rPr>
+              <w:rFonts w:ascii="Cambria Math" w:hAnsi="Cambria Math"/>
+              <w:color w:val="FF0000"/>
+            </w:rPr>
+            <m:t>X</m:t>
+          </m:r>
+          <m:d>
+            <m:dPr>
+              <m:ctrlPr>
+                <w:rPr>
+                  <w:rFonts w:ascii="Cambria Math" w:hAnsi="Cambria Math"/>
+                  <w:i/>
+                  <w:color w:val="FF0000"/>
+                </w:rPr>
+              </m:ctrlPr>
+            </m:dPr>
+            <m:e>
+              <m:r>
+                <w:rPr>
+                  <w:rFonts w:ascii="Cambria Math" w:hAnsi="Cambria Math"/>
+                  <w:color w:val="FF0000"/>
+                </w:rPr>
+                <m:t>Z</m:t>
+              </m:r>
+            </m:e>
+          </m:d>
+        </m:oMath>
+      </m:oMathPara>
+    </w:p>
+    <w:p>
+      <w:pPr>
+        <w:pStyle w:val="PargrafodaLista"/>
+        <w:ind w:left="360" w:right="8" w:firstLine="0"/>
+        <w:rPr>
+          <w:color w:val="FF0000"/>
+        </w:rPr>
+      </w:pPr>
+      <m:oMathPara>
+        <m:oMath>
+          <m:r>
+            <w:rPr>
+              <w:rFonts w:ascii="Cambria Math" w:hAnsi="Cambria Math"/>
+              <w:color w:val="FF0000"/>
+            </w:rPr>
+            <m:t>H</m:t>
+          </m:r>
+          <m:d>
+            <m:dPr>
+              <m:ctrlPr>
+                <w:rPr>
+                  <w:rFonts w:ascii="Cambria Math" w:hAnsi="Cambria Math"/>
+                  <w:i/>
+                  <w:color w:val="FF0000"/>
+                </w:rPr>
+              </m:ctrlPr>
+            </m:dPr>
+            <m:e>
+              <m:r>
+                <w:rPr>
+                  <w:rFonts w:ascii="Cambria Math" w:hAnsi="Cambria Math"/>
+                  <w:color w:val="FF0000"/>
+                </w:rPr>
+                <m:t>Z</m:t>
+              </m:r>
+            </m:e>
+          </m:d>
+          <m:r>
+            <w:rPr>
+              <w:rFonts w:ascii="Cambria Math" w:hAnsi="Cambria Math"/>
+              <w:color w:val="FF0000"/>
+            </w:rPr>
+            <m:t>=</m:t>
+          </m:r>
+          <m:f>
+            <m:fPr>
+              <m:ctrlPr>
+                <w:rPr>
+                  <w:rFonts w:ascii="Cambria Math" w:hAnsi="Cambria Math"/>
+                  <w:i/>
+                  <w:color w:val="FF0000"/>
+                </w:rPr>
+              </m:ctrlPr>
+            </m:fPr>
+            <m:num>
+              <m:r>
+                <w:rPr>
+                  <w:rFonts w:ascii="Cambria Math" w:hAnsi="Cambria Math"/>
+                  <w:color w:val="FF0000"/>
+                </w:rPr>
+                <m:t>Y(Z)</m:t>
+              </m:r>
+            </m:num>
+            <m:den>
+              <m:r>
+                <w:rPr>
+                  <w:rFonts w:ascii="Cambria Math" w:hAnsi="Cambria Math"/>
+                  <w:color w:val="FF0000"/>
+                </w:rPr>
+                <m:t>X(Z)</m:t>
+              </m:r>
+            </m:den>
+          </m:f>
+          <m:r>
+            <w:rPr>
+              <w:rFonts w:ascii="Cambria Math" w:hAnsi="Cambria Math"/>
+              <w:color w:val="FF0000"/>
+            </w:rPr>
+            <m:t>=</m:t>
+          </m:r>
+          <m:f>
+            <m:fPr>
+              <m:ctrlPr>
+                <w:rPr>
+                  <w:rFonts w:ascii="Cambria Math" w:hAnsi="Cambria Math"/>
+                  <w:i/>
+                  <w:color w:val="FF0000"/>
+                </w:rPr>
+              </m:ctrlPr>
+            </m:fPr>
+            <m:num>
+              <m:r>
+                <w:rPr>
+                  <w:rFonts w:ascii="Cambria Math" w:hAnsi="Cambria Math"/>
+                  <w:color w:val="FF0000"/>
+                </w:rPr>
+                <m:t>2</m:t>
+              </m:r>
+            </m:num>
+            <m:den>
+              <m:r>
+                <w:rPr>
+                  <w:rFonts w:ascii="Cambria Math" w:hAnsi="Cambria Math"/>
+                  <w:color w:val="FF0000"/>
+                </w:rPr>
+                <m:t>1</m:t>
+              </m:r>
+              <m:r>
+                <w:rPr>
+                  <w:rFonts w:ascii="Cambria Math" w:hAnsi="Cambria Math"/>
+                  <w:color w:val="FF0000"/>
+                </w:rPr>
+                <m:t>+</m:t>
+              </m:r>
+              <m:d>
+                <m:dPr>
+                  <m:ctrlPr>
+                    <w:rPr>
+                      <w:rFonts w:ascii="Cambria Math" w:hAnsi="Cambria Math"/>
+                      <w:i/>
+                      <w:color w:val="FF0000"/>
+                    </w:rPr>
+                  </m:ctrlPr>
+                </m:dPr>
+                <m:e>
+                  <m:r>
+                    <w:rPr>
+                      <w:rFonts w:ascii="Cambria Math" w:hAnsi="Cambria Math"/>
+                      <w:color w:val="FF0000"/>
+                    </w:rPr>
+                    <m:t>-</m:t>
+                  </m:r>
+                  <m:f>
+                    <m:fPr>
+                      <m:ctrlPr>
+                        <w:rPr>
+                          <w:rFonts w:ascii="Cambria Math" w:hAnsi="Cambria Math"/>
+                          <w:i/>
+                          <w:color w:val="FF0000"/>
+                        </w:rPr>
+                      </m:ctrlPr>
+                    </m:fPr>
+                    <m:num>
+                      <m:r>
+                        <w:rPr>
+                          <w:rFonts w:ascii="Cambria Math" w:hAnsi="Cambria Math"/>
+                          <w:color w:val="FF0000"/>
+                        </w:rPr>
+                        <m:t>3</m:t>
+                      </m:r>
+                    </m:num>
+                    <m:den>
+                      <m:r>
+                        <w:rPr>
+                          <w:rFonts w:ascii="Cambria Math" w:hAnsi="Cambria Math"/>
+                          <w:color w:val="FF0000"/>
+                        </w:rPr>
+                        <m:t>4</m:t>
+                      </m:r>
+                    </m:den>
+                  </m:f>
+                  <m:r>
+                    <w:rPr>
+                      <w:rFonts w:ascii="Cambria Math" w:hAnsi="Cambria Math"/>
+                      <w:color w:val="FF0000"/>
+                    </w:rPr>
+                    <m:t>+</m:t>
+                  </m:r>
+                  <m:f>
+                    <m:fPr>
+                      <m:ctrlPr>
+                        <w:rPr>
+                          <w:rFonts w:ascii="Cambria Math" w:hAnsi="Cambria Math"/>
+                          <w:i/>
+                          <w:color w:val="FF0000"/>
+                        </w:rPr>
+                      </m:ctrlPr>
+                    </m:fPr>
+                    <m:num>
+                      <m:r>
+                        <w:rPr>
+                          <w:rFonts w:ascii="Cambria Math" w:hAnsi="Cambria Math"/>
+                          <w:color w:val="FF0000"/>
+                        </w:rPr>
+                        <m:t>1</m:t>
+                      </m:r>
+                    </m:num>
+                    <m:den>
+                      <m:r>
+                        <w:rPr>
+                          <w:rFonts w:ascii="Cambria Math" w:hAnsi="Cambria Math"/>
+                          <w:color w:val="FF0000"/>
+                        </w:rPr>
+                        <m:t>8</m:t>
+                      </m:r>
+                    </m:den>
+                  </m:f>
+                </m:e>
+              </m:d>
+              <m:sSup>
+                <m:sSupPr>
+                  <m:ctrlPr>
+                    <w:rPr>
+                      <w:rFonts w:ascii="Cambria Math" w:hAnsi="Cambria Math"/>
+                      <w:i/>
+                      <w:color w:val="FF0000"/>
+                    </w:rPr>
+                  </m:ctrlPr>
+                </m:sSupPr>
+                <m:e>
+                  <m:r>
+                    <w:rPr>
+                      <w:rFonts w:ascii="Cambria Math" w:hAnsi="Cambria Math"/>
+                      <w:color w:val="FF0000"/>
+                    </w:rPr>
+                    <m:t>Z</m:t>
+                  </m:r>
+                </m:e>
+                <m:sup>
+                  <m:r>
+                    <w:rPr>
+                      <w:rFonts w:ascii="Cambria Math" w:hAnsi="Cambria Math"/>
+                      <w:color w:val="FF0000"/>
+                    </w:rPr>
+                    <m:t>-1</m:t>
+                  </m:r>
+                </m:sup>
+              </m:sSup>
+            </m:den>
+          </m:f>
+          <m:r>
+            <w:rPr>
+              <w:rFonts w:ascii="Cambria Math" w:hAnsi="Cambria Math"/>
+              <w:color w:val="FF0000"/>
+            </w:rPr>
+            <m:t>*</m:t>
+          </m:r>
+          <m:f>
+            <m:fPr>
+              <m:ctrlPr>
+                <w:rPr>
+                  <w:rFonts w:ascii="Cambria Math" w:hAnsi="Cambria Math"/>
+                  <w:i/>
+                  <w:color w:val="FF0000"/>
+                </w:rPr>
+              </m:ctrlPr>
+            </m:fPr>
+            <m:num>
+              <m:r>
+                <w:rPr>
+                  <w:rFonts w:ascii="Cambria Math" w:hAnsi="Cambria Math"/>
+                  <w:color w:val="FF0000"/>
+                </w:rPr>
+                <m:t>1</m:t>
+              </m:r>
+            </m:num>
+            <m:den>
+              <m:r>
+                <w:rPr>
+                  <w:rFonts w:ascii="Cambria Math" w:hAnsi="Cambria Math"/>
+                  <w:color w:val="FF0000"/>
+                </w:rPr>
+                <m:t>Z</m:t>
+              </m:r>
+            </m:den>
+          </m:f>
+        </m:oMath>
+      </m:oMathPara>
+    </w:p>
+    <w:p>
+      <w:pPr>
+        <w:pStyle w:val="PargrafodaLista"/>
+        <w:ind w:left="360" w:right="8" w:firstLine="0"/>
+        <w:rPr>
+          <w:b/>
+          <w:bCs/>
+          <w:color w:val="FF0000"/>
+        </w:rPr>
+      </w:pPr>
+      <m:oMathPara>
+        <m:oMath>
+          <m:r>
+            <m:rPr>
+              <m:sty m:val="bi"/>
+            </m:rPr>
+            <w:rPr>
+              <w:rFonts w:ascii="Cambria Math" w:hAnsi="Cambria Math"/>
+              <w:color w:val="FF0000"/>
+            </w:rPr>
+            <m:t>H</m:t>
+          </m:r>
+          <m:d>
+            <m:dPr>
+              <m:ctrlPr>
+                <w:rPr>
+                  <w:rFonts w:ascii="Cambria Math" w:hAnsi="Cambria Math"/>
+                  <w:b/>
+                  <w:bCs/>
+                  <w:i/>
+                  <w:color w:val="FF0000"/>
+                </w:rPr>
+              </m:ctrlPr>
+            </m:dPr>
+            <m:e>
+              <m:r>
+                <m:rPr>
+                  <m:sty m:val="bi"/>
+                </m:rPr>
+                <w:rPr>
+                  <w:rFonts w:ascii="Cambria Math" w:hAnsi="Cambria Math"/>
+                  <w:color w:val="FF0000"/>
+                </w:rPr>
+                <m:t>Z</m:t>
+              </m:r>
+            </m:e>
+          </m:d>
+          <m:r>
+            <m:rPr>
+              <m:sty m:val="bi"/>
+            </m:rPr>
+            <w:rPr>
+              <w:rFonts w:ascii="Cambria Math" w:hAnsi="Cambria Math"/>
+              <w:color w:val="FF0000"/>
+            </w:rPr>
+            <m:t>=</m:t>
+          </m:r>
+          <m:f>
+            <m:fPr>
+              <m:ctrlPr>
+                <w:rPr>
+                  <w:rFonts w:ascii="Cambria Math" w:hAnsi="Cambria Math"/>
+                  <w:b/>
+                  <w:bCs/>
+                  <w:i/>
+                  <w:color w:val="FF0000"/>
+                </w:rPr>
+              </m:ctrlPr>
+            </m:fPr>
+            <m:num>
+              <m:r>
+                <m:rPr>
+                  <m:sty m:val="bi"/>
+                </m:rPr>
+                <w:rPr>
+                  <w:rFonts w:ascii="Cambria Math" w:hAnsi="Cambria Math"/>
+                  <w:color w:val="FF0000"/>
+                </w:rPr>
+                <m:t>2</m:t>
+              </m:r>
+            </m:num>
+            <m:den>
+              <m:r>
+                <m:rPr>
+                  <m:sty m:val="bi"/>
+                </m:rPr>
+                <w:rPr>
+                  <w:rFonts w:ascii="Cambria Math" w:hAnsi="Cambria Math"/>
+                  <w:color w:val="FF0000"/>
+                </w:rPr>
+                <m:t>Z-</m:t>
+              </m:r>
+              <m:f>
+                <m:fPr>
+                  <m:ctrlPr>
+                    <w:rPr>
+                      <w:rFonts w:ascii="Cambria Math" w:hAnsi="Cambria Math"/>
+                      <w:b/>
+                      <w:bCs/>
+                      <w:i/>
+                      <w:color w:val="FF0000"/>
+                    </w:rPr>
+                  </m:ctrlPr>
+                </m:fPr>
+                <m:num>
+                  <m:r>
+                    <m:rPr>
+                      <m:sty m:val="bi"/>
+                    </m:rPr>
+                    <w:rPr>
+                      <w:rFonts w:ascii="Cambria Math" w:hAnsi="Cambria Math"/>
+                      <w:color w:val="FF0000"/>
+                    </w:rPr>
+                    <m:t>5</m:t>
+                  </m:r>
+                </m:num>
+                <m:den>
+                  <m:r>
+                    <m:rPr>
+                      <m:sty m:val="bi"/>
+                    </m:rPr>
+                    <w:rPr>
+                      <w:rFonts w:ascii="Cambria Math" w:hAnsi="Cambria Math"/>
+                      <w:color w:val="FF0000"/>
+                    </w:rPr>
+                    <m:t>8</m:t>
+                  </m:r>
+                </m:den>
+              </m:f>
+            </m:den>
+          </m:f>
+        </m:oMath>
+      </m:oMathPara>
+    </w:p>
+    <w:p>
+      <w:pPr>
+        <w:ind w:left="360" w:right="8" w:firstLine="0"/>
+      </w:pPr>
+    </w:p>
+    <w:p>
+      <w:pPr>
         <w:ind w:left="360" w:right="8" w:firstLine="0"/>
       </w:pPr>
     </w:p>
@@ -1439,6 +3199,327 @@
     <w:p>
       <w:pPr>
         <w:pStyle w:val="PargrafodaLista"/>
+        <w:ind w:right="8" w:firstLine="0"/>
+      </w:pPr>
+    </w:p>
+    <w:p>
+      <w:pPr>
+        <w:pStyle w:val="PargrafodaLista"/>
+        <w:ind w:right="8" w:firstLine="0"/>
+        <w:rPr>
+          <w:color w:val="FF0000"/>
+        </w:rPr>
+      </w:pPr>
+      <w:r>
+        <w:rPr>
+          <w:color w:val="FF0000"/>
+        </w:rPr>
+        <w:t>Zeros: 1</w:t>
+      </w:r>
+      <w:r>
+        <w:rPr>
+          <w:color w:val="FF0000"/>
+        </w:rPr>
+        <w:t>,</w:t>
+      </w:r>
+      <w:r>
+        <w:rPr>
+          <w:color w:val="FF0000"/>
+        </w:rPr>
+        <w:t>2</w:t>
+      </w:r>
+      <w:r>
+        <w:rPr>
+          <w:color w:val="FF0000"/>
+          <w:bdr w:val="single" w:sz="4" w:space="0" w:color="auto"/>
+        </w:rPr>
+        <w:t xml:space="preserve"> </w:t>
+      </w:r>
+      <w:r>
+        <w:rPr>
+          <w:color w:val="FF0000"/>
+        </w:rPr>
+        <w:t xml:space="preserve"> </w:t>
+      </w:r>
+    </w:p>
+    <w:p>
+      <w:pPr>
+        <w:pStyle w:val="PargrafodaLista"/>
+        <w:ind w:right="8" w:firstLine="0"/>
+        <w:rPr>
+          <w:color w:val="FF0000"/>
+        </w:rPr>
+      </w:pPr>
+      <w:r>
+        <w:rPr>
+          <w:color w:val="FF0000"/>
+        </w:rPr>
+        <w:t>Polos: 0</w:t>
+      </w:r>
+      <w:r>
+        <w:rPr>
+          <w:color w:val="FF0000"/>
+        </w:rPr>
+        <w:t>,</w:t>
+      </w:r>
+      <w:r>
+        <w:rPr>
+          <w:color w:val="FF0000"/>
+        </w:rPr>
+        <w:t>5; 0</w:t>
+      </w:r>
+      <w:r>
+        <w:rPr>
+          <w:color w:val="FF0000"/>
+        </w:rPr>
+        <w:t>,</w:t>
+      </w:r>
+      <w:r>
+        <w:rPr>
+          <w:color w:val="FF0000"/>
+        </w:rPr>
+        <w:t>9;</w:t>
+      </w:r>
+      <w:r>
+        <w:rPr>
+          <w:color w:val="FF0000"/>
+          <w:bdr w:val="single" w:sz="4" w:space="0" w:color="auto"/>
+        </w:rPr>
+        <w:t xml:space="preserve"> </w:t>
+      </w:r>
+    </w:p>
+    <w:p>
+      <w:pPr>
+        <w:pStyle w:val="PargrafodaLista"/>
+        <w:ind w:right="8" w:firstLine="0"/>
+        <w:rPr>
+          <w:color w:val="FF0000"/>
+        </w:rPr>
+      </w:pPr>
+      <w:r>
+        <w:rPr>
+          <w:noProof/>
+          <w:color w:val="FF0000"/>
+        </w:rPr>
+        <w:drawing>
+          <wp:inline distT="0" distB="0" distL="0" distR="0" wp14:anchorId="44C16169" wp14:editId="623F72DF">
+            <wp:extent cx="2035534" cy="1882208"/>
+            <wp:effectExtent l="0" t="0" r="3175" b="3810"/>
+            <wp:docPr id="1" name="Imagem 1"/>
+            <wp:cNvGraphicFramePr>
+              <a:graphicFrameLocks xmlns:a="http://schemas.openxmlformats.org/drawingml/2006/main" noChangeAspect="1"/>
+            </wp:cNvGraphicFramePr>
+            <a:graphic xmlns:a="http://schemas.openxmlformats.org/drawingml/2006/main">
+              <a:graphicData uri="http://schemas.openxmlformats.org/drawingml/2006/picture">
+                <pic:pic xmlns:pic="http://schemas.openxmlformats.org/drawingml/2006/picture">
+                  <pic:nvPicPr>
+                    <pic:cNvPr id="1" name=""/>
+                    <pic:cNvPicPr/>
+                  </pic:nvPicPr>
+                  <pic:blipFill>
+                    <a:blip r:embed="rId6"/>
+                    <a:stretch>
+                      <a:fillRect/>
+                    </a:stretch>
+                  </pic:blipFill>
+                  <pic:spPr>
+                    <a:xfrm>
+                      <a:off x="0" y="0"/>
+                      <a:ext cx="2041934" cy="1888126"/>
+                    </a:xfrm>
+                    <a:prstGeom prst="rect">
+                      <a:avLst/>
+                    </a:prstGeom>
+                  </pic:spPr>
+                </pic:pic>
+              </a:graphicData>
+            </a:graphic>
+          </wp:inline>
+        </w:drawing>
+      </w:r>
+    </w:p>
+    <w:p>
+      <w:pPr>
+        <w:pStyle w:val="PargrafodaLista"/>
+        <w:ind w:right="8" w:firstLine="0"/>
+        <w:rPr>
+          <w:color w:val="FF0000"/>
+        </w:rPr>
+      </w:pPr>
+      <w:r>
+        <w:rPr>
+          <w:color w:val="FF0000"/>
+        </w:rPr>
+        <w:t xml:space="preserve">O sistema se comporta de forma instável, pois todos os polos estão no </w:t>
+      </w:r>
+      <w:r>
+        <w:rPr>
+          <w:color w:val="FF0000"/>
+        </w:rPr>
+        <w:t xml:space="preserve">semiplano </w:t>
+      </w:r>
+      <w:r>
+        <w:rPr>
+          <w:color w:val="FF0000"/>
+        </w:rPr>
+        <w:t>direito (SPD)</w:t>
+      </w:r>
+      <w:r>
+        <w:rPr>
+          <w:color w:val="FF0000"/>
+        </w:rPr>
+        <w:t>.</w:t>
+      </w:r>
+    </w:p>
+    <w:p>
+      <w:pPr>
+        <w:pStyle w:val="PargrafodaLista"/>
+        <w:ind w:left="360" w:right="8" w:firstLine="0"/>
+        <w:rPr>
+          <w:color w:val="FF0000"/>
+        </w:rPr>
+      </w:pPr>
+      <m:oMathPara>
+        <m:oMath>
+          <m:f>
+            <m:fPr>
+              <m:ctrlPr>
+                <w:rPr>
+                  <w:rFonts w:ascii="Cambria Math" w:hAnsi="Cambria Math"/>
+                  <w:i/>
+                  <w:color w:val="FF0000"/>
+                </w:rPr>
+              </m:ctrlPr>
+            </m:fPr>
+            <m:num>
+              <m:r>
+                <w:rPr>
+                  <w:rFonts w:ascii="Cambria Math" w:hAnsi="Cambria Math"/>
+                  <w:color w:val="FF0000"/>
+                </w:rPr>
+                <m:t>X</m:t>
+              </m:r>
+              <m:d>
+                <m:dPr>
+                  <m:ctrlPr>
+                    <w:rPr>
+                      <w:rFonts w:ascii="Cambria Math" w:hAnsi="Cambria Math"/>
+                      <w:i/>
+                      <w:color w:val="FF0000"/>
+                    </w:rPr>
+                  </m:ctrlPr>
+                </m:dPr>
+                <m:e>
+                  <m:r>
+                    <w:rPr>
+                      <w:rFonts w:ascii="Cambria Math" w:hAnsi="Cambria Math"/>
+                      <w:color w:val="FF0000"/>
+                    </w:rPr>
+                    <m:t>Z</m:t>
+                  </m:r>
+                </m:e>
+              </m:d>
+            </m:num>
+            <m:den>
+              <m:r>
+                <w:rPr>
+                  <w:rFonts w:ascii="Cambria Math" w:hAnsi="Cambria Math"/>
+                  <w:color w:val="FF0000"/>
+                </w:rPr>
+                <m:t>Z</m:t>
+              </m:r>
+            </m:den>
+          </m:f>
+          <m:r>
+            <w:rPr>
+              <w:rFonts w:ascii="Cambria Math" w:hAnsi="Cambria Math"/>
+              <w:color w:val="FF0000"/>
+            </w:rPr>
+            <m:t>=</m:t>
+          </m:r>
+          <m:r>
+            <w:rPr>
+              <w:rFonts w:ascii="Cambria Math" w:hAnsi="Cambria Math"/>
+              <w:color w:val="FF0000"/>
+            </w:rPr>
+            <m:t>3</m:t>
+          </m:r>
+          <m:f>
+            <m:fPr>
+              <m:ctrlPr>
+                <w:rPr>
+                  <w:rFonts w:ascii="Cambria Math" w:hAnsi="Cambria Math"/>
+                  <w:i/>
+                  <w:color w:val="FF0000"/>
+                </w:rPr>
+              </m:ctrlPr>
+            </m:fPr>
+            <m:num>
+              <m:r>
+                <w:rPr>
+                  <w:rFonts w:ascii="Cambria Math" w:hAnsi="Cambria Math"/>
+                  <w:color w:val="FF0000"/>
+                </w:rPr>
+                <m:t>z-1,2</m:t>
+              </m:r>
+            </m:num>
+            <m:den>
+              <m:r>
+                <w:rPr>
+                  <w:rFonts w:ascii="Cambria Math" w:hAnsi="Cambria Math"/>
+                  <w:color w:val="FF0000"/>
+                </w:rPr>
+                <m:t>(z-</m:t>
+              </m:r>
+              <m:r>
+                <w:rPr>
+                  <w:rFonts w:ascii="Cambria Math" w:hAnsi="Cambria Math"/>
+                  <w:color w:val="FF0000"/>
+                </w:rPr>
+                <m:t>0,5</m:t>
+              </m:r>
+              <m:r>
+                <w:rPr>
+                  <w:rFonts w:ascii="Cambria Math" w:hAnsi="Cambria Math"/>
+                  <w:color w:val="FF0000"/>
+                </w:rPr>
+                <m:t>)(z-</m:t>
+              </m:r>
+              <m:r>
+                <w:rPr>
+                  <w:rFonts w:ascii="Cambria Math" w:hAnsi="Cambria Math"/>
+                  <w:color w:val="FF0000"/>
+                </w:rPr>
+                <m:t>0,9</m:t>
+              </m:r>
+              <m:r>
+                <w:rPr>
+                  <w:rFonts w:ascii="Cambria Math" w:hAnsi="Cambria Math"/>
+                  <w:color w:val="FF0000"/>
+                </w:rPr>
+                <m:t>)</m:t>
+              </m:r>
+            </m:den>
+          </m:f>
+        </m:oMath>
+      </m:oMathPara>
+      <w:bookmarkStart w:id="0" w:name="_GoBack"/>
+      <w:bookmarkEnd w:id="0"/>
+    </w:p>
+    <w:p>
+      <w:pPr>
+        <w:ind w:left="0" w:right="8" w:firstLine="0"/>
+      </w:pPr>
+    </w:p>
+    <w:p>
+      <w:pPr>
+        <w:pStyle w:val="PargrafodaLista"/>
+        <w:ind w:right="8" w:firstLine="0"/>
+      </w:pPr>
+    </w:p>
+    <w:p>
+      <w:pPr>
+        <w:pStyle w:val="PargrafodaLista"/>
         <w:numPr>
           <w:ilvl w:val="1"/>
           <w:numId w:val="1"/>
@@ -1498,31 +3579,7 @@
               <w:rPr>
                 <w:rFonts w:ascii="Cambria Math" w:hAnsi="Cambria Math"/>
               </w:rPr>
-              <m:t>(z-0</m:t>
-            </m:r>
-            <m:r>
-              <w:rPr>
-                <w:rFonts w:ascii="Cambria Math" w:hAnsi="Cambria Math"/>
-              </w:rPr>
-              <m:t>,9</m:t>
-            </m:r>
-            <m:r>
-              <w:rPr>
-                <w:rFonts w:ascii="Cambria Math" w:hAnsi="Cambria Math"/>
-              </w:rPr>
-              <m:t>)(z-</m:t>
-            </m:r>
-            <m:r>
-              <w:rPr>
-                <w:rFonts w:ascii="Cambria Math" w:hAnsi="Cambria Math"/>
-              </w:rPr>
-              <m:t>1,2</m:t>
-            </m:r>
-            <m:r>
-              <w:rPr>
-                <w:rFonts w:ascii="Cambria Math" w:hAnsi="Cambria Math"/>
-              </w:rPr>
-              <m:t>)</m:t>
+              <m:t>(z-0,9)(z-1,2)</m:t>
             </m:r>
           </m:den>
         </m:f>
@@ -1582,13 +3639,7 @@
               <w:rPr>
                 <w:rFonts w:ascii="Cambria Math" w:hAnsi="Cambria Math"/>
               </w:rPr>
-              <m:t>z</m:t>
-            </m:r>
-            <m:r>
-              <w:rPr>
-                <w:rFonts w:ascii="Cambria Math" w:hAnsi="Cambria Math"/>
-              </w:rPr>
-              <m:t>+0,9</m:t>
+              <m:t>z+0,9</m:t>
             </m:r>
           </m:num>
           <m:den>

</xml_diff>

<commit_message>
3_a, 3_b, e 3_c
</commit_message>
<xml_diff>
--- a/Processamento Digitais de Sinais/Aula_06/Lista2_TZ.docx
+++ b/Processamento Digitais de Sinais/Aula_06/Lista2_TZ.docx
@@ -1395,14 +1395,7 @@
                   <w:rFonts w:ascii="Cambria Math" w:hAnsi="Cambria Math"/>
                   <w:color w:val="FF0000"/>
                 </w:rPr>
-                <m:t>1</m:t>
-              </m:r>
-              <m:r>
-                <w:rPr>
-                  <w:rFonts w:ascii="Cambria Math" w:hAnsi="Cambria Math"/>
-                  <w:color w:val="FF0000"/>
-                </w:rPr>
-                <m:t>-</m:t>
+                <m:t>1-</m:t>
               </m:r>
               <m:f>
                 <m:fPr>
@@ -2387,21 +2380,7 @@
               <w:rFonts w:ascii="Cambria Math" w:hAnsi="Cambria Math"/>
               <w:color w:val="FF0000"/>
             </w:rPr>
-            <m:t>=</m:t>
-          </m:r>
-          <m:r>
-            <w:rPr>
-              <w:rFonts w:ascii="Cambria Math" w:hAnsi="Cambria Math"/>
-              <w:color w:val="FF0000"/>
-            </w:rPr>
-            <m:t>2</m:t>
-          </m:r>
-          <m:r>
-            <w:rPr>
-              <w:rFonts w:ascii="Cambria Math" w:hAnsi="Cambria Math"/>
-              <w:color w:val="FF0000"/>
-            </w:rPr>
-            <m:t>X</m:t>
+            <m:t>=2X</m:t>
           </m:r>
           <m:d>
             <m:dPr>
@@ -2481,14 +2460,7 @@
                   <w:rFonts w:ascii="Cambria Math" w:hAnsi="Cambria Math"/>
                   <w:color w:val="FF0000"/>
                 </w:rPr>
-                <m:t>1</m:t>
-              </m:r>
-              <m:r>
-                <w:rPr>
-                  <w:rFonts w:ascii="Cambria Math" w:hAnsi="Cambria Math"/>
-                  <w:color w:val="FF0000"/>
-                </w:rPr>
-                <m:t>+</m:t>
+                <m:t>1+</m:t>
               </m:r>
               <m:d>
                 <m:dPr>
@@ -2611,21 +2583,7 @@
               <w:rFonts w:ascii="Cambria Math" w:hAnsi="Cambria Math"/>
               <w:color w:val="FF0000"/>
             </w:rPr>
-            <m:t>=</m:t>
-          </m:r>
-          <m:r>
-            <w:rPr>
-              <w:rFonts w:ascii="Cambria Math" w:hAnsi="Cambria Math"/>
-              <w:color w:val="FF0000"/>
-            </w:rPr>
-            <m:t>2</m:t>
-          </m:r>
-          <m:r>
-            <w:rPr>
-              <w:rFonts w:ascii="Cambria Math" w:hAnsi="Cambria Math"/>
-              <w:color w:val="FF0000"/>
-            </w:rPr>
-            <m:t>X</m:t>
+            <m:t>=2X</m:t>
           </m:r>
           <m:d>
             <m:dPr>
@@ -2755,14 +2713,7 @@
                   <w:rFonts w:ascii="Cambria Math" w:hAnsi="Cambria Math"/>
                   <w:color w:val="FF0000"/>
                 </w:rPr>
-                <m:t>1</m:t>
-              </m:r>
-              <m:r>
-                <w:rPr>
-                  <w:rFonts w:ascii="Cambria Math" w:hAnsi="Cambria Math"/>
-                  <w:color w:val="FF0000"/>
-                </w:rPr>
-                <m:t>+</m:t>
+                <m:t>1+</m:t>
               </m:r>
               <m:d>
                 <m:dPr>
@@ -3435,14 +3386,7 @@
               <w:rFonts w:ascii="Cambria Math" w:hAnsi="Cambria Math"/>
               <w:color w:val="FF0000"/>
             </w:rPr>
-            <m:t>=</m:t>
-          </m:r>
-          <m:r>
-            <w:rPr>
-              <w:rFonts w:ascii="Cambria Math" w:hAnsi="Cambria Math"/>
-              <w:color w:val="FF0000"/>
-            </w:rPr>
-            <m:t>3</m:t>
+            <m:t>=3</m:t>
           </m:r>
           <m:f>
             <m:fPr>
@@ -3469,6 +3413,442 @@
                   <w:rFonts w:ascii="Cambria Math" w:hAnsi="Cambria Math"/>
                   <w:color w:val="FF0000"/>
                 </w:rPr>
+                <m:t>(z-0,5)(z-0,9)</m:t>
+              </m:r>
+            </m:den>
+          </m:f>
+          <m:r>
+            <w:rPr>
+              <w:rFonts w:ascii="Cambria Math" w:hAnsi="Cambria Math"/>
+              <w:color w:val="FF0000"/>
+            </w:rPr>
+            <m:t>=</m:t>
+          </m:r>
+          <m:f>
+            <m:fPr>
+              <m:ctrlPr>
+                <w:rPr>
+                  <w:rFonts w:ascii="Cambria Math" w:hAnsi="Cambria Math"/>
+                  <w:i/>
+                  <w:color w:val="FF0000"/>
+                </w:rPr>
+              </m:ctrlPr>
+            </m:fPr>
+            <m:num>
+              <m:r>
+                <w:rPr>
+                  <w:rFonts w:ascii="Cambria Math" w:hAnsi="Cambria Math"/>
+                  <w:color w:val="FF0000"/>
+                </w:rPr>
+                <m:t>A</m:t>
+              </m:r>
+            </m:num>
+            <m:den>
+              <m:r>
+                <w:rPr>
+                  <w:rFonts w:ascii="Cambria Math" w:hAnsi="Cambria Math"/>
+                  <w:color w:val="FF0000"/>
+                </w:rPr>
+                <m:t>z-</m:t>
+              </m:r>
+              <m:r>
+                <w:rPr>
+                  <w:rFonts w:ascii="Cambria Math" w:hAnsi="Cambria Math"/>
+                  <w:color w:val="FF0000"/>
+                </w:rPr>
+                <m:t>0,5</m:t>
+              </m:r>
+            </m:den>
+          </m:f>
+          <m:r>
+            <w:rPr>
+              <w:rFonts w:ascii="Cambria Math" w:hAnsi="Cambria Math"/>
+              <w:color w:val="FF0000"/>
+            </w:rPr>
+            <m:t>+</m:t>
+          </m:r>
+          <m:f>
+            <m:fPr>
+              <m:ctrlPr>
+                <w:rPr>
+                  <w:rFonts w:ascii="Cambria Math" w:hAnsi="Cambria Math"/>
+                  <w:i/>
+                  <w:color w:val="FF0000"/>
+                </w:rPr>
+              </m:ctrlPr>
+            </m:fPr>
+            <m:num>
+              <m:r>
+                <w:rPr>
+                  <w:rFonts w:ascii="Cambria Math" w:hAnsi="Cambria Math"/>
+                  <w:color w:val="FF0000"/>
+                </w:rPr>
+                <m:t>B</m:t>
+              </m:r>
+            </m:num>
+            <m:den>
+              <m:r>
+                <w:rPr>
+                  <w:rFonts w:ascii="Cambria Math" w:hAnsi="Cambria Math"/>
+                  <w:color w:val="FF0000"/>
+                </w:rPr>
+                <m:t>z-</m:t>
+              </m:r>
+              <m:r>
+                <w:rPr>
+                  <w:rFonts w:ascii="Cambria Math" w:hAnsi="Cambria Math"/>
+                  <w:color w:val="FF0000"/>
+                </w:rPr>
+                <m:t>0,8</m:t>
+              </m:r>
+            </m:den>
+          </m:f>
+          <m:r>
+            <w:rPr>
+              <w:rFonts w:ascii="Cambria Math" w:hAnsi="Cambria Math"/>
+              <w:color w:val="FF0000"/>
+            </w:rPr>
+            <m:t xml:space="preserve"> </m:t>
+          </m:r>
+        </m:oMath>
+      </m:oMathPara>
+    </w:p>
+    <w:p>
+      <w:pPr>
+        <w:pStyle w:val="PargrafodaLista"/>
+        <w:ind w:left="360" w:right="8" w:firstLine="0"/>
+        <w:rPr>
+          <w:color w:val="FF0000"/>
+        </w:rPr>
+      </w:pPr>
+      <m:oMathPara>
+        <m:oMath>
+          <m:r>
+            <w:rPr>
+              <w:rFonts w:ascii="Cambria Math" w:hAnsi="Cambria Math"/>
+              <w:color w:val="FF0000"/>
+            </w:rPr>
+            <m:t>A=</m:t>
+          </m:r>
+          <m:f>
+            <m:fPr>
+              <m:ctrlPr>
+                <w:rPr>
+                  <w:rFonts w:ascii="Cambria Math" w:hAnsi="Cambria Math"/>
+                  <w:i/>
+                  <w:color w:val="FF0000"/>
+                </w:rPr>
+              </m:ctrlPr>
+            </m:fPr>
+            <m:num>
+              <m:r>
+                <w:rPr>
+                  <w:rFonts w:ascii="Cambria Math" w:hAnsi="Cambria Math"/>
+                  <w:color w:val="FF0000"/>
+                </w:rPr>
+                <m:t>3</m:t>
+              </m:r>
+              <m:d>
+                <m:dPr>
+                  <m:ctrlPr>
+                    <w:rPr>
+                      <w:rFonts w:ascii="Cambria Math" w:hAnsi="Cambria Math"/>
+                      <w:i/>
+                      <w:color w:val="FF0000"/>
+                    </w:rPr>
+                  </m:ctrlPr>
+                </m:dPr>
+                <m:e>
+                  <m:r>
+                    <w:rPr>
+                      <w:rFonts w:ascii="Cambria Math" w:hAnsi="Cambria Math"/>
+                      <w:color w:val="FF0000"/>
+                    </w:rPr>
+                    <m:t>0,5</m:t>
+                  </m:r>
+                  <m:r>
+                    <w:rPr>
+                      <w:rFonts w:ascii="Cambria Math" w:hAnsi="Cambria Math"/>
+                      <w:color w:val="FF0000"/>
+                    </w:rPr>
+                    <m:t>-</m:t>
+                  </m:r>
+                  <m:r>
+                    <w:rPr>
+                      <w:rFonts w:ascii="Cambria Math" w:hAnsi="Cambria Math"/>
+                      <w:color w:val="FF0000"/>
+                    </w:rPr>
+                    <m:t>1</m:t>
+                  </m:r>
+                  <m:r>
+                    <w:rPr>
+                      <w:rFonts w:ascii="Cambria Math" w:hAnsi="Cambria Math"/>
+                      <w:color w:val="FF0000"/>
+                    </w:rPr>
+                    <m:t>,2</m:t>
+                  </m:r>
+                </m:e>
+              </m:d>
+            </m:num>
+            <m:den>
+              <m:r>
+                <w:rPr>
+                  <w:rFonts w:ascii="Cambria Math" w:hAnsi="Cambria Math"/>
+                  <w:color w:val="FF0000"/>
+                </w:rPr>
+                <m:t>(</m:t>
+              </m:r>
+              <m:r>
+                <w:rPr>
+                  <w:rFonts w:ascii="Cambria Math" w:hAnsi="Cambria Math"/>
+                  <w:color w:val="FF0000"/>
+                </w:rPr>
+                <m:t>0,5</m:t>
+              </m:r>
+              <m:r>
+                <w:rPr>
+                  <w:rFonts w:ascii="Cambria Math" w:hAnsi="Cambria Math"/>
+                  <w:color w:val="FF0000"/>
+                </w:rPr>
+                <m:t>-</m:t>
+              </m:r>
+              <m:r>
+                <w:rPr>
+                  <w:rFonts w:ascii="Cambria Math" w:hAnsi="Cambria Math"/>
+                  <w:color w:val="FF0000"/>
+                </w:rPr>
+                <m:t>0,9</m:t>
+              </m:r>
+              <m:r>
+                <w:rPr>
+                  <w:rFonts w:ascii="Cambria Math" w:hAnsi="Cambria Math"/>
+                  <w:color w:val="FF0000"/>
+                </w:rPr>
+                <m:t>)</m:t>
+              </m:r>
+            </m:den>
+          </m:f>
+          <m:r>
+            <w:rPr>
+              <w:rFonts w:ascii="Cambria Math" w:hAnsi="Cambria Math"/>
+              <w:color w:val="FF0000"/>
+            </w:rPr>
+            <m:t>=</m:t>
+          </m:r>
+          <m:f>
+            <m:fPr>
+              <m:ctrlPr>
+                <w:rPr>
+                  <w:rFonts w:ascii="Cambria Math" w:hAnsi="Cambria Math"/>
+                  <w:i/>
+                  <w:color w:val="FF0000"/>
+                </w:rPr>
+              </m:ctrlPr>
+            </m:fPr>
+            <m:num>
+              <m:r>
+                <w:rPr>
+                  <w:rFonts w:ascii="Cambria Math" w:hAnsi="Cambria Math"/>
+                  <w:color w:val="FF0000"/>
+                </w:rPr>
+                <m:t>21</m:t>
+              </m:r>
+            </m:num>
+            <m:den>
+              <m:r>
+                <w:rPr>
+                  <w:rFonts w:ascii="Cambria Math" w:hAnsi="Cambria Math"/>
+                  <w:color w:val="FF0000"/>
+                </w:rPr>
+                <m:t>4</m:t>
+              </m:r>
+            </m:den>
+          </m:f>
+          <m:r>
+            <w:rPr>
+              <w:rFonts w:ascii="Cambria Math" w:hAnsi="Cambria Math"/>
+              <w:color w:val="FF0000"/>
+            </w:rPr>
+            <m:t>=</m:t>
+          </m:r>
+          <m:r>
+            <w:rPr>
+              <w:rFonts w:ascii="Cambria Math" w:hAnsi="Cambria Math"/>
+              <w:color w:val="FF0000"/>
+            </w:rPr>
+            <m:t>5,25</m:t>
+          </m:r>
+        </m:oMath>
+      </m:oMathPara>
+    </w:p>
+    <w:p>
+      <w:pPr>
+        <w:pStyle w:val="PargrafodaLista"/>
+        <w:ind w:left="360" w:right="8" w:firstLine="0"/>
+        <w:rPr>
+          <w:color w:val="FF0000"/>
+        </w:rPr>
+      </w:pPr>
+      <m:oMathPara>
+        <m:oMath>
+          <m:r>
+            <w:rPr>
+              <w:rFonts w:ascii="Cambria Math" w:hAnsi="Cambria Math"/>
+              <w:color w:val="FF0000"/>
+            </w:rPr>
+            <m:t>B=</m:t>
+          </m:r>
+          <m:f>
+            <m:fPr>
+              <m:ctrlPr>
+                <w:rPr>
+                  <w:rFonts w:ascii="Cambria Math" w:hAnsi="Cambria Math"/>
+                  <w:i/>
+                  <w:color w:val="FF0000"/>
+                </w:rPr>
+              </m:ctrlPr>
+            </m:fPr>
+            <m:num>
+              <m:r>
+                <w:rPr>
+                  <w:rFonts w:ascii="Cambria Math" w:hAnsi="Cambria Math"/>
+                  <w:color w:val="FF0000"/>
+                </w:rPr>
+                <m:t>3(0,8-1,2)</m:t>
+              </m:r>
+            </m:num>
+            <m:den>
+              <m:r>
+                <w:rPr>
+                  <w:rFonts w:ascii="Cambria Math" w:hAnsi="Cambria Math"/>
+                  <w:color w:val="FF0000"/>
+                </w:rPr>
+                <m:t>(0,</m:t>
+              </m:r>
+              <m:r>
+                <w:rPr>
+                  <w:rFonts w:ascii="Cambria Math" w:hAnsi="Cambria Math"/>
+                  <w:color w:val="FF0000"/>
+                </w:rPr>
+                <m:t>8</m:t>
+              </m:r>
+              <m:r>
+                <w:rPr>
+                  <w:rFonts w:ascii="Cambria Math" w:hAnsi="Cambria Math"/>
+                  <w:color w:val="FF0000"/>
+                </w:rPr>
+                <m:t>-0,9)</m:t>
+              </m:r>
+            </m:den>
+          </m:f>
+          <m:r>
+            <w:rPr>
+              <w:rFonts w:ascii="Cambria Math" w:hAnsi="Cambria Math"/>
+              <w:color w:val="FF0000"/>
+            </w:rPr>
+            <m:t>=</m:t>
+          </m:r>
+          <m:r>
+            <w:rPr>
+              <w:rFonts w:ascii="Cambria Math" w:hAnsi="Cambria Math"/>
+              <w:color w:val="FF0000"/>
+            </w:rPr>
+            <m:t>12</m:t>
+          </m:r>
+        </m:oMath>
+      </m:oMathPara>
+    </w:p>
+    <w:p>
+      <w:pPr>
+        <w:pStyle w:val="PargrafodaLista"/>
+        <w:ind w:left="360" w:right="8" w:firstLine="0"/>
+        <w:rPr>
+          <w:color w:val="FF0000"/>
+        </w:rPr>
+      </w:pPr>
+      <m:oMathPara>
+        <m:oMath>
+          <m:f>
+            <m:fPr>
+              <m:ctrlPr>
+                <w:rPr>
+                  <w:rFonts w:ascii="Cambria Math" w:hAnsi="Cambria Math"/>
+                  <w:i/>
+                  <w:color w:val="FF0000"/>
+                </w:rPr>
+              </m:ctrlPr>
+            </m:fPr>
+            <m:num>
+              <m:r>
+                <w:rPr>
+                  <w:rFonts w:ascii="Cambria Math" w:hAnsi="Cambria Math"/>
+                  <w:color w:val="FF0000"/>
+                </w:rPr>
+                <m:t>X</m:t>
+              </m:r>
+              <m:d>
+                <m:dPr>
+                  <m:ctrlPr>
+                    <w:rPr>
+                      <w:rFonts w:ascii="Cambria Math" w:hAnsi="Cambria Math"/>
+                      <w:i/>
+                      <w:color w:val="FF0000"/>
+                    </w:rPr>
+                  </m:ctrlPr>
+                </m:dPr>
+                <m:e>
+                  <m:r>
+                    <w:rPr>
+                      <w:rFonts w:ascii="Cambria Math" w:hAnsi="Cambria Math"/>
+                      <w:color w:val="FF0000"/>
+                    </w:rPr>
+                    <m:t>Z</m:t>
+                  </m:r>
+                </m:e>
+              </m:d>
+            </m:num>
+            <m:den>
+              <m:r>
+                <w:rPr>
+                  <w:rFonts w:ascii="Cambria Math" w:hAnsi="Cambria Math"/>
+                  <w:color w:val="FF0000"/>
+                </w:rPr>
+                <m:t>Z</m:t>
+              </m:r>
+            </m:den>
+          </m:f>
+          <m:r>
+            <w:rPr>
+              <w:rFonts w:ascii="Cambria Math" w:hAnsi="Cambria Math"/>
+              <w:color w:val="FF0000"/>
+            </w:rPr>
+            <m:t>=</m:t>
+          </m:r>
+          <m:f>
+            <m:fPr>
+              <m:ctrlPr>
+                <w:rPr>
+                  <w:rFonts w:ascii="Cambria Math" w:hAnsi="Cambria Math"/>
+                  <w:i/>
+                  <w:color w:val="FF0000"/>
+                </w:rPr>
+              </m:ctrlPr>
+            </m:fPr>
+            <m:num>
+              <m:r>
+                <w:rPr>
+                  <w:rFonts w:ascii="Cambria Math" w:hAnsi="Cambria Math"/>
+                  <w:color w:val="FF0000"/>
+                </w:rPr>
+                <m:t>5,25</m:t>
+              </m:r>
+            </m:num>
+            <m:den>
+              <m:r>
+                <w:rPr>
+                  <w:rFonts w:ascii="Cambria Math" w:hAnsi="Cambria Math"/>
+                  <w:color w:val="FF0000"/>
+                </w:rPr>
                 <m:t>(z-</m:t>
               </m:r>
               <m:r>
@@ -3483,14 +3863,50 @@
                   <w:rFonts w:ascii="Cambria Math" w:hAnsi="Cambria Math"/>
                   <w:color w:val="FF0000"/>
                 </w:rPr>
-                <m:t>)(z-</m:t>
-              </m:r>
-              <m:r>
-                <w:rPr>
-                  <w:rFonts w:ascii="Cambria Math" w:hAnsi="Cambria Math"/>
-                  <w:color w:val="FF0000"/>
-                </w:rPr>
-                <m:t>0,9</m:t>
+                <m:t>)</m:t>
+              </m:r>
+            </m:den>
+          </m:f>
+          <m:r>
+            <w:rPr>
+              <w:rFonts w:ascii="Cambria Math" w:hAnsi="Cambria Math"/>
+              <w:color w:val="FF0000"/>
+            </w:rPr>
+            <m:t>+</m:t>
+          </m:r>
+          <m:f>
+            <m:fPr>
+              <m:ctrlPr>
+                <w:rPr>
+                  <w:rFonts w:ascii="Cambria Math" w:hAnsi="Cambria Math"/>
+                  <w:i/>
+                  <w:color w:val="FF0000"/>
+                </w:rPr>
+              </m:ctrlPr>
+            </m:fPr>
+            <m:num>
+              <m:r>
+                <w:rPr>
+                  <w:rFonts w:ascii="Cambria Math" w:hAnsi="Cambria Math"/>
+                  <w:color w:val="FF0000"/>
+                </w:rPr>
+                <m:t>12</m:t>
+              </m:r>
+            </m:num>
+            <m:den>
+              <m:r>
+                <w:rPr>
+                  <w:rFonts w:ascii="Cambria Math" w:hAnsi="Cambria Math"/>
+                  <w:color w:val="FF0000"/>
+                </w:rPr>
+                <m:t>(z-</m:t>
+              </m:r>
+              <m:r>
+                <w:rPr>
+                  <w:rFonts w:ascii="Cambria Math" w:hAnsi="Cambria Math"/>
+                  <w:color w:val="FF0000"/>
+                </w:rPr>
+                <m:t>0,8</m:t>
               </m:r>
               <m:r>
                 <w:rPr>
@@ -3503,19 +3919,376 @@
           </m:f>
         </m:oMath>
       </m:oMathPara>
-      <w:bookmarkStart w:id="0" w:name="_GoBack"/>
-      <w:bookmarkEnd w:id="0"/>
     </w:p>
     <w:p>
       <w:pPr>
-        <w:ind w:left="0" w:right="8" w:firstLine="0"/>
-      </w:pPr>
+        <w:pStyle w:val="PargrafodaLista"/>
+        <w:ind w:left="360" w:right="8" w:firstLine="0"/>
+        <w:rPr>
+          <w:color w:val="FF0000"/>
+        </w:rPr>
+      </w:pPr>
+      <m:oMathPara>
+        <m:oMath>
+          <m:r>
+            <w:rPr>
+              <w:rFonts w:ascii="Cambria Math" w:hAnsi="Cambria Math"/>
+              <w:color w:val="FF0000"/>
+            </w:rPr>
+            <m:t>X</m:t>
+          </m:r>
+          <m:d>
+            <m:dPr>
+              <m:ctrlPr>
+                <w:rPr>
+                  <w:rFonts w:ascii="Cambria Math" w:hAnsi="Cambria Math"/>
+                  <w:i/>
+                  <w:color w:val="FF0000"/>
+                </w:rPr>
+              </m:ctrlPr>
+            </m:dPr>
+            <m:e>
+              <m:r>
+                <w:rPr>
+                  <w:rFonts w:ascii="Cambria Math" w:hAnsi="Cambria Math"/>
+                  <w:color w:val="FF0000"/>
+                </w:rPr>
+                <m:t>Z</m:t>
+              </m:r>
+            </m:e>
+          </m:d>
+          <m:r>
+            <w:rPr>
+              <w:rFonts w:ascii="Cambria Math" w:hAnsi="Cambria Math"/>
+              <w:color w:val="FF0000"/>
+            </w:rPr>
+            <m:t>=</m:t>
+          </m:r>
+          <m:r>
+            <w:rPr>
+              <w:rFonts w:ascii="Cambria Math" w:hAnsi="Cambria Math"/>
+              <w:color w:val="FF0000"/>
+            </w:rPr>
+            <m:t>5,25</m:t>
+          </m:r>
+          <m:f>
+            <m:fPr>
+              <m:ctrlPr>
+                <w:rPr>
+                  <w:rFonts w:ascii="Cambria Math" w:hAnsi="Cambria Math"/>
+                  <w:i/>
+                  <w:color w:val="FF0000"/>
+                </w:rPr>
+              </m:ctrlPr>
+            </m:fPr>
+            <m:num>
+              <m:r>
+                <w:rPr>
+                  <w:rFonts w:ascii="Cambria Math" w:hAnsi="Cambria Math"/>
+                  <w:color w:val="FF0000"/>
+                </w:rPr>
+                <m:t>z</m:t>
+              </m:r>
+            </m:num>
+            <m:den>
+              <m:r>
+                <w:rPr>
+                  <w:rFonts w:ascii="Cambria Math" w:hAnsi="Cambria Math"/>
+                  <w:color w:val="FF0000"/>
+                </w:rPr>
+                <m:t>z-</m:t>
+              </m:r>
+              <m:r>
+                <w:rPr>
+                  <w:rFonts w:ascii="Cambria Math" w:hAnsi="Cambria Math"/>
+                  <w:color w:val="FF0000"/>
+                </w:rPr>
+                <m:t>0,5</m:t>
+              </m:r>
+            </m:den>
+          </m:f>
+          <m:r>
+            <w:rPr>
+              <w:rFonts w:ascii="Cambria Math" w:hAnsi="Cambria Math"/>
+              <w:color w:val="FF0000"/>
+            </w:rPr>
+            <m:t>+</m:t>
+          </m:r>
+          <m:r>
+            <w:rPr>
+              <w:rFonts w:ascii="Cambria Math" w:hAnsi="Cambria Math"/>
+              <w:color w:val="FF0000"/>
+            </w:rPr>
+            <m:t>12</m:t>
+          </m:r>
+          <m:f>
+            <m:fPr>
+              <m:ctrlPr>
+                <w:rPr>
+                  <w:rFonts w:ascii="Cambria Math" w:hAnsi="Cambria Math"/>
+                  <w:i/>
+                  <w:color w:val="FF0000"/>
+                </w:rPr>
+              </m:ctrlPr>
+            </m:fPr>
+            <m:num>
+              <m:r>
+                <w:rPr>
+                  <w:rFonts w:ascii="Cambria Math" w:hAnsi="Cambria Math"/>
+                  <w:color w:val="FF0000"/>
+                </w:rPr>
+                <m:t>z</m:t>
+              </m:r>
+            </m:num>
+            <m:den>
+              <m:r>
+                <w:rPr>
+                  <w:rFonts w:ascii="Cambria Math" w:hAnsi="Cambria Math"/>
+                  <w:color w:val="FF0000"/>
+                </w:rPr>
+                <m:t>z-</m:t>
+              </m:r>
+              <m:r>
+                <w:rPr>
+                  <w:rFonts w:ascii="Cambria Math" w:hAnsi="Cambria Math"/>
+                  <w:color w:val="FF0000"/>
+                </w:rPr>
+                <m:t>0,8</m:t>
+              </m:r>
+            </m:den>
+          </m:f>
+        </m:oMath>
+      </m:oMathPara>
     </w:p>
     <w:p>
       <w:pPr>
         <w:pStyle w:val="PargrafodaLista"/>
-        <w:ind w:right="8" w:firstLine="0"/>
-      </w:pPr>
+        <w:ind w:left="360" w:right="8" w:firstLine="0"/>
+        <w:rPr>
+          <w:b/>
+          <w:color w:val="FF0000"/>
+        </w:rPr>
+      </w:pPr>
+      <m:oMathPara>
+        <m:oMath>
+          <m:r>
+            <m:rPr>
+              <m:sty m:val="bi"/>
+            </m:rPr>
+            <w:rPr>
+              <w:rFonts w:ascii="Cambria Math" w:hAnsi="Cambria Math"/>
+              <w:color w:val="FF0000"/>
+            </w:rPr>
+            <m:t>X</m:t>
+          </m:r>
+          <m:d>
+            <m:dPr>
+              <m:ctrlPr>
+                <w:rPr>
+                  <w:rFonts w:ascii="Cambria Math" w:hAnsi="Cambria Math"/>
+                  <w:b/>
+                  <w:bCs/>
+                  <w:i/>
+                  <w:color w:val="FF0000"/>
+                </w:rPr>
+              </m:ctrlPr>
+            </m:dPr>
+            <m:e>
+              <m:r>
+                <m:rPr>
+                  <m:sty m:val="bi"/>
+                </m:rPr>
+                <w:rPr>
+                  <w:rFonts w:ascii="Cambria Math" w:hAnsi="Cambria Math"/>
+                  <w:color w:val="FF0000"/>
+                </w:rPr>
+                <m:t>n</m:t>
+              </m:r>
+            </m:e>
+          </m:d>
+          <m:r>
+            <m:rPr>
+              <m:sty m:val="bi"/>
+            </m:rPr>
+            <w:rPr>
+              <w:rFonts w:ascii="Cambria Math" w:hAnsi="Cambria Math"/>
+              <w:color w:val="FF0000"/>
+            </w:rPr>
+            <m:t>=</m:t>
+          </m:r>
+          <m:d>
+            <m:dPr>
+              <m:begChr m:val="["/>
+              <m:endChr m:val="]"/>
+              <m:ctrlPr>
+                <w:rPr>
+                  <w:rFonts w:ascii="Cambria Math" w:hAnsi="Cambria Math"/>
+                  <w:b/>
+                  <w:bCs/>
+                  <w:i/>
+                  <w:color w:val="FF0000"/>
+                </w:rPr>
+              </m:ctrlPr>
+            </m:dPr>
+            <m:e>
+              <m:r>
+                <m:rPr>
+                  <m:sty m:val="bi"/>
+                </m:rPr>
+                <w:rPr>
+                  <w:rFonts w:ascii="Cambria Math" w:hAnsi="Cambria Math"/>
+                  <w:color w:val="FF0000"/>
+                </w:rPr>
+                <m:t>5,25</m:t>
+              </m:r>
+              <m:sSup>
+                <m:sSupPr>
+                  <m:ctrlPr>
+                    <w:rPr>
+                      <w:rFonts w:ascii="Cambria Math" w:hAnsi="Cambria Math"/>
+                      <w:b/>
+                      <w:bCs/>
+                      <w:i/>
+                      <w:color w:val="FF0000"/>
+                    </w:rPr>
+                  </m:ctrlPr>
+                </m:sSupPr>
+                <m:e>
+                  <m:r>
+                    <m:rPr>
+                      <m:sty m:val="bi"/>
+                    </m:rPr>
+                    <w:rPr>
+                      <w:rFonts w:ascii="Cambria Math" w:hAnsi="Cambria Math"/>
+                      <w:color w:val="FF0000"/>
+                    </w:rPr>
+                    <m:t>(</m:t>
+                  </m:r>
+                  <m:r>
+                    <m:rPr>
+                      <m:sty m:val="bi"/>
+                    </m:rPr>
+                    <w:rPr>
+                      <w:rFonts w:ascii="Cambria Math" w:hAnsi="Cambria Math"/>
+                      <w:color w:val="FF0000"/>
+                    </w:rPr>
+                    <m:t>0,5</m:t>
+                  </m:r>
+                  <m:r>
+                    <m:rPr>
+                      <m:sty m:val="bi"/>
+                    </m:rPr>
+                    <w:rPr>
+                      <w:rFonts w:ascii="Cambria Math" w:hAnsi="Cambria Math"/>
+                      <w:color w:val="FF0000"/>
+                    </w:rPr>
+                    <m:t>)</m:t>
+                  </m:r>
+                </m:e>
+                <m:sup>
+                  <m:r>
+                    <m:rPr>
+                      <m:sty m:val="bi"/>
+                    </m:rPr>
+                    <w:rPr>
+                      <w:rFonts w:ascii="Cambria Math" w:hAnsi="Cambria Math"/>
+                      <w:color w:val="FF0000"/>
+                    </w:rPr>
+                    <m:t>n</m:t>
+                  </m:r>
+                </m:sup>
+              </m:sSup>
+              <m:r>
+                <m:rPr>
+                  <m:sty m:val="bi"/>
+                </m:rPr>
+                <w:rPr>
+                  <w:rFonts w:ascii="Cambria Math" w:hAnsi="Cambria Math"/>
+                  <w:color w:val="FF0000"/>
+                </w:rPr>
+                <m:t>+</m:t>
+              </m:r>
+              <m:r>
+                <m:rPr>
+                  <m:sty m:val="bi"/>
+                </m:rPr>
+                <w:rPr>
+                  <w:rFonts w:ascii="Cambria Math" w:hAnsi="Cambria Math"/>
+                  <w:color w:val="FF0000"/>
+                </w:rPr>
+                <m:t>12</m:t>
+              </m:r>
+              <m:sSup>
+                <m:sSupPr>
+                  <m:ctrlPr>
+                    <w:rPr>
+                      <w:rFonts w:ascii="Cambria Math" w:hAnsi="Cambria Math"/>
+                      <w:b/>
+                      <w:bCs/>
+                      <w:i/>
+                      <w:color w:val="FF0000"/>
+                    </w:rPr>
+                  </m:ctrlPr>
+                </m:sSupPr>
+                <m:e>
+                  <m:r>
+                    <m:rPr>
+                      <m:sty m:val="bi"/>
+                    </m:rPr>
+                    <w:rPr>
+                      <w:rFonts w:ascii="Cambria Math" w:hAnsi="Cambria Math"/>
+                      <w:color w:val="FF0000"/>
+                    </w:rPr>
+                    <m:t>(</m:t>
+                  </m:r>
+                  <m:r>
+                    <m:rPr>
+                      <m:sty m:val="bi"/>
+                    </m:rPr>
+                    <w:rPr>
+                      <w:rFonts w:ascii="Cambria Math" w:hAnsi="Cambria Math"/>
+                      <w:color w:val="FF0000"/>
+                    </w:rPr>
+                    <m:t>0,8</m:t>
+                  </m:r>
+                  <m:r>
+                    <m:rPr>
+                      <m:sty m:val="bi"/>
+                    </m:rPr>
+                    <w:rPr>
+                      <w:rFonts w:ascii="Cambria Math" w:hAnsi="Cambria Math"/>
+                      <w:color w:val="FF0000"/>
+                    </w:rPr>
+                    <m:t>)</m:t>
+                  </m:r>
+                </m:e>
+                <m:sup>
+                  <m:r>
+                    <m:rPr>
+                      <m:sty m:val="bi"/>
+                    </m:rPr>
+                    <w:rPr>
+                      <w:rFonts w:ascii="Cambria Math" w:hAnsi="Cambria Math"/>
+                      <w:color w:val="FF0000"/>
+                    </w:rPr>
+                    <m:t>n</m:t>
+                  </m:r>
+                </m:sup>
+              </m:sSup>
+            </m:e>
+          </m:d>
+          <m:r>
+            <m:rPr>
+              <m:sty m:val="bi"/>
+            </m:rPr>
+            <w:rPr>
+              <w:rFonts w:ascii="Cambria Math" w:hAnsi="Cambria Math"/>
+              <w:color w:val="FF0000"/>
+            </w:rPr>
+            <m:t>u(n)</m:t>
+          </m:r>
+        </m:oMath>
+      </m:oMathPara>
     </w:p>
     <w:p>
       <w:pPr>
@@ -3584,6 +4357,929 @@
           </m:den>
         </m:f>
       </m:oMath>
+    </w:p>
+    <w:p>
+      <w:pPr>
+        <w:pStyle w:val="PargrafodaLista"/>
+        <w:ind w:left="360" w:right="8" w:firstLine="0"/>
+        <w:rPr>
+          <w:color w:val="FF0000"/>
+        </w:rPr>
+      </w:pPr>
+      <m:oMathPara>
+        <m:oMath>
+          <m:f>
+            <m:fPr>
+              <m:ctrlPr>
+                <w:rPr>
+                  <w:rFonts w:ascii="Cambria Math" w:hAnsi="Cambria Math"/>
+                  <w:i/>
+                  <w:color w:val="FF0000"/>
+                </w:rPr>
+              </m:ctrlPr>
+            </m:fPr>
+            <m:num>
+              <m:r>
+                <w:rPr>
+                  <w:rFonts w:ascii="Cambria Math" w:hAnsi="Cambria Math"/>
+                  <w:color w:val="FF0000"/>
+                </w:rPr>
+                <m:t>X</m:t>
+              </m:r>
+              <m:d>
+                <m:dPr>
+                  <m:ctrlPr>
+                    <w:rPr>
+                      <w:rFonts w:ascii="Cambria Math" w:hAnsi="Cambria Math"/>
+                      <w:i/>
+                      <w:color w:val="FF0000"/>
+                    </w:rPr>
+                  </m:ctrlPr>
+                </m:dPr>
+                <m:e>
+                  <m:r>
+                    <w:rPr>
+                      <w:rFonts w:ascii="Cambria Math" w:hAnsi="Cambria Math"/>
+                      <w:color w:val="FF0000"/>
+                    </w:rPr>
+                    <m:t>Z</m:t>
+                  </m:r>
+                </m:e>
+              </m:d>
+            </m:num>
+            <m:den>
+              <m:r>
+                <w:rPr>
+                  <w:rFonts w:ascii="Cambria Math" w:hAnsi="Cambria Math"/>
+                  <w:color w:val="FF0000"/>
+                </w:rPr>
+                <m:t>Z</m:t>
+              </m:r>
+            </m:den>
+          </m:f>
+          <m:r>
+            <w:rPr>
+              <w:rFonts w:ascii="Cambria Math" w:hAnsi="Cambria Math"/>
+              <w:color w:val="FF0000"/>
+            </w:rPr>
+            <m:t>=</m:t>
+          </m:r>
+          <m:f>
+            <m:fPr>
+              <m:ctrlPr>
+                <w:rPr>
+                  <w:rFonts w:ascii="Cambria Math" w:hAnsi="Cambria Math"/>
+                  <w:i/>
+                  <w:color w:val="FF0000"/>
+                </w:rPr>
+              </m:ctrlPr>
+            </m:fPr>
+            <m:num>
+              <m:r>
+                <w:rPr>
+                  <w:rFonts w:ascii="Cambria Math" w:hAnsi="Cambria Math"/>
+                  <w:color w:val="FF0000"/>
+                </w:rPr>
+                <m:t>z</m:t>
+              </m:r>
+            </m:num>
+            <m:den>
+              <m:r>
+                <w:rPr>
+                  <w:rFonts w:ascii="Cambria Math" w:hAnsi="Cambria Math"/>
+                  <w:color w:val="FF0000"/>
+                </w:rPr>
+                <m:t>(z-0,</m:t>
+              </m:r>
+              <m:r>
+                <w:rPr>
+                  <w:rFonts w:ascii="Cambria Math" w:hAnsi="Cambria Math"/>
+                  <w:color w:val="FF0000"/>
+                </w:rPr>
+                <m:t>9</m:t>
+              </m:r>
+              <m:r>
+                <w:rPr>
+                  <w:rFonts w:ascii="Cambria Math" w:hAnsi="Cambria Math"/>
+                  <w:color w:val="FF0000"/>
+                </w:rPr>
+                <m:t>)(z-</m:t>
+              </m:r>
+              <m:r>
+                <w:rPr>
+                  <w:rFonts w:ascii="Cambria Math" w:hAnsi="Cambria Math"/>
+                  <w:color w:val="FF0000"/>
+                </w:rPr>
+                <m:t>1,2</m:t>
+              </m:r>
+              <m:r>
+                <w:rPr>
+                  <w:rFonts w:ascii="Cambria Math" w:hAnsi="Cambria Math"/>
+                  <w:color w:val="FF0000"/>
+                </w:rPr>
+                <m:t>)</m:t>
+              </m:r>
+            </m:den>
+          </m:f>
+          <m:r>
+            <w:rPr>
+              <w:rFonts w:ascii="Cambria Math" w:hAnsi="Cambria Math"/>
+              <w:color w:val="FF0000"/>
+            </w:rPr>
+            <m:t>=</m:t>
+          </m:r>
+          <m:f>
+            <m:fPr>
+              <m:ctrlPr>
+                <w:rPr>
+                  <w:rFonts w:ascii="Cambria Math" w:hAnsi="Cambria Math"/>
+                  <w:i/>
+                  <w:color w:val="FF0000"/>
+                </w:rPr>
+              </m:ctrlPr>
+            </m:fPr>
+            <m:num>
+              <m:r>
+                <w:rPr>
+                  <w:rFonts w:ascii="Cambria Math" w:hAnsi="Cambria Math"/>
+                  <w:color w:val="FF0000"/>
+                </w:rPr>
+                <m:t>A</m:t>
+              </m:r>
+            </m:num>
+            <m:den>
+              <m:r>
+                <w:rPr>
+                  <w:rFonts w:ascii="Cambria Math" w:hAnsi="Cambria Math"/>
+                  <w:color w:val="FF0000"/>
+                </w:rPr>
+                <m:t>z-0</m:t>
+              </m:r>
+              <m:r>
+                <w:rPr>
+                  <w:rFonts w:ascii="Cambria Math" w:hAnsi="Cambria Math"/>
+                  <w:color w:val="FF0000"/>
+                </w:rPr>
+                <m:t>,9</m:t>
+              </m:r>
+            </m:den>
+          </m:f>
+          <m:r>
+            <w:rPr>
+              <w:rFonts w:ascii="Cambria Math" w:hAnsi="Cambria Math"/>
+              <w:color w:val="FF0000"/>
+            </w:rPr>
+            <m:t>+</m:t>
+          </m:r>
+          <m:f>
+            <m:fPr>
+              <m:ctrlPr>
+                <w:rPr>
+                  <w:rFonts w:ascii="Cambria Math" w:hAnsi="Cambria Math"/>
+                  <w:i/>
+                  <w:color w:val="FF0000"/>
+                </w:rPr>
+              </m:ctrlPr>
+            </m:fPr>
+            <m:num>
+              <m:r>
+                <w:rPr>
+                  <w:rFonts w:ascii="Cambria Math" w:hAnsi="Cambria Math"/>
+                  <w:color w:val="FF0000"/>
+                </w:rPr>
+                <m:t>B</m:t>
+              </m:r>
+            </m:num>
+            <m:den>
+              <m:r>
+                <w:rPr>
+                  <w:rFonts w:ascii="Cambria Math" w:hAnsi="Cambria Math"/>
+                  <w:color w:val="FF0000"/>
+                </w:rPr>
+                <m:t>z-</m:t>
+              </m:r>
+              <m:r>
+                <w:rPr>
+                  <w:rFonts w:ascii="Cambria Math" w:hAnsi="Cambria Math"/>
+                  <w:color w:val="FF0000"/>
+                </w:rPr>
+                <m:t>1,2</m:t>
+              </m:r>
+            </m:den>
+          </m:f>
+          <m:r>
+            <w:rPr>
+              <w:rFonts w:ascii="Cambria Math" w:hAnsi="Cambria Math"/>
+              <w:color w:val="FF0000"/>
+            </w:rPr>
+            <m:t xml:space="preserve"> </m:t>
+          </m:r>
+        </m:oMath>
+      </m:oMathPara>
+    </w:p>
+    <w:p>
+      <w:pPr>
+        <w:pStyle w:val="PargrafodaLista"/>
+        <w:ind w:left="360" w:right="8" w:firstLine="0"/>
+        <w:rPr>
+          <w:color w:val="FF0000"/>
+        </w:rPr>
+      </w:pPr>
+      <m:oMathPara>
+        <m:oMath>
+          <m:r>
+            <w:rPr>
+              <w:rFonts w:ascii="Cambria Math" w:hAnsi="Cambria Math"/>
+              <w:color w:val="FF0000"/>
+            </w:rPr>
+            <m:t>A=</m:t>
+          </m:r>
+          <m:f>
+            <m:fPr>
+              <m:ctrlPr>
+                <w:rPr>
+                  <w:rFonts w:ascii="Cambria Math" w:hAnsi="Cambria Math"/>
+                  <w:i/>
+                  <w:color w:val="FF0000"/>
+                </w:rPr>
+              </m:ctrlPr>
+            </m:fPr>
+            <m:num>
+              <m:d>
+                <m:dPr>
+                  <m:ctrlPr>
+                    <w:rPr>
+                      <w:rFonts w:ascii="Cambria Math" w:hAnsi="Cambria Math"/>
+                      <w:i/>
+                      <w:color w:val="FF0000"/>
+                    </w:rPr>
+                  </m:ctrlPr>
+                </m:dPr>
+                <m:e>
+                  <m:r>
+                    <w:rPr>
+                      <w:rFonts w:ascii="Cambria Math" w:hAnsi="Cambria Math"/>
+                      <w:color w:val="FF0000"/>
+                    </w:rPr>
+                    <m:t>0,9</m:t>
+                  </m:r>
+                </m:e>
+              </m:d>
+            </m:num>
+            <m:den>
+              <m:r>
+                <w:rPr>
+                  <w:rFonts w:ascii="Cambria Math" w:hAnsi="Cambria Math"/>
+                  <w:color w:val="FF0000"/>
+                </w:rPr>
+                <m:t>(</m:t>
+              </m:r>
+              <m:r>
+                <w:rPr>
+                  <w:rFonts w:ascii="Cambria Math" w:hAnsi="Cambria Math"/>
+                  <w:color w:val="FF0000"/>
+                </w:rPr>
+                <m:t>0,9</m:t>
+              </m:r>
+              <m:r>
+                <w:rPr>
+                  <w:rFonts w:ascii="Cambria Math" w:hAnsi="Cambria Math"/>
+                  <w:color w:val="FF0000"/>
+                </w:rPr>
+                <m:t>-1,2)</m:t>
+              </m:r>
+            </m:den>
+          </m:f>
+          <m:r>
+            <w:rPr>
+              <w:rFonts w:ascii="Cambria Math" w:hAnsi="Cambria Math"/>
+              <w:color w:val="FF0000"/>
+            </w:rPr>
+            <m:t>=</m:t>
+          </m:r>
+          <m:r>
+            <w:rPr>
+              <w:rFonts w:ascii="Cambria Math" w:hAnsi="Cambria Math"/>
+              <w:color w:val="FF0000"/>
+            </w:rPr>
+            <m:t>-3</m:t>
+          </m:r>
+        </m:oMath>
+      </m:oMathPara>
+    </w:p>
+    <w:p>
+      <w:pPr>
+        <w:pStyle w:val="PargrafodaLista"/>
+        <w:ind w:left="360" w:right="8" w:firstLine="0"/>
+        <w:rPr>
+          <w:color w:val="FF0000"/>
+        </w:rPr>
+      </w:pPr>
+      <m:oMathPara>
+        <m:oMath>
+          <m:r>
+            <w:rPr>
+              <w:rFonts w:ascii="Cambria Math" w:hAnsi="Cambria Math"/>
+              <w:color w:val="FF0000"/>
+            </w:rPr>
+            <m:t>B=</m:t>
+          </m:r>
+          <m:f>
+            <m:fPr>
+              <m:ctrlPr>
+                <w:rPr>
+                  <w:rFonts w:ascii="Cambria Math" w:hAnsi="Cambria Math"/>
+                  <w:i/>
+                  <w:color w:val="FF0000"/>
+                </w:rPr>
+              </m:ctrlPr>
+            </m:fPr>
+            <m:num>
+              <m:d>
+                <m:dPr>
+                  <m:ctrlPr>
+                    <w:rPr>
+                      <w:rFonts w:ascii="Cambria Math" w:hAnsi="Cambria Math"/>
+                      <w:i/>
+                      <w:color w:val="FF0000"/>
+                    </w:rPr>
+                  </m:ctrlPr>
+                </m:dPr>
+                <m:e>
+                  <m:r>
+                    <w:rPr>
+                      <w:rFonts w:ascii="Cambria Math" w:hAnsi="Cambria Math"/>
+                      <w:color w:val="FF0000"/>
+                    </w:rPr>
+                    <m:t>1,2</m:t>
+                  </m:r>
+                </m:e>
+              </m:d>
+            </m:num>
+            <m:den>
+              <m:r>
+                <w:rPr>
+                  <w:rFonts w:ascii="Cambria Math" w:hAnsi="Cambria Math"/>
+                  <w:color w:val="FF0000"/>
+                </w:rPr>
+                <m:t>(</m:t>
+              </m:r>
+              <m:r>
+                <w:rPr>
+                  <w:rFonts w:ascii="Cambria Math" w:hAnsi="Cambria Math"/>
+                  <w:color w:val="FF0000"/>
+                </w:rPr>
+                <m:t>1,2</m:t>
+              </m:r>
+              <m:r>
+                <w:rPr>
+                  <w:rFonts w:ascii="Cambria Math" w:hAnsi="Cambria Math"/>
+                  <w:color w:val="FF0000"/>
+                </w:rPr>
+                <m:t>-</m:t>
+              </m:r>
+              <m:r>
+                <w:rPr>
+                  <w:rFonts w:ascii="Cambria Math" w:hAnsi="Cambria Math"/>
+                  <w:color w:val="FF0000"/>
+                </w:rPr>
+                <m:t>0,9</m:t>
+              </m:r>
+              <m:r>
+                <w:rPr>
+                  <w:rFonts w:ascii="Cambria Math" w:hAnsi="Cambria Math"/>
+                  <w:color w:val="FF0000"/>
+                </w:rPr>
+                <m:t>)</m:t>
+              </m:r>
+            </m:den>
+          </m:f>
+          <m:r>
+            <w:rPr>
+              <w:rFonts w:ascii="Cambria Math" w:hAnsi="Cambria Math"/>
+              <w:color w:val="FF0000"/>
+            </w:rPr>
+            <m:t>=</m:t>
+          </m:r>
+          <m:r>
+            <w:rPr>
+              <w:rFonts w:ascii="Cambria Math" w:hAnsi="Cambria Math"/>
+              <w:color w:val="FF0000"/>
+            </w:rPr>
+            <m:t>4</m:t>
+          </m:r>
+        </m:oMath>
+      </m:oMathPara>
+    </w:p>
+    <w:p>
+      <w:pPr>
+        <w:pStyle w:val="PargrafodaLista"/>
+        <w:ind w:left="360" w:right="8" w:firstLine="0"/>
+        <w:rPr>
+          <w:color w:val="FF0000"/>
+        </w:rPr>
+      </w:pPr>
+      <m:oMathPara>
+        <m:oMath>
+          <m:f>
+            <m:fPr>
+              <m:ctrlPr>
+                <w:rPr>
+                  <w:rFonts w:ascii="Cambria Math" w:hAnsi="Cambria Math"/>
+                  <w:i/>
+                  <w:color w:val="FF0000"/>
+                </w:rPr>
+              </m:ctrlPr>
+            </m:fPr>
+            <m:num>
+              <m:r>
+                <w:rPr>
+                  <w:rFonts w:ascii="Cambria Math" w:hAnsi="Cambria Math"/>
+                  <w:color w:val="FF0000"/>
+                </w:rPr>
+                <m:t>X</m:t>
+              </m:r>
+              <m:d>
+                <m:dPr>
+                  <m:ctrlPr>
+                    <w:rPr>
+                      <w:rFonts w:ascii="Cambria Math" w:hAnsi="Cambria Math"/>
+                      <w:i/>
+                      <w:color w:val="FF0000"/>
+                    </w:rPr>
+                  </m:ctrlPr>
+                </m:dPr>
+                <m:e>
+                  <m:r>
+                    <w:rPr>
+                      <w:rFonts w:ascii="Cambria Math" w:hAnsi="Cambria Math"/>
+                      <w:color w:val="FF0000"/>
+                    </w:rPr>
+                    <m:t>Z</m:t>
+                  </m:r>
+                </m:e>
+              </m:d>
+            </m:num>
+            <m:den>
+              <m:r>
+                <w:rPr>
+                  <w:rFonts w:ascii="Cambria Math" w:hAnsi="Cambria Math"/>
+                  <w:color w:val="FF0000"/>
+                </w:rPr>
+                <m:t>Z</m:t>
+              </m:r>
+            </m:den>
+          </m:f>
+          <m:r>
+            <w:rPr>
+              <w:rFonts w:ascii="Cambria Math" w:hAnsi="Cambria Math"/>
+              <w:color w:val="FF0000"/>
+            </w:rPr>
+            <m:t>=-</m:t>
+          </m:r>
+          <m:f>
+            <m:fPr>
+              <m:ctrlPr>
+                <w:rPr>
+                  <w:rFonts w:ascii="Cambria Math" w:hAnsi="Cambria Math"/>
+                  <w:i/>
+                  <w:color w:val="FF0000"/>
+                </w:rPr>
+              </m:ctrlPr>
+            </m:fPr>
+            <m:num>
+              <m:r>
+                <w:rPr>
+                  <w:rFonts w:ascii="Cambria Math" w:hAnsi="Cambria Math"/>
+                  <w:color w:val="FF0000"/>
+                </w:rPr>
+                <m:t>3</m:t>
+              </m:r>
+            </m:num>
+            <m:den>
+              <m:r>
+                <w:rPr>
+                  <w:rFonts w:ascii="Cambria Math" w:hAnsi="Cambria Math"/>
+                  <w:color w:val="FF0000"/>
+                </w:rPr>
+                <m:t>(z-0,9)</m:t>
+              </m:r>
+            </m:den>
+          </m:f>
+          <m:r>
+            <w:rPr>
+              <w:rFonts w:ascii="Cambria Math" w:hAnsi="Cambria Math"/>
+              <w:color w:val="FF0000"/>
+            </w:rPr>
+            <m:t>+</m:t>
+          </m:r>
+          <m:f>
+            <m:fPr>
+              <m:ctrlPr>
+                <w:rPr>
+                  <w:rFonts w:ascii="Cambria Math" w:hAnsi="Cambria Math"/>
+                  <w:i/>
+                  <w:color w:val="FF0000"/>
+                </w:rPr>
+              </m:ctrlPr>
+            </m:fPr>
+            <m:num>
+              <m:r>
+                <w:rPr>
+                  <w:rFonts w:ascii="Cambria Math" w:hAnsi="Cambria Math"/>
+                  <w:color w:val="FF0000"/>
+                </w:rPr>
+                <m:t>4</m:t>
+              </m:r>
+            </m:num>
+            <m:den>
+              <m:r>
+                <w:rPr>
+                  <w:rFonts w:ascii="Cambria Math" w:hAnsi="Cambria Math"/>
+                  <w:color w:val="FF0000"/>
+                </w:rPr>
+                <m:t>(z-1,2)</m:t>
+              </m:r>
+            </m:den>
+          </m:f>
+        </m:oMath>
+      </m:oMathPara>
+    </w:p>
+    <w:p>
+      <w:pPr>
+        <w:pStyle w:val="PargrafodaLista"/>
+        <w:ind w:left="360" w:right="8" w:firstLine="0"/>
+        <w:rPr>
+          <w:color w:val="FF0000"/>
+        </w:rPr>
+      </w:pPr>
+      <m:oMathPara>
+        <m:oMath>
+          <m:r>
+            <w:rPr>
+              <w:rFonts w:ascii="Cambria Math" w:hAnsi="Cambria Math"/>
+              <w:color w:val="FF0000"/>
+            </w:rPr>
+            <m:t>X</m:t>
+          </m:r>
+          <m:d>
+            <m:dPr>
+              <m:ctrlPr>
+                <w:rPr>
+                  <w:rFonts w:ascii="Cambria Math" w:hAnsi="Cambria Math"/>
+                  <w:i/>
+                  <w:color w:val="FF0000"/>
+                </w:rPr>
+              </m:ctrlPr>
+            </m:dPr>
+            <m:e>
+              <m:r>
+                <w:rPr>
+                  <w:rFonts w:ascii="Cambria Math" w:hAnsi="Cambria Math"/>
+                  <w:color w:val="FF0000"/>
+                </w:rPr>
+                <m:t>Z</m:t>
+              </m:r>
+            </m:e>
+          </m:d>
+          <m:r>
+            <w:rPr>
+              <w:rFonts w:ascii="Cambria Math" w:hAnsi="Cambria Math"/>
+              <w:color w:val="FF0000"/>
+            </w:rPr>
+            <m:t>=</m:t>
+          </m:r>
+          <m:r>
+            <w:rPr>
+              <w:rFonts w:ascii="Cambria Math" w:hAnsi="Cambria Math"/>
+              <w:color w:val="FF0000"/>
+            </w:rPr>
+            <m:t>-3</m:t>
+          </m:r>
+          <m:f>
+            <m:fPr>
+              <m:ctrlPr>
+                <w:rPr>
+                  <w:rFonts w:ascii="Cambria Math" w:hAnsi="Cambria Math"/>
+                  <w:i/>
+                  <w:color w:val="FF0000"/>
+                </w:rPr>
+              </m:ctrlPr>
+            </m:fPr>
+            <m:num>
+              <m:r>
+                <w:rPr>
+                  <w:rFonts w:ascii="Cambria Math" w:hAnsi="Cambria Math"/>
+                  <w:color w:val="FF0000"/>
+                </w:rPr>
+                <m:t>z</m:t>
+              </m:r>
+            </m:num>
+            <m:den>
+              <m:r>
+                <w:rPr>
+                  <w:rFonts w:ascii="Cambria Math" w:hAnsi="Cambria Math"/>
+                  <w:color w:val="FF0000"/>
+                </w:rPr>
+                <m:t>z-</m:t>
+              </m:r>
+              <m:r>
+                <w:rPr>
+                  <w:rFonts w:ascii="Cambria Math" w:hAnsi="Cambria Math"/>
+                  <w:color w:val="FF0000"/>
+                </w:rPr>
+                <m:t>0,9</m:t>
+              </m:r>
+            </m:den>
+          </m:f>
+          <m:r>
+            <w:rPr>
+              <w:rFonts w:ascii="Cambria Math" w:hAnsi="Cambria Math"/>
+              <w:color w:val="FF0000"/>
+            </w:rPr>
+            <m:t>+</m:t>
+          </m:r>
+          <m:r>
+            <w:rPr>
+              <w:rFonts w:ascii="Cambria Math" w:hAnsi="Cambria Math"/>
+              <w:color w:val="FF0000"/>
+            </w:rPr>
+            <m:t>4</m:t>
+          </m:r>
+          <m:f>
+            <m:fPr>
+              <m:ctrlPr>
+                <w:rPr>
+                  <w:rFonts w:ascii="Cambria Math" w:hAnsi="Cambria Math"/>
+                  <w:i/>
+                  <w:color w:val="FF0000"/>
+                </w:rPr>
+              </m:ctrlPr>
+            </m:fPr>
+            <m:num>
+              <m:r>
+                <w:rPr>
+                  <w:rFonts w:ascii="Cambria Math" w:hAnsi="Cambria Math"/>
+                  <w:color w:val="FF0000"/>
+                </w:rPr>
+                <m:t>z</m:t>
+              </m:r>
+            </m:num>
+            <m:den>
+              <m:r>
+                <w:rPr>
+                  <w:rFonts w:ascii="Cambria Math" w:hAnsi="Cambria Math"/>
+                  <w:color w:val="FF0000"/>
+                </w:rPr>
+                <m:t>z-</m:t>
+              </m:r>
+              <m:r>
+                <w:rPr>
+                  <w:rFonts w:ascii="Cambria Math" w:hAnsi="Cambria Math"/>
+                  <w:color w:val="FF0000"/>
+                </w:rPr>
+                <m:t>1,2</m:t>
+              </m:r>
+            </m:den>
+          </m:f>
+        </m:oMath>
+      </m:oMathPara>
+    </w:p>
+    <w:p>
+      <w:pPr>
+        <w:pStyle w:val="PargrafodaLista"/>
+        <w:ind w:left="360" w:right="8" w:firstLine="0"/>
+        <w:rPr>
+          <w:b/>
+          <w:color w:val="FF0000"/>
+        </w:rPr>
+      </w:pPr>
+      <m:oMathPara>
+        <m:oMath>
+          <m:r>
+            <m:rPr>
+              <m:sty m:val="bi"/>
+            </m:rPr>
+            <w:rPr>
+              <w:rFonts w:ascii="Cambria Math" w:hAnsi="Cambria Math"/>
+              <w:color w:val="FF0000"/>
+            </w:rPr>
+            <m:t>X</m:t>
+          </m:r>
+          <m:d>
+            <m:dPr>
+              <m:ctrlPr>
+                <w:rPr>
+                  <w:rFonts w:ascii="Cambria Math" w:hAnsi="Cambria Math"/>
+                  <w:b/>
+                  <w:bCs/>
+                  <w:i/>
+                  <w:color w:val="FF0000"/>
+                </w:rPr>
+              </m:ctrlPr>
+            </m:dPr>
+            <m:e>
+              <m:r>
+                <m:rPr>
+                  <m:sty m:val="bi"/>
+                </m:rPr>
+                <w:rPr>
+                  <w:rFonts w:ascii="Cambria Math" w:hAnsi="Cambria Math"/>
+                  <w:color w:val="FF0000"/>
+                </w:rPr>
+                <m:t>n</m:t>
+              </m:r>
+            </m:e>
+          </m:d>
+          <m:r>
+            <m:rPr>
+              <m:sty m:val="bi"/>
+            </m:rPr>
+            <w:rPr>
+              <w:rFonts w:ascii="Cambria Math" w:hAnsi="Cambria Math"/>
+              <w:color w:val="FF0000"/>
+            </w:rPr>
+            <m:t>=</m:t>
+          </m:r>
+          <m:d>
+            <m:dPr>
+              <m:begChr m:val="["/>
+              <m:endChr m:val="]"/>
+              <m:ctrlPr>
+                <w:rPr>
+                  <w:rFonts w:ascii="Cambria Math" w:hAnsi="Cambria Math"/>
+                  <w:b/>
+                  <w:bCs/>
+                  <w:i/>
+                  <w:color w:val="FF0000"/>
+                </w:rPr>
+              </m:ctrlPr>
+            </m:dPr>
+            <m:e>
+              <m:r>
+                <m:rPr>
+                  <m:sty m:val="bi"/>
+                </m:rPr>
+                <w:rPr>
+                  <w:rFonts w:ascii="Cambria Math" w:hAnsi="Cambria Math"/>
+                  <w:color w:val="FF0000"/>
+                </w:rPr>
+                <m:t>-3</m:t>
+              </m:r>
+              <m:sSup>
+                <m:sSupPr>
+                  <m:ctrlPr>
+                    <w:rPr>
+                      <w:rFonts w:ascii="Cambria Math" w:hAnsi="Cambria Math"/>
+                      <w:b/>
+                      <w:bCs/>
+                      <w:i/>
+                      <w:color w:val="FF0000"/>
+                    </w:rPr>
+                  </m:ctrlPr>
+                </m:sSupPr>
+                <m:e>
+                  <m:r>
+                    <m:rPr>
+                      <m:sty m:val="bi"/>
+                    </m:rPr>
+                    <w:rPr>
+                      <w:rFonts w:ascii="Cambria Math" w:hAnsi="Cambria Math"/>
+                      <w:color w:val="FF0000"/>
+                    </w:rPr>
+                    <m:t>(0,</m:t>
+                  </m:r>
+                  <m:r>
+                    <m:rPr>
+                      <m:sty m:val="bi"/>
+                    </m:rPr>
+                    <w:rPr>
+                      <w:rFonts w:ascii="Cambria Math" w:hAnsi="Cambria Math"/>
+                      <w:color w:val="FF0000"/>
+                    </w:rPr>
+                    <m:t>9</m:t>
+                  </m:r>
+                  <m:r>
+                    <m:rPr>
+                      <m:sty m:val="bi"/>
+                    </m:rPr>
+                    <w:rPr>
+                      <w:rFonts w:ascii="Cambria Math" w:hAnsi="Cambria Math"/>
+                      <w:color w:val="FF0000"/>
+                    </w:rPr>
+                    <m:t>)</m:t>
+                  </m:r>
+                </m:e>
+                <m:sup>
+                  <m:r>
+                    <m:rPr>
+                      <m:sty m:val="bi"/>
+                    </m:rPr>
+                    <w:rPr>
+                      <w:rFonts w:ascii="Cambria Math" w:hAnsi="Cambria Math"/>
+                      <w:color w:val="FF0000"/>
+                    </w:rPr>
+                    <m:t>n</m:t>
+                  </m:r>
+                </m:sup>
+              </m:sSup>
+              <m:r>
+                <m:rPr>
+                  <m:sty m:val="bi"/>
+                </m:rPr>
+                <w:rPr>
+                  <w:rFonts w:ascii="Cambria Math" w:hAnsi="Cambria Math"/>
+                  <w:color w:val="FF0000"/>
+                </w:rPr>
+                <m:t>+</m:t>
+              </m:r>
+              <m:r>
+                <m:rPr>
+                  <m:sty m:val="bi"/>
+                </m:rPr>
+                <w:rPr>
+                  <w:rFonts w:ascii="Cambria Math" w:hAnsi="Cambria Math"/>
+                  <w:color w:val="FF0000"/>
+                </w:rPr>
+                <m:t>4</m:t>
+              </m:r>
+              <m:sSup>
+                <m:sSupPr>
+                  <m:ctrlPr>
+                    <w:rPr>
+                      <w:rFonts w:ascii="Cambria Math" w:hAnsi="Cambria Math"/>
+                      <w:b/>
+                      <w:bCs/>
+                      <w:i/>
+                      <w:color w:val="FF0000"/>
+                    </w:rPr>
+                  </m:ctrlPr>
+                </m:sSupPr>
+                <m:e>
+                  <m:r>
+                    <m:rPr>
+                      <m:sty m:val="bi"/>
+                    </m:rPr>
+                    <w:rPr>
+                      <w:rFonts w:ascii="Cambria Math" w:hAnsi="Cambria Math"/>
+                      <w:color w:val="FF0000"/>
+                    </w:rPr>
+                    <m:t>(</m:t>
+                  </m:r>
+                  <m:r>
+                    <m:rPr>
+                      <m:sty m:val="bi"/>
+                    </m:rPr>
+                    <w:rPr>
+                      <w:rFonts w:ascii="Cambria Math" w:hAnsi="Cambria Math"/>
+                      <w:color w:val="FF0000"/>
+                    </w:rPr>
+                    <m:t>1,2</m:t>
+                  </m:r>
+                  <m:r>
+                    <m:rPr>
+                      <m:sty m:val="bi"/>
+                    </m:rPr>
+                    <w:rPr>
+                      <w:rFonts w:ascii="Cambria Math" w:hAnsi="Cambria Math"/>
+                      <w:color w:val="FF0000"/>
+                    </w:rPr>
+                    <m:t>)</m:t>
+                  </m:r>
+                </m:e>
+                <m:sup>
+                  <m:r>
+                    <m:rPr>
+                      <m:sty m:val="bi"/>
+                    </m:rPr>
+                    <w:rPr>
+                      <w:rFonts w:ascii="Cambria Math" w:hAnsi="Cambria Math"/>
+                      <w:color w:val="FF0000"/>
+                    </w:rPr>
+                    <m:t>n</m:t>
+                  </m:r>
+                </m:sup>
+              </m:sSup>
+            </m:e>
+          </m:d>
+          <m:r>
+            <m:rPr>
+              <m:sty m:val="bi"/>
+            </m:rPr>
+            <w:rPr>
+              <w:rFonts w:ascii="Cambria Math" w:hAnsi="Cambria Math"/>
+              <w:color w:val="FF0000"/>
+            </w:rPr>
+            <m:t>u(n)</m:t>
+          </m:r>
+        </m:oMath>
+      </m:oMathPara>
+    </w:p>
+    <w:p>
+      <w:pPr>
+        <w:pStyle w:val="PargrafodaLista"/>
+        <w:ind w:right="8" w:firstLine="0"/>
+      </w:pPr>
     </w:p>
     <w:p>
       <w:pPr>
@@ -3678,6 +5374,957 @@
           </m:den>
         </m:f>
       </m:oMath>
+    </w:p>
+    <w:p>
+      <w:pPr>
+        <w:pStyle w:val="PargrafodaLista"/>
+        <w:ind w:left="360" w:right="8" w:firstLine="0"/>
+        <w:rPr>
+          <w:color w:val="FF0000"/>
+        </w:rPr>
+      </w:pPr>
+      <m:oMathPara>
+        <m:oMath>
+          <m:f>
+            <m:fPr>
+              <m:ctrlPr>
+                <w:rPr>
+                  <w:rFonts w:ascii="Cambria Math" w:hAnsi="Cambria Math"/>
+                  <w:i/>
+                  <w:color w:val="FF0000"/>
+                </w:rPr>
+              </m:ctrlPr>
+            </m:fPr>
+            <m:num>
+              <m:r>
+                <w:rPr>
+                  <w:rFonts w:ascii="Cambria Math" w:hAnsi="Cambria Math"/>
+                  <w:color w:val="FF0000"/>
+                </w:rPr>
+                <m:t>X</m:t>
+              </m:r>
+              <m:d>
+                <m:dPr>
+                  <m:ctrlPr>
+                    <w:rPr>
+                      <w:rFonts w:ascii="Cambria Math" w:hAnsi="Cambria Math"/>
+                      <w:i/>
+                      <w:color w:val="FF0000"/>
+                    </w:rPr>
+                  </m:ctrlPr>
+                </m:dPr>
+                <m:e>
+                  <m:r>
+                    <w:rPr>
+                      <w:rFonts w:ascii="Cambria Math" w:hAnsi="Cambria Math"/>
+                      <w:color w:val="FF0000"/>
+                    </w:rPr>
+                    <m:t>Z</m:t>
+                  </m:r>
+                </m:e>
+              </m:d>
+            </m:num>
+            <m:den>
+              <m:r>
+                <w:rPr>
+                  <w:rFonts w:ascii="Cambria Math" w:hAnsi="Cambria Math"/>
+                  <w:color w:val="FF0000"/>
+                </w:rPr>
+                <m:t>Z</m:t>
+              </m:r>
+            </m:den>
+          </m:f>
+          <m:r>
+            <w:rPr>
+              <w:rFonts w:ascii="Cambria Math" w:hAnsi="Cambria Math"/>
+              <w:color w:val="FF0000"/>
+            </w:rPr>
+            <m:t>=</m:t>
+          </m:r>
+          <m:f>
+            <m:fPr>
+              <m:ctrlPr>
+                <w:rPr>
+                  <w:rFonts w:ascii="Cambria Math" w:hAnsi="Cambria Math"/>
+                  <w:i/>
+                  <w:color w:val="FF0000"/>
+                </w:rPr>
+              </m:ctrlPr>
+            </m:fPr>
+            <m:num>
+              <m:r>
+                <w:rPr>
+                  <w:rFonts w:ascii="Cambria Math" w:hAnsi="Cambria Math"/>
+                  <w:color w:val="FF0000"/>
+                </w:rPr>
+                <m:t>z</m:t>
+              </m:r>
+              <m:r>
+                <w:rPr>
+                  <w:rFonts w:ascii="Cambria Math" w:hAnsi="Cambria Math"/>
+                  <w:color w:val="FF0000"/>
+                </w:rPr>
+                <m:t>+0,9</m:t>
+              </m:r>
+            </m:num>
+            <m:den>
+              <m:sSup>
+                <m:sSupPr>
+                  <m:ctrlPr>
+                    <w:rPr>
+                      <w:rFonts w:ascii="Cambria Math" w:hAnsi="Cambria Math"/>
+                      <w:i/>
+                      <w:color w:val="FF0000"/>
+                    </w:rPr>
+                  </m:ctrlPr>
+                </m:sSupPr>
+                <m:e>
+                  <m:r>
+                    <w:rPr>
+                      <w:rFonts w:ascii="Cambria Math" w:hAnsi="Cambria Math"/>
+                      <w:color w:val="FF0000"/>
+                    </w:rPr>
+                    <m:t>z</m:t>
+                  </m:r>
+                </m:e>
+                <m:sup>
+                  <m:r>
+                    <w:rPr>
+                      <w:rFonts w:ascii="Cambria Math" w:hAnsi="Cambria Math"/>
+                      <w:color w:val="FF0000"/>
+                    </w:rPr>
+                    <m:t>2</m:t>
+                  </m:r>
+                </m:sup>
+              </m:sSup>
+              <m:r>
+                <w:rPr>
+                  <w:rFonts w:ascii="Cambria Math" w:hAnsi="Cambria Math"/>
+                  <w:color w:val="FF0000"/>
+                </w:rPr>
+                <m:t>+z+0,41</m:t>
+              </m:r>
+            </m:den>
+          </m:f>
+          <m:r>
+            <w:rPr>
+              <w:rFonts w:ascii="Cambria Math" w:hAnsi="Cambria Math"/>
+              <w:color w:val="FF0000"/>
+            </w:rPr>
+            <m:t>=</m:t>
+          </m:r>
+          <m:f>
+            <m:fPr>
+              <m:ctrlPr>
+                <w:rPr>
+                  <w:rFonts w:ascii="Cambria Math" w:hAnsi="Cambria Math"/>
+                  <w:i/>
+                  <w:color w:val="FF0000"/>
+                </w:rPr>
+              </m:ctrlPr>
+            </m:fPr>
+            <m:num>
+              <m:r>
+                <w:rPr>
+                  <w:rFonts w:ascii="Cambria Math" w:hAnsi="Cambria Math"/>
+                  <w:color w:val="FF0000"/>
+                </w:rPr>
+                <m:t>z+0,9</m:t>
+              </m:r>
+            </m:num>
+            <m:den>
+              <m:d>
+                <m:dPr>
+                  <m:ctrlPr>
+                    <w:rPr>
+                      <w:rFonts w:ascii="Cambria Math" w:hAnsi="Cambria Math"/>
+                      <w:i/>
+                      <w:color w:val="FF0000"/>
+                    </w:rPr>
+                  </m:ctrlPr>
+                </m:dPr>
+                <m:e>
+                  <m:r>
+                    <w:rPr>
+                      <w:rFonts w:ascii="Cambria Math" w:hAnsi="Cambria Math"/>
+                      <w:color w:val="FF0000"/>
+                    </w:rPr>
+                    <m:t>z+</m:t>
+                  </m:r>
+                  <m:r>
+                    <w:rPr>
+                      <w:rFonts w:ascii="Cambria Math" w:hAnsi="Cambria Math"/>
+                      <w:color w:val="FF0000"/>
+                    </w:rPr>
+                    <m:t>0,5+j</m:t>
+                  </m:r>
+                  <m:r>
+                    <w:rPr>
+                      <w:rFonts w:ascii="Cambria Math" w:hAnsi="Cambria Math"/>
+                      <w:color w:val="FF0000"/>
+                    </w:rPr>
+                    <m:t>0,</m:t>
+                  </m:r>
+                  <m:r>
+                    <w:rPr>
+                      <w:rFonts w:ascii="Cambria Math" w:hAnsi="Cambria Math"/>
+                      <w:color w:val="FF0000"/>
+                    </w:rPr>
+                    <m:t>205</m:t>
+                  </m:r>
+                </m:e>
+              </m:d>
+              <m:d>
+                <m:dPr>
+                  <m:ctrlPr>
+                    <w:rPr>
+                      <w:rFonts w:ascii="Cambria Math" w:hAnsi="Cambria Math"/>
+                      <w:i/>
+                      <w:color w:val="FF0000"/>
+                    </w:rPr>
+                  </m:ctrlPr>
+                </m:dPr>
+                <m:e>
+                  <m:r>
+                    <w:rPr>
+                      <w:rFonts w:ascii="Cambria Math" w:hAnsi="Cambria Math"/>
+                      <w:color w:val="FF0000"/>
+                    </w:rPr>
+                    <m:t>z+0,5</m:t>
+                  </m:r>
+                  <m:r>
+                    <w:rPr>
+                      <w:rFonts w:ascii="Cambria Math" w:hAnsi="Cambria Math"/>
+                      <w:color w:val="FF0000"/>
+                    </w:rPr>
+                    <m:t>-</m:t>
+                  </m:r>
+                  <m:r>
+                    <w:rPr>
+                      <w:rFonts w:ascii="Cambria Math" w:hAnsi="Cambria Math"/>
+                      <w:color w:val="FF0000"/>
+                    </w:rPr>
+                    <m:t>j0,205</m:t>
+                  </m:r>
+                </m:e>
+              </m:d>
+            </m:den>
+          </m:f>
+          <m:r>
+            <w:rPr>
+              <w:rFonts w:ascii="Cambria Math" w:hAnsi="Cambria Math"/>
+              <w:color w:val="FF0000"/>
+            </w:rPr>
+            <m:t xml:space="preserve"> </m:t>
+          </m:r>
+        </m:oMath>
+      </m:oMathPara>
+    </w:p>
+    <w:p>
+      <w:pPr>
+        <w:pStyle w:val="PargrafodaLista"/>
+        <w:ind w:left="360" w:right="8" w:firstLine="0"/>
+        <w:rPr>
+          <w:color w:val="FF0000"/>
+        </w:rPr>
+      </w:pPr>
+      <m:oMathPara>
+        <m:oMath>
+          <m:f>
+            <m:fPr>
+              <m:ctrlPr>
+                <w:rPr>
+                  <w:rFonts w:ascii="Cambria Math" w:hAnsi="Cambria Math"/>
+                  <w:i/>
+                  <w:color w:val="FF0000"/>
+                </w:rPr>
+              </m:ctrlPr>
+            </m:fPr>
+            <m:num>
+              <m:r>
+                <w:rPr>
+                  <w:rFonts w:ascii="Cambria Math" w:hAnsi="Cambria Math"/>
+                  <w:color w:val="FF0000"/>
+                </w:rPr>
+                <m:t>X</m:t>
+              </m:r>
+              <m:d>
+                <m:dPr>
+                  <m:ctrlPr>
+                    <w:rPr>
+                      <w:rFonts w:ascii="Cambria Math" w:hAnsi="Cambria Math"/>
+                      <w:i/>
+                      <w:color w:val="FF0000"/>
+                    </w:rPr>
+                  </m:ctrlPr>
+                </m:dPr>
+                <m:e>
+                  <m:r>
+                    <w:rPr>
+                      <w:rFonts w:ascii="Cambria Math" w:hAnsi="Cambria Math"/>
+                      <w:color w:val="FF0000"/>
+                    </w:rPr>
+                    <m:t>Z</m:t>
+                  </m:r>
+                </m:e>
+              </m:d>
+            </m:num>
+            <m:den>
+              <m:r>
+                <w:rPr>
+                  <w:rFonts w:ascii="Cambria Math" w:hAnsi="Cambria Math"/>
+                  <w:color w:val="FF0000"/>
+                </w:rPr>
+                <m:t>Z</m:t>
+              </m:r>
+            </m:den>
+          </m:f>
+          <m:r>
+            <w:rPr>
+              <w:rFonts w:ascii="Cambria Math" w:hAnsi="Cambria Math"/>
+              <w:color w:val="FF0000"/>
+            </w:rPr>
+            <m:t>=</m:t>
+          </m:r>
+          <m:f>
+            <m:fPr>
+              <m:ctrlPr>
+                <w:rPr>
+                  <w:rFonts w:ascii="Cambria Math" w:hAnsi="Cambria Math"/>
+                  <w:i/>
+                  <w:color w:val="FF0000"/>
+                </w:rPr>
+              </m:ctrlPr>
+            </m:fPr>
+            <m:num>
+              <m:r>
+                <w:rPr>
+                  <w:rFonts w:ascii="Cambria Math" w:hAnsi="Cambria Math"/>
+                  <w:color w:val="FF0000"/>
+                </w:rPr>
+                <m:t>A</m:t>
+              </m:r>
+            </m:num>
+            <m:den>
+              <m:r>
+                <w:rPr>
+                  <w:rFonts w:ascii="Cambria Math" w:hAnsi="Cambria Math"/>
+                  <w:color w:val="FF0000"/>
+                </w:rPr>
+                <m:t>z+0,5+j0,205</m:t>
+              </m:r>
+            </m:den>
+          </m:f>
+          <m:r>
+            <w:rPr>
+              <w:rFonts w:ascii="Cambria Math" w:hAnsi="Cambria Math"/>
+              <w:color w:val="FF0000"/>
+            </w:rPr>
+            <m:t>+</m:t>
+          </m:r>
+          <m:f>
+            <m:fPr>
+              <m:ctrlPr>
+                <w:rPr>
+                  <w:rFonts w:ascii="Cambria Math" w:hAnsi="Cambria Math"/>
+                  <w:i/>
+                  <w:color w:val="FF0000"/>
+                </w:rPr>
+              </m:ctrlPr>
+            </m:fPr>
+            <m:num>
+              <m:r>
+                <w:rPr>
+                  <w:rFonts w:ascii="Cambria Math" w:hAnsi="Cambria Math"/>
+                  <w:color w:val="FF0000"/>
+                </w:rPr>
+                <m:t>B</m:t>
+              </m:r>
+            </m:num>
+            <m:den>
+              <m:r>
+                <w:rPr>
+                  <w:rFonts w:ascii="Cambria Math" w:hAnsi="Cambria Math"/>
+                  <w:color w:val="FF0000"/>
+                </w:rPr>
+                <m:t>z+0,5-j0,205</m:t>
+              </m:r>
+            </m:den>
+          </m:f>
+        </m:oMath>
+      </m:oMathPara>
+    </w:p>
+    <w:p>
+      <w:pPr>
+        <w:pStyle w:val="PargrafodaLista"/>
+        <w:ind w:left="360" w:right="8" w:firstLine="0"/>
+        <w:rPr>
+          <w:color w:val="FF0000"/>
+        </w:rPr>
+      </w:pPr>
+      <m:oMathPara>
+        <m:oMath>
+          <m:r>
+            <w:rPr>
+              <w:rFonts w:ascii="Cambria Math" w:hAnsi="Cambria Math"/>
+              <w:color w:val="FF0000"/>
+            </w:rPr>
+            <m:t>A=</m:t>
+          </m:r>
+          <m:f>
+            <m:fPr>
+              <m:ctrlPr>
+                <w:rPr>
+                  <w:rFonts w:ascii="Cambria Math" w:hAnsi="Cambria Math"/>
+                  <w:i/>
+                  <w:color w:val="FF0000"/>
+                </w:rPr>
+              </m:ctrlPr>
+            </m:fPr>
+            <m:num>
+              <m:d>
+                <m:dPr>
+                  <m:ctrlPr>
+                    <w:rPr>
+                      <w:rFonts w:ascii="Cambria Math" w:hAnsi="Cambria Math"/>
+                      <w:i/>
+                      <w:color w:val="FF0000"/>
+                    </w:rPr>
+                  </m:ctrlPr>
+                </m:dPr>
+                <m:e>
+                  <m:r>
+                    <w:rPr>
+                      <w:rFonts w:ascii="Cambria Math" w:hAnsi="Cambria Math"/>
+                      <w:color w:val="FF0000"/>
+                    </w:rPr>
+                    <m:t>0,9</m:t>
+                  </m:r>
+                </m:e>
+              </m:d>
+            </m:num>
+            <m:den>
+              <m:r>
+                <w:rPr>
+                  <w:rFonts w:ascii="Cambria Math" w:hAnsi="Cambria Math"/>
+                  <w:color w:val="FF0000"/>
+                </w:rPr>
+                <m:t>(0,9-1,2)</m:t>
+              </m:r>
+            </m:den>
+          </m:f>
+          <m:r>
+            <w:rPr>
+              <w:rFonts w:ascii="Cambria Math" w:hAnsi="Cambria Math"/>
+              <w:color w:val="FF0000"/>
+            </w:rPr>
+            <m:t>=-3</m:t>
+          </m:r>
+        </m:oMath>
+      </m:oMathPara>
+    </w:p>
+    <w:p>
+      <w:pPr>
+        <w:pStyle w:val="PargrafodaLista"/>
+        <w:ind w:left="360" w:right="8" w:firstLine="0"/>
+        <w:rPr>
+          <w:color w:val="FF0000"/>
+        </w:rPr>
+      </w:pPr>
+      <m:oMathPara>
+        <m:oMath>
+          <m:r>
+            <w:rPr>
+              <w:rFonts w:ascii="Cambria Math" w:hAnsi="Cambria Math"/>
+              <w:color w:val="FF0000"/>
+            </w:rPr>
+            <m:t>B=</m:t>
+          </m:r>
+          <m:f>
+            <m:fPr>
+              <m:ctrlPr>
+                <w:rPr>
+                  <w:rFonts w:ascii="Cambria Math" w:hAnsi="Cambria Math"/>
+                  <w:i/>
+                  <w:color w:val="FF0000"/>
+                </w:rPr>
+              </m:ctrlPr>
+            </m:fPr>
+            <m:num>
+              <m:d>
+                <m:dPr>
+                  <m:ctrlPr>
+                    <w:rPr>
+                      <w:rFonts w:ascii="Cambria Math" w:hAnsi="Cambria Math"/>
+                      <w:i/>
+                      <w:color w:val="FF0000"/>
+                    </w:rPr>
+                  </m:ctrlPr>
+                </m:dPr>
+                <m:e>
+                  <m:r>
+                    <w:rPr>
+                      <w:rFonts w:ascii="Cambria Math" w:hAnsi="Cambria Math"/>
+                      <w:color w:val="FF0000"/>
+                    </w:rPr>
+                    <m:t>1,2</m:t>
+                  </m:r>
+                </m:e>
+              </m:d>
+            </m:num>
+            <m:den>
+              <m:r>
+                <w:rPr>
+                  <w:rFonts w:ascii="Cambria Math" w:hAnsi="Cambria Math"/>
+                  <w:color w:val="FF0000"/>
+                </w:rPr>
+                <m:t>(1,2-0,9)</m:t>
+              </m:r>
+            </m:den>
+          </m:f>
+          <m:r>
+            <w:rPr>
+              <w:rFonts w:ascii="Cambria Math" w:hAnsi="Cambria Math"/>
+              <w:color w:val="FF0000"/>
+            </w:rPr>
+            <m:t>=4</m:t>
+          </m:r>
+        </m:oMath>
+      </m:oMathPara>
+    </w:p>
+    <w:p>
+      <w:pPr>
+        <w:pStyle w:val="PargrafodaLista"/>
+        <w:ind w:left="360" w:right="8" w:firstLine="0"/>
+        <w:rPr>
+          <w:color w:val="FF0000"/>
+        </w:rPr>
+      </w:pPr>
+      <m:oMathPara>
+        <m:oMath>
+          <m:f>
+            <m:fPr>
+              <m:ctrlPr>
+                <w:rPr>
+                  <w:rFonts w:ascii="Cambria Math" w:hAnsi="Cambria Math"/>
+                  <w:i/>
+                  <w:color w:val="FF0000"/>
+                </w:rPr>
+              </m:ctrlPr>
+            </m:fPr>
+            <m:num>
+              <m:r>
+                <w:rPr>
+                  <w:rFonts w:ascii="Cambria Math" w:hAnsi="Cambria Math"/>
+                  <w:color w:val="FF0000"/>
+                </w:rPr>
+                <m:t>X</m:t>
+              </m:r>
+              <m:d>
+                <m:dPr>
+                  <m:ctrlPr>
+                    <w:rPr>
+                      <w:rFonts w:ascii="Cambria Math" w:hAnsi="Cambria Math"/>
+                      <w:i/>
+                      <w:color w:val="FF0000"/>
+                    </w:rPr>
+                  </m:ctrlPr>
+                </m:dPr>
+                <m:e>
+                  <m:r>
+                    <w:rPr>
+                      <w:rFonts w:ascii="Cambria Math" w:hAnsi="Cambria Math"/>
+                      <w:color w:val="FF0000"/>
+                    </w:rPr>
+                    <m:t>Z</m:t>
+                  </m:r>
+                </m:e>
+              </m:d>
+            </m:num>
+            <m:den>
+              <m:r>
+                <w:rPr>
+                  <w:rFonts w:ascii="Cambria Math" w:hAnsi="Cambria Math"/>
+                  <w:color w:val="FF0000"/>
+                </w:rPr>
+                <m:t>Z</m:t>
+              </m:r>
+            </m:den>
+          </m:f>
+          <m:r>
+            <w:rPr>
+              <w:rFonts w:ascii="Cambria Math" w:hAnsi="Cambria Math"/>
+              <w:color w:val="FF0000"/>
+            </w:rPr>
+            <m:t>=-</m:t>
+          </m:r>
+          <m:f>
+            <m:fPr>
+              <m:ctrlPr>
+                <w:rPr>
+                  <w:rFonts w:ascii="Cambria Math" w:hAnsi="Cambria Math"/>
+                  <w:i/>
+                  <w:color w:val="FF0000"/>
+                </w:rPr>
+              </m:ctrlPr>
+            </m:fPr>
+            <m:num>
+              <m:r>
+                <w:rPr>
+                  <w:rFonts w:ascii="Cambria Math" w:hAnsi="Cambria Math"/>
+                  <w:color w:val="FF0000"/>
+                </w:rPr>
+                <m:t>3</m:t>
+              </m:r>
+            </m:num>
+            <m:den>
+              <m:r>
+                <w:rPr>
+                  <w:rFonts w:ascii="Cambria Math" w:hAnsi="Cambria Math"/>
+                  <w:color w:val="FF0000"/>
+                </w:rPr>
+                <m:t>(z-0,9)</m:t>
+              </m:r>
+            </m:den>
+          </m:f>
+          <m:r>
+            <w:rPr>
+              <w:rFonts w:ascii="Cambria Math" w:hAnsi="Cambria Math"/>
+              <w:color w:val="FF0000"/>
+            </w:rPr>
+            <m:t>+</m:t>
+          </m:r>
+          <m:f>
+            <m:fPr>
+              <m:ctrlPr>
+                <w:rPr>
+                  <w:rFonts w:ascii="Cambria Math" w:hAnsi="Cambria Math"/>
+                  <w:i/>
+                  <w:color w:val="FF0000"/>
+                </w:rPr>
+              </m:ctrlPr>
+            </m:fPr>
+            <m:num>
+              <m:r>
+                <w:rPr>
+                  <w:rFonts w:ascii="Cambria Math" w:hAnsi="Cambria Math"/>
+                  <w:color w:val="FF0000"/>
+                </w:rPr>
+                <m:t>4</m:t>
+              </m:r>
+            </m:num>
+            <m:den>
+              <m:r>
+                <w:rPr>
+                  <w:rFonts w:ascii="Cambria Math" w:hAnsi="Cambria Math"/>
+                  <w:color w:val="FF0000"/>
+                </w:rPr>
+                <m:t>(z-1,2)</m:t>
+              </m:r>
+            </m:den>
+          </m:f>
+        </m:oMath>
+      </m:oMathPara>
+      <w:bookmarkStart w:id="0" w:name="_GoBack"/>
+      <w:bookmarkEnd w:id="0"/>
+    </w:p>
+    <w:p>
+      <w:pPr>
+        <w:pStyle w:val="PargrafodaLista"/>
+        <w:ind w:left="360" w:right="8" w:firstLine="0"/>
+        <w:rPr>
+          <w:color w:val="FF0000"/>
+        </w:rPr>
+      </w:pPr>
+      <m:oMathPara>
+        <m:oMath>
+          <m:r>
+            <w:rPr>
+              <w:rFonts w:ascii="Cambria Math" w:hAnsi="Cambria Math"/>
+              <w:color w:val="FF0000"/>
+            </w:rPr>
+            <m:t>X</m:t>
+          </m:r>
+          <m:d>
+            <m:dPr>
+              <m:ctrlPr>
+                <w:rPr>
+                  <w:rFonts w:ascii="Cambria Math" w:hAnsi="Cambria Math"/>
+                  <w:i/>
+                  <w:color w:val="FF0000"/>
+                </w:rPr>
+              </m:ctrlPr>
+            </m:dPr>
+            <m:e>
+              <m:r>
+                <w:rPr>
+                  <w:rFonts w:ascii="Cambria Math" w:hAnsi="Cambria Math"/>
+                  <w:color w:val="FF0000"/>
+                </w:rPr>
+                <m:t>Z</m:t>
+              </m:r>
+            </m:e>
+          </m:d>
+          <m:r>
+            <w:rPr>
+              <w:rFonts w:ascii="Cambria Math" w:hAnsi="Cambria Math"/>
+              <w:color w:val="FF0000"/>
+            </w:rPr>
+            <m:t>=-3</m:t>
+          </m:r>
+          <m:f>
+            <m:fPr>
+              <m:ctrlPr>
+                <w:rPr>
+                  <w:rFonts w:ascii="Cambria Math" w:hAnsi="Cambria Math"/>
+                  <w:i/>
+                  <w:color w:val="FF0000"/>
+                </w:rPr>
+              </m:ctrlPr>
+            </m:fPr>
+            <m:num>
+              <m:r>
+                <w:rPr>
+                  <w:rFonts w:ascii="Cambria Math" w:hAnsi="Cambria Math"/>
+                  <w:color w:val="FF0000"/>
+                </w:rPr>
+                <m:t>z</m:t>
+              </m:r>
+            </m:num>
+            <m:den>
+              <m:r>
+                <w:rPr>
+                  <w:rFonts w:ascii="Cambria Math" w:hAnsi="Cambria Math"/>
+                  <w:color w:val="FF0000"/>
+                </w:rPr>
+                <m:t>z-0,9</m:t>
+              </m:r>
+            </m:den>
+          </m:f>
+          <m:r>
+            <w:rPr>
+              <w:rFonts w:ascii="Cambria Math" w:hAnsi="Cambria Math"/>
+              <w:color w:val="FF0000"/>
+            </w:rPr>
+            <m:t>+4</m:t>
+          </m:r>
+          <m:f>
+            <m:fPr>
+              <m:ctrlPr>
+                <w:rPr>
+                  <w:rFonts w:ascii="Cambria Math" w:hAnsi="Cambria Math"/>
+                  <w:i/>
+                  <w:color w:val="FF0000"/>
+                </w:rPr>
+              </m:ctrlPr>
+            </m:fPr>
+            <m:num>
+              <m:r>
+                <w:rPr>
+                  <w:rFonts w:ascii="Cambria Math" w:hAnsi="Cambria Math"/>
+                  <w:color w:val="FF0000"/>
+                </w:rPr>
+                <m:t>z</m:t>
+              </m:r>
+            </m:num>
+            <m:den>
+              <m:r>
+                <w:rPr>
+                  <w:rFonts w:ascii="Cambria Math" w:hAnsi="Cambria Math"/>
+                  <w:color w:val="FF0000"/>
+                </w:rPr>
+                <m:t>z-1,2</m:t>
+              </m:r>
+            </m:den>
+          </m:f>
+        </m:oMath>
+      </m:oMathPara>
+    </w:p>
+    <w:p>
+      <w:pPr>
+        <w:pStyle w:val="PargrafodaLista"/>
+        <w:ind w:left="360" w:right="8" w:firstLine="0"/>
+        <w:rPr>
+          <w:b/>
+          <w:color w:val="FF0000"/>
+        </w:rPr>
+      </w:pPr>
+      <m:oMathPara>
+        <m:oMath>
+          <m:r>
+            <m:rPr>
+              <m:sty m:val="bi"/>
+            </m:rPr>
+            <w:rPr>
+              <w:rFonts w:ascii="Cambria Math" w:hAnsi="Cambria Math"/>
+              <w:color w:val="FF0000"/>
+            </w:rPr>
+            <m:t>X</m:t>
+          </m:r>
+          <m:d>
+            <m:dPr>
+              <m:ctrlPr>
+                <w:rPr>
+                  <w:rFonts w:ascii="Cambria Math" w:hAnsi="Cambria Math"/>
+                  <w:b/>
+                  <w:bCs/>
+                  <w:i/>
+                  <w:color w:val="FF0000"/>
+                </w:rPr>
+              </m:ctrlPr>
+            </m:dPr>
+            <m:e>
+              <m:r>
+                <m:rPr>
+                  <m:sty m:val="bi"/>
+                </m:rPr>
+                <w:rPr>
+                  <w:rFonts w:ascii="Cambria Math" w:hAnsi="Cambria Math"/>
+                  <w:color w:val="FF0000"/>
+                </w:rPr>
+                <m:t>n</m:t>
+              </m:r>
+            </m:e>
+          </m:d>
+          <m:r>
+            <m:rPr>
+              <m:sty m:val="bi"/>
+            </m:rPr>
+            <w:rPr>
+              <w:rFonts w:ascii="Cambria Math" w:hAnsi="Cambria Math"/>
+              <w:color w:val="FF0000"/>
+            </w:rPr>
+            <m:t>=</m:t>
+          </m:r>
+          <m:d>
+            <m:dPr>
+              <m:begChr m:val="["/>
+              <m:endChr m:val="]"/>
+              <m:ctrlPr>
+                <w:rPr>
+                  <w:rFonts w:ascii="Cambria Math" w:hAnsi="Cambria Math"/>
+                  <w:b/>
+                  <w:bCs/>
+                  <w:i/>
+                  <w:color w:val="FF0000"/>
+                </w:rPr>
+              </m:ctrlPr>
+            </m:dPr>
+            <m:e>
+              <m:r>
+                <m:rPr>
+                  <m:sty m:val="bi"/>
+                </m:rPr>
+                <w:rPr>
+                  <w:rFonts w:ascii="Cambria Math" w:hAnsi="Cambria Math"/>
+                  <w:color w:val="FF0000"/>
+                </w:rPr>
+                <m:t>-3</m:t>
+              </m:r>
+              <m:sSup>
+                <m:sSupPr>
+                  <m:ctrlPr>
+                    <w:rPr>
+                      <w:rFonts w:ascii="Cambria Math" w:hAnsi="Cambria Math"/>
+                      <w:b/>
+                      <w:bCs/>
+                      <w:i/>
+                      <w:color w:val="FF0000"/>
+                    </w:rPr>
+                  </m:ctrlPr>
+                </m:sSupPr>
+                <m:e>
+                  <m:r>
+                    <m:rPr>
+                      <m:sty m:val="bi"/>
+                    </m:rPr>
+                    <w:rPr>
+                      <w:rFonts w:ascii="Cambria Math" w:hAnsi="Cambria Math"/>
+                      <w:color w:val="FF0000"/>
+                    </w:rPr>
+                    <m:t>(0,9)</m:t>
+                  </m:r>
+                </m:e>
+                <m:sup>
+                  <m:r>
+                    <m:rPr>
+                      <m:sty m:val="bi"/>
+                    </m:rPr>
+                    <w:rPr>
+                      <w:rFonts w:ascii="Cambria Math" w:hAnsi="Cambria Math"/>
+                      <w:color w:val="FF0000"/>
+                    </w:rPr>
+                    <m:t>n</m:t>
+                  </m:r>
+                </m:sup>
+              </m:sSup>
+              <m:r>
+                <m:rPr>
+                  <m:sty m:val="bi"/>
+                </m:rPr>
+                <w:rPr>
+                  <w:rFonts w:ascii="Cambria Math" w:hAnsi="Cambria Math"/>
+                  <w:color w:val="FF0000"/>
+                </w:rPr>
+                <m:t>+4</m:t>
+              </m:r>
+              <m:sSup>
+                <m:sSupPr>
+                  <m:ctrlPr>
+                    <w:rPr>
+                      <w:rFonts w:ascii="Cambria Math" w:hAnsi="Cambria Math"/>
+                      <w:b/>
+                      <w:bCs/>
+                      <w:i/>
+                      <w:color w:val="FF0000"/>
+                    </w:rPr>
+                  </m:ctrlPr>
+                </m:sSupPr>
+                <m:e>
+                  <m:r>
+                    <m:rPr>
+                      <m:sty m:val="bi"/>
+                    </m:rPr>
+                    <w:rPr>
+                      <w:rFonts w:ascii="Cambria Math" w:hAnsi="Cambria Math"/>
+                      <w:color w:val="FF0000"/>
+                    </w:rPr>
+                    <m:t>(1,2)</m:t>
+                  </m:r>
+                </m:e>
+                <m:sup>
+                  <m:r>
+                    <m:rPr>
+                      <m:sty m:val="bi"/>
+                    </m:rPr>
+                    <w:rPr>
+                      <w:rFonts w:ascii="Cambria Math" w:hAnsi="Cambria Math"/>
+                      <w:color w:val="FF0000"/>
+                    </w:rPr>
+                    <m:t>n</m:t>
+                  </m:r>
+                </m:sup>
+              </m:sSup>
+            </m:e>
+          </m:d>
+          <m:r>
+            <m:rPr>
+              <m:sty m:val="bi"/>
+            </m:rPr>
+            <w:rPr>
+              <w:rFonts w:ascii="Cambria Math" w:hAnsi="Cambria Math"/>
+              <w:color w:val="FF0000"/>
+            </w:rPr>
+            <m:t>u(n)</m:t>
+          </m:r>
+        </m:oMath>
+      </m:oMathPara>
+    </w:p>
+    <w:p>
+      <w:pPr>
+        <w:pStyle w:val="PargrafodaLista"/>
+        <w:ind w:right="8" w:firstLine="0"/>
+      </w:pPr>
     </w:p>
     <w:p>
       <w:pPr>

</xml_diff>

<commit_message>
1, 2 e 3 da lista2
</commit_message>
<xml_diff>
--- a/Processamento Digitais de Sinais/Aula_06/Lista2_TZ.docx
+++ b/Processamento Digitais de Sinais/Aula_06/Lista2_TZ.docx
@@ -3449,14 +3449,7 @@
                   <w:rFonts w:ascii="Cambria Math" w:hAnsi="Cambria Math"/>
                   <w:color w:val="FF0000"/>
                 </w:rPr>
-                <m:t>z-</m:t>
-              </m:r>
-              <m:r>
-                <w:rPr>
-                  <w:rFonts w:ascii="Cambria Math" w:hAnsi="Cambria Math"/>
-                  <w:color w:val="FF0000"/>
-                </w:rPr>
-                <m:t>0,5</m:t>
+                <m:t>z-0,5</m:t>
               </m:r>
             </m:den>
           </m:f>
@@ -3492,14 +3485,7 @@
                   <w:rFonts w:ascii="Cambria Math" w:hAnsi="Cambria Math"/>
                   <w:color w:val="FF0000"/>
                 </w:rPr>
-                <m:t>z-</m:t>
-              </m:r>
-              <m:r>
-                <w:rPr>
-                  <w:rFonts w:ascii="Cambria Math" w:hAnsi="Cambria Math"/>
-                  <w:color w:val="FF0000"/>
-                </w:rPr>
-                <m:t>0,8</m:t>
+                <m:t>z-0,8</m:t>
               </m:r>
             </m:den>
           </m:f>
@@ -3564,28 +3550,7 @@
                       <w:rFonts w:ascii="Cambria Math" w:hAnsi="Cambria Math"/>
                       <w:color w:val="FF0000"/>
                     </w:rPr>
-                    <m:t>0,5</m:t>
-                  </m:r>
-                  <m:r>
-                    <w:rPr>
-                      <w:rFonts w:ascii="Cambria Math" w:hAnsi="Cambria Math"/>
-                      <w:color w:val="FF0000"/>
-                    </w:rPr>
-                    <m:t>-</m:t>
-                  </m:r>
-                  <m:r>
-                    <w:rPr>
-                      <w:rFonts w:ascii="Cambria Math" w:hAnsi="Cambria Math"/>
-                      <w:color w:val="FF0000"/>
-                    </w:rPr>
-                    <m:t>1</m:t>
-                  </m:r>
-                  <m:r>
-                    <w:rPr>
-                      <w:rFonts w:ascii="Cambria Math" w:hAnsi="Cambria Math"/>
-                      <w:color w:val="FF0000"/>
-                    </w:rPr>
-                    <m:t>,2</m:t>
+                    <m:t>0,5-1,2</m:t>
                   </m:r>
                 </m:e>
               </m:d>
@@ -3596,35 +3561,7 @@
                   <w:rFonts w:ascii="Cambria Math" w:hAnsi="Cambria Math"/>
                   <w:color w:val="FF0000"/>
                 </w:rPr>
-                <m:t>(</m:t>
-              </m:r>
-              <m:r>
-                <w:rPr>
-                  <w:rFonts w:ascii="Cambria Math" w:hAnsi="Cambria Math"/>
-                  <w:color w:val="FF0000"/>
-                </w:rPr>
-                <m:t>0,5</m:t>
-              </m:r>
-              <m:r>
-                <w:rPr>
-                  <w:rFonts w:ascii="Cambria Math" w:hAnsi="Cambria Math"/>
-                  <w:color w:val="FF0000"/>
-                </w:rPr>
-                <m:t>-</m:t>
-              </m:r>
-              <m:r>
-                <w:rPr>
-                  <w:rFonts w:ascii="Cambria Math" w:hAnsi="Cambria Math"/>
-                  <w:color w:val="FF0000"/>
-                </w:rPr>
-                <m:t>0,9</m:t>
-              </m:r>
-              <m:r>
-                <w:rPr>
-                  <w:rFonts w:ascii="Cambria Math" w:hAnsi="Cambria Math"/>
-                  <w:color w:val="FF0000"/>
-                </w:rPr>
-                <m:t>)</m:t>
+                <m:t>(0,5-0,9)</m:t>
               </m:r>
             </m:den>
           </m:f>
@@ -3669,14 +3606,7 @@
               <w:rFonts w:ascii="Cambria Math" w:hAnsi="Cambria Math"/>
               <w:color w:val="FF0000"/>
             </w:rPr>
-            <m:t>=</m:t>
-          </m:r>
-          <m:r>
-            <w:rPr>
-              <w:rFonts w:ascii="Cambria Math" w:hAnsi="Cambria Math"/>
-              <w:color w:val="FF0000"/>
-            </w:rPr>
-            <m:t>5,25</m:t>
+            <m:t>=5,25</m:t>
           </m:r>
         </m:oMath>
       </m:oMathPara>
@@ -3723,21 +3653,7 @@
                   <w:rFonts w:ascii="Cambria Math" w:hAnsi="Cambria Math"/>
                   <w:color w:val="FF0000"/>
                 </w:rPr>
-                <m:t>(0,</m:t>
-              </m:r>
-              <m:r>
-                <w:rPr>
-                  <w:rFonts w:ascii="Cambria Math" w:hAnsi="Cambria Math"/>
-                  <w:color w:val="FF0000"/>
-                </w:rPr>
-                <m:t>8</m:t>
-              </m:r>
-              <m:r>
-                <w:rPr>
-                  <w:rFonts w:ascii="Cambria Math" w:hAnsi="Cambria Math"/>
-                  <w:color w:val="FF0000"/>
-                </w:rPr>
-                <m:t>-0,9)</m:t>
+                <m:t>(0,8-0,9)</m:t>
               </m:r>
             </m:den>
           </m:f>
@@ -3746,14 +3662,7 @@
               <w:rFonts w:ascii="Cambria Math" w:hAnsi="Cambria Math"/>
               <w:color w:val="FF0000"/>
             </w:rPr>
-            <m:t>=</m:t>
-          </m:r>
-          <m:r>
-            <w:rPr>
-              <w:rFonts w:ascii="Cambria Math" w:hAnsi="Cambria Math"/>
-              <w:color w:val="FF0000"/>
-            </w:rPr>
-            <m:t>12</m:t>
+            <m:t>=12</m:t>
           </m:r>
         </m:oMath>
       </m:oMathPara>
@@ -3849,21 +3758,7 @@
                   <w:rFonts w:ascii="Cambria Math" w:hAnsi="Cambria Math"/>
                   <w:color w:val="FF0000"/>
                 </w:rPr>
-                <m:t>(z-</m:t>
-              </m:r>
-              <m:r>
-                <w:rPr>
-                  <w:rFonts w:ascii="Cambria Math" w:hAnsi="Cambria Math"/>
-                  <w:color w:val="FF0000"/>
-                </w:rPr>
-                <m:t>0,5</m:t>
-              </m:r>
-              <m:r>
-                <w:rPr>
-                  <w:rFonts w:ascii="Cambria Math" w:hAnsi="Cambria Math"/>
-                  <w:color w:val="FF0000"/>
-                </w:rPr>
-                <m:t>)</m:t>
+                <m:t>(z-0,5)</m:t>
               </m:r>
             </m:den>
           </m:f>
@@ -3899,21 +3794,7 @@
                   <w:rFonts w:ascii="Cambria Math" w:hAnsi="Cambria Math"/>
                   <w:color w:val="FF0000"/>
                 </w:rPr>
-                <m:t>(z-</m:t>
-              </m:r>
-              <m:r>
-                <w:rPr>
-                  <w:rFonts w:ascii="Cambria Math" w:hAnsi="Cambria Math"/>
-                  <w:color w:val="FF0000"/>
-                </w:rPr>
-                <m:t>0,8</m:t>
-              </m:r>
-              <m:r>
-                <w:rPr>
-                  <w:rFonts w:ascii="Cambria Math" w:hAnsi="Cambria Math"/>
-                  <w:color w:val="FF0000"/>
-                </w:rPr>
-                <m:t>)</m:t>
+                <m:t>(z-0,8)</m:t>
               </m:r>
             </m:den>
           </m:f>
@@ -3962,14 +3843,7 @@
               <w:rFonts w:ascii="Cambria Math" w:hAnsi="Cambria Math"/>
               <w:color w:val="FF0000"/>
             </w:rPr>
-            <m:t>=</m:t>
-          </m:r>
-          <m:r>
-            <w:rPr>
-              <w:rFonts w:ascii="Cambria Math" w:hAnsi="Cambria Math"/>
-              <w:color w:val="FF0000"/>
-            </w:rPr>
-            <m:t>5,25</m:t>
+            <m:t>=5,25</m:t>
           </m:r>
           <m:f>
             <m:fPr>
@@ -3996,14 +3870,7 @@
                   <w:rFonts w:ascii="Cambria Math" w:hAnsi="Cambria Math"/>
                   <w:color w:val="FF0000"/>
                 </w:rPr>
-                <m:t>z-</m:t>
-              </m:r>
-              <m:r>
-                <w:rPr>
-                  <w:rFonts w:ascii="Cambria Math" w:hAnsi="Cambria Math"/>
-                  <w:color w:val="FF0000"/>
-                </w:rPr>
-                <m:t>0,5</m:t>
+                <m:t>z-0,5</m:t>
               </m:r>
             </m:den>
           </m:f>
@@ -4012,14 +3879,7 @@
               <w:rFonts w:ascii="Cambria Math" w:hAnsi="Cambria Math"/>
               <w:color w:val="FF0000"/>
             </w:rPr>
-            <m:t>+</m:t>
-          </m:r>
-          <m:r>
-            <w:rPr>
-              <w:rFonts w:ascii="Cambria Math" w:hAnsi="Cambria Math"/>
-              <w:color w:val="FF0000"/>
-            </w:rPr>
-            <m:t>12</m:t>
+            <m:t>+12</m:t>
           </m:r>
           <m:f>
             <m:fPr>
@@ -4046,14 +3906,7 @@
                   <w:rFonts w:ascii="Cambria Math" w:hAnsi="Cambria Math"/>
                   <w:color w:val="FF0000"/>
                 </w:rPr>
-                <m:t>z-</m:t>
-              </m:r>
-              <m:r>
-                <w:rPr>
-                  <w:rFonts w:ascii="Cambria Math" w:hAnsi="Cambria Math"/>
-                  <w:color w:val="FF0000"/>
-                </w:rPr>
-                <m:t>0,8</m:t>
+                <m:t>z-0,8</m:t>
               </m:r>
             </m:den>
           </m:f>
@@ -4162,27 +4015,7 @@
                       <w:rFonts w:ascii="Cambria Math" w:hAnsi="Cambria Math"/>
                       <w:color w:val="FF0000"/>
                     </w:rPr>
-                    <m:t>(</m:t>
-                  </m:r>
-                  <m:r>
-                    <m:rPr>
-                      <m:sty m:val="bi"/>
-                    </m:rPr>
-                    <w:rPr>
-                      <w:rFonts w:ascii="Cambria Math" w:hAnsi="Cambria Math"/>
-                      <w:color w:val="FF0000"/>
-                    </w:rPr>
-                    <m:t>0,5</m:t>
-                  </m:r>
-                  <m:r>
-                    <m:rPr>
-                      <m:sty m:val="bi"/>
-                    </m:rPr>
-                    <w:rPr>
-                      <w:rFonts w:ascii="Cambria Math" w:hAnsi="Cambria Math"/>
-                      <w:color w:val="FF0000"/>
-                    </w:rPr>
-                    <m:t>)</m:t>
+                    <m:t>(0,5)</m:t>
                   </m:r>
                 </m:e>
                 <m:sup>
@@ -4206,17 +4039,7 @@
                   <w:rFonts w:ascii="Cambria Math" w:hAnsi="Cambria Math"/>
                   <w:color w:val="FF0000"/>
                 </w:rPr>
-                <m:t>+</m:t>
-              </m:r>
-              <m:r>
-                <m:rPr>
-                  <m:sty m:val="bi"/>
-                </m:rPr>
-                <w:rPr>
-                  <w:rFonts w:ascii="Cambria Math" w:hAnsi="Cambria Math"/>
-                  <w:color w:val="FF0000"/>
-                </w:rPr>
-                <m:t>12</m:t>
+                <m:t>+12</m:t>
               </m:r>
               <m:sSup>
                 <m:sSupPr>
@@ -4239,27 +4062,7 @@
                       <w:rFonts w:ascii="Cambria Math" w:hAnsi="Cambria Math"/>
                       <w:color w:val="FF0000"/>
                     </w:rPr>
-                    <m:t>(</m:t>
-                  </m:r>
-                  <m:r>
-                    <m:rPr>
-                      <m:sty m:val="bi"/>
-                    </m:rPr>
-                    <w:rPr>
-                      <w:rFonts w:ascii="Cambria Math" w:hAnsi="Cambria Math"/>
-                      <w:color w:val="FF0000"/>
-                    </w:rPr>
-                    <m:t>0,8</m:t>
-                  </m:r>
-                  <m:r>
-                    <m:rPr>
-                      <m:sty m:val="bi"/>
-                    </m:rPr>
-                    <w:rPr>
-                      <w:rFonts w:ascii="Cambria Math" w:hAnsi="Cambria Math"/>
-                      <w:color w:val="FF0000"/>
-                    </w:rPr>
-                    <m:t>)</m:t>
+                    <m:t>(0,8)</m:t>
                   </m:r>
                 </m:e>
                 <m:sup>
@@ -4366,6 +4169,179 @@
           <w:color w:val="FF0000"/>
         </w:rPr>
       </w:pPr>
+      <w:r>
+        <w:rPr>
+          <w:color w:val="FF0000"/>
+        </w:rPr>
+        <w:t xml:space="preserve">Zeros: </w:t>
+      </w:r>
+      <m:oMath>
+        <m:r>
+          <w:rPr>
+            <w:rFonts w:ascii="Cambria Math" w:hAnsi="Cambria Math"/>
+            <w:color w:val="FF0000"/>
+          </w:rPr>
+          <m:t>0</m:t>
+        </m:r>
+      </m:oMath>
+      <w:r>
+        <w:rPr>
+          <w:color w:val="FF0000"/>
+          <w:bdr w:val="single" w:sz="4" w:space="0" w:color="auto"/>
+        </w:rPr>
+        <w:t xml:space="preserve"> </w:t>
+      </w:r>
+      <w:r>
+        <w:rPr>
+          <w:color w:val="FF0000"/>
+        </w:rPr>
+        <w:t xml:space="preserve"> </w:t>
+      </w:r>
+    </w:p>
+    <w:p>
+      <w:pPr>
+        <w:pStyle w:val="PargrafodaLista"/>
+        <w:ind w:left="360" w:right="8" w:firstLine="0"/>
+        <w:rPr>
+          <w:color w:val="FF0000"/>
+        </w:rPr>
+      </w:pPr>
+      <w:r>
+        <w:rPr>
+          <w:color w:val="FF0000"/>
+        </w:rPr>
+        <w:t xml:space="preserve">Polos: </w:t>
+      </w:r>
+      <m:oMath>
+        <m:r>
+          <w:rPr>
+            <w:rFonts w:ascii="Cambria Math" w:hAnsi="Cambria Math"/>
+            <w:color w:val="FF0000"/>
+          </w:rPr>
+          <m:t>0,</m:t>
+        </m:r>
+        <m:r>
+          <w:rPr>
+            <w:rFonts w:ascii="Cambria Math" w:hAnsi="Cambria Math"/>
+            <w:color w:val="FF0000"/>
+          </w:rPr>
+          <m:t>9 e 1,2</m:t>
+        </m:r>
+      </m:oMath>
+    </w:p>
+    <w:p>
+      <w:pPr>
+        <w:pStyle w:val="PargrafodaLista"/>
+        <w:ind w:left="360" w:right="8" w:firstLine="0"/>
+        <w:rPr>
+          <w:color w:val="FF0000"/>
+        </w:rPr>
+      </w:pPr>
+      <w:r>
+        <w:rPr>
+          <w:noProof/>
+        </w:rPr>
+        <w:lastRenderedPageBreak/>
+        <w:drawing>
+          <wp:inline distT="0" distB="0" distL="0" distR="0" wp14:anchorId="6FEC041A" wp14:editId="7AAD1AB3">
+            <wp:extent cx="2075291" cy="1933297"/>
+            <wp:effectExtent l="0" t="0" r="1270" b="0"/>
+            <wp:docPr id="5" name="Imagem 5"/>
+            <wp:cNvGraphicFramePr>
+              <a:graphicFrameLocks xmlns:a="http://schemas.openxmlformats.org/drawingml/2006/main" noChangeAspect="1"/>
+            </wp:cNvGraphicFramePr>
+            <a:graphic xmlns:a="http://schemas.openxmlformats.org/drawingml/2006/main">
+              <a:graphicData uri="http://schemas.openxmlformats.org/drawingml/2006/picture">
+                <pic:pic xmlns:pic="http://schemas.openxmlformats.org/drawingml/2006/picture">
+                  <pic:nvPicPr>
+                    <pic:cNvPr id="1" name=""/>
+                    <pic:cNvPicPr/>
+                  </pic:nvPicPr>
+                  <pic:blipFill>
+                    <a:blip r:embed="rId7"/>
+                    <a:stretch>
+                      <a:fillRect/>
+                    </a:stretch>
+                  </pic:blipFill>
+                  <pic:spPr>
+                    <a:xfrm>
+                      <a:off x="0" y="0"/>
+                      <a:ext cx="2086185" cy="1943446"/>
+                    </a:xfrm>
+                    <a:prstGeom prst="rect">
+                      <a:avLst/>
+                    </a:prstGeom>
+                  </pic:spPr>
+                </pic:pic>
+              </a:graphicData>
+            </a:graphic>
+          </wp:inline>
+        </w:drawing>
+      </w:r>
+      <w:bookmarkStart w:id="0" w:name="_GoBack"/>
+      <w:bookmarkEnd w:id="0"/>
+    </w:p>
+    <w:p>
+      <w:pPr>
+        <w:pStyle w:val="PargrafodaLista"/>
+        <w:ind w:left="360" w:right="8" w:firstLine="0"/>
+      </w:pPr>
+      <w:r>
+        <w:rPr>
+          <w:color w:val="FF0000"/>
+        </w:rPr>
+        <w:t xml:space="preserve">O sistema se comporta de forma </w:t>
+      </w:r>
+      <w:r>
+        <w:rPr>
+          <w:color w:val="FF0000"/>
+        </w:rPr>
+        <w:t>estável</w:t>
+      </w:r>
+      <w:r>
+        <w:rPr>
+          <w:color w:val="FF0000"/>
+        </w:rPr>
+        <w:t xml:space="preserve">, pois todos os polos estão no semiplano </w:t>
+      </w:r>
+      <w:r>
+        <w:rPr>
+          <w:color w:val="FF0000"/>
+        </w:rPr>
+        <w:t>esquerdo</w:t>
+      </w:r>
+      <w:r>
+        <w:rPr>
+          <w:color w:val="FF0000"/>
+        </w:rPr>
+        <w:t xml:space="preserve"> (SP</w:t>
+      </w:r>
+      <w:r>
+        <w:rPr>
+          <w:color w:val="FF0000"/>
+        </w:rPr>
+        <w:t>E</w:t>
+      </w:r>
+      <w:r>
+        <w:rPr>
+          <w:color w:val="FF0000"/>
+        </w:rPr>
+        <w:t>).</w:t>
+      </w:r>
+    </w:p>
+    <w:p>
+      <w:pPr>
+        <w:ind w:left="360" w:right="8" w:firstLine="0"/>
+      </w:pPr>
+    </w:p>
+    <w:p>
+      <w:pPr>
+        <w:pStyle w:val="PargrafodaLista"/>
+        <w:ind w:left="360" w:right="8" w:firstLine="0"/>
+        <w:rPr>
+          <w:color w:val="FF0000"/>
+        </w:rPr>
+      </w:pPr>
       <m:oMathPara>
         <m:oMath>
           <m:f>
@@ -4449,35 +4425,7 @@
                   <w:rFonts w:ascii="Cambria Math" w:hAnsi="Cambria Math"/>
                   <w:color w:val="FF0000"/>
                 </w:rPr>
-                <m:t>(z-0,</m:t>
-              </m:r>
-              <m:r>
-                <w:rPr>
-                  <w:rFonts w:ascii="Cambria Math" w:hAnsi="Cambria Math"/>
-                  <w:color w:val="FF0000"/>
-                </w:rPr>
-                <m:t>9</m:t>
-              </m:r>
-              <m:r>
-                <w:rPr>
-                  <w:rFonts w:ascii="Cambria Math" w:hAnsi="Cambria Math"/>
-                  <w:color w:val="FF0000"/>
-                </w:rPr>
-                <m:t>)(z-</m:t>
-              </m:r>
-              <m:r>
-                <w:rPr>
-                  <w:rFonts w:ascii="Cambria Math" w:hAnsi="Cambria Math"/>
-                  <w:color w:val="FF0000"/>
-                </w:rPr>
-                <m:t>1,2</m:t>
-              </m:r>
-              <m:r>
-                <w:rPr>
-                  <w:rFonts w:ascii="Cambria Math" w:hAnsi="Cambria Math"/>
-                  <w:color w:val="FF0000"/>
-                </w:rPr>
-                <m:t>)</m:t>
+                <m:t>(z-0,9)(z-1,2)</m:t>
               </m:r>
             </m:den>
           </m:f>
@@ -4513,14 +4461,7 @@
                   <w:rFonts w:ascii="Cambria Math" w:hAnsi="Cambria Math"/>
                   <w:color w:val="FF0000"/>
                 </w:rPr>
-                <m:t>z-0</m:t>
-              </m:r>
-              <m:r>
-                <w:rPr>
-                  <w:rFonts w:ascii="Cambria Math" w:hAnsi="Cambria Math"/>
-                  <w:color w:val="FF0000"/>
-                </w:rPr>
-                <m:t>,9</m:t>
+                <m:t>z-0,9</m:t>
               </m:r>
             </m:den>
           </m:f>
@@ -4556,14 +4497,7 @@
                   <w:rFonts w:ascii="Cambria Math" w:hAnsi="Cambria Math"/>
                   <w:color w:val="FF0000"/>
                 </w:rPr>
-                <m:t>z-</m:t>
-              </m:r>
-              <m:r>
-                <w:rPr>
-                  <w:rFonts w:ascii="Cambria Math" w:hAnsi="Cambria Math"/>
-                  <w:color w:val="FF0000"/>
-                </w:rPr>
-                <m:t>1,2</m:t>
+                <m:t>z-1,2</m:t>
               </m:r>
             </m:den>
           </m:f>
@@ -4632,21 +4566,7 @@
                   <w:rFonts w:ascii="Cambria Math" w:hAnsi="Cambria Math"/>
                   <w:color w:val="FF0000"/>
                 </w:rPr>
-                <m:t>(</m:t>
-              </m:r>
-              <m:r>
-                <w:rPr>
-                  <w:rFonts w:ascii="Cambria Math" w:hAnsi="Cambria Math"/>
-                  <w:color w:val="FF0000"/>
-                </w:rPr>
-                <m:t>0,9</m:t>
-              </m:r>
-              <m:r>
-                <w:rPr>
-                  <w:rFonts w:ascii="Cambria Math" w:hAnsi="Cambria Math"/>
-                  <w:color w:val="FF0000"/>
-                </w:rPr>
-                <m:t>-1,2)</m:t>
+                <m:t>0,9(0,9-1,2)</m:t>
               </m:r>
             </m:den>
           </m:f>
@@ -4655,15 +4575,37 @@
               <w:rFonts w:ascii="Cambria Math" w:hAnsi="Cambria Math"/>
               <w:color w:val="FF0000"/>
             </w:rPr>
-            <m:t>=</m:t>
-          </m:r>
-          <m:r>
-            <w:rPr>
-              <w:rFonts w:ascii="Cambria Math" w:hAnsi="Cambria Math"/>
-              <w:color w:val="FF0000"/>
-            </w:rPr>
-            <m:t>-3</m:t>
-          </m:r>
+            <m:t>=-</m:t>
+          </m:r>
+          <m:f>
+            <m:fPr>
+              <m:ctrlPr>
+                <w:rPr>
+                  <w:rFonts w:ascii="Cambria Math" w:hAnsi="Cambria Math"/>
+                  <w:i/>
+                  <w:color w:val="FF0000"/>
+                </w:rPr>
+              </m:ctrlPr>
+            </m:fPr>
+            <m:num>
+              <m:r>
+                <w:rPr>
+                  <w:rFonts w:ascii="Cambria Math" w:hAnsi="Cambria Math"/>
+                  <w:color w:val="FF0000"/>
+                </w:rPr>
+                <m:t>1</m:t>
+              </m:r>
+            </m:num>
+            <m:den>
+              <m:r>
+                <w:rPr>
+                  <w:rFonts w:ascii="Cambria Math" w:hAnsi="Cambria Math"/>
+                  <w:color w:val="FF0000"/>
+                </w:rPr>
+                <m:t>0,3</m:t>
+              </m:r>
+            </m:den>
+          </m:f>
         </m:oMath>
       </m:oMathPara>
     </w:p>
@@ -4722,35 +4664,7 @@
                   <w:rFonts w:ascii="Cambria Math" w:hAnsi="Cambria Math"/>
                   <w:color w:val="FF0000"/>
                 </w:rPr>
-                <m:t>(</m:t>
-              </m:r>
-              <m:r>
-                <w:rPr>
-                  <w:rFonts w:ascii="Cambria Math" w:hAnsi="Cambria Math"/>
-                  <w:color w:val="FF0000"/>
-                </w:rPr>
-                <m:t>1,2</m:t>
-              </m:r>
-              <m:r>
-                <w:rPr>
-                  <w:rFonts w:ascii="Cambria Math" w:hAnsi="Cambria Math"/>
-                  <w:color w:val="FF0000"/>
-                </w:rPr>
-                <m:t>-</m:t>
-              </m:r>
-              <m:r>
-                <w:rPr>
-                  <w:rFonts w:ascii="Cambria Math" w:hAnsi="Cambria Math"/>
-                  <w:color w:val="FF0000"/>
-                </w:rPr>
-                <m:t>0,9</m:t>
-              </m:r>
-              <m:r>
-                <w:rPr>
-                  <w:rFonts w:ascii="Cambria Math" w:hAnsi="Cambria Math"/>
-                  <w:color w:val="FF0000"/>
-                </w:rPr>
-                <m:t>)</m:t>
+                <m:t>1,2(1,2-0,9)</m:t>
               </m:r>
             </m:den>
           </m:f>
@@ -4761,13 +4675,35 @@
             </w:rPr>
             <m:t>=</m:t>
           </m:r>
-          <m:r>
-            <w:rPr>
-              <w:rFonts w:ascii="Cambria Math" w:hAnsi="Cambria Math"/>
-              <w:color w:val="FF0000"/>
-            </w:rPr>
-            <m:t>4</m:t>
-          </m:r>
+          <m:f>
+            <m:fPr>
+              <m:ctrlPr>
+                <w:rPr>
+                  <w:rFonts w:ascii="Cambria Math" w:hAnsi="Cambria Math"/>
+                  <w:i/>
+                  <w:color w:val="FF0000"/>
+                </w:rPr>
+              </m:ctrlPr>
+            </m:fPr>
+            <m:num>
+              <m:r>
+                <w:rPr>
+                  <w:rFonts w:ascii="Cambria Math" w:hAnsi="Cambria Math"/>
+                  <w:color w:val="FF0000"/>
+                </w:rPr>
+                <m:t>1</m:t>
+              </m:r>
+            </m:num>
+            <m:den>
+              <m:r>
+                <w:rPr>
+                  <w:rFonts w:ascii="Cambria Math" w:hAnsi="Cambria Math"/>
+                  <w:color w:val="FF0000"/>
+                </w:rPr>
+                <m:t>0,3</m:t>
+              </m:r>
+            </m:den>
+          </m:f>
         </m:oMath>
       </m:oMathPara>
     </w:p>
@@ -4853,7 +4789,7 @@
                   <w:rFonts w:ascii="Cambria Math" w:hAnsi="Cambria Math"/>
                   <w:color w:val="FF0000"/>
                 </w:rPr>
-                <m:t>3</m:t>
+                <m:t>1</m:t>
               </m:r>
             </m:num>
             <m:den>
@@ -4862,7 +4798,7 @@
                   <w:rFonts w:ascii="Cambria Math" w:hAnsi="Cambria Math"/>
                   <w:color w:val="FF0000"/>
                 </w:rPr>
-                <m:t>(z-0,9)</m:t>
+                <m:t>0,3</m:t>
               </m:r>
             </m:den>
           </m:f>
@@ -4871,7 +4807,7 @@
               <w:rFonts w:ascii="Cambria Math" w:hAnsi="Cambria Math"/>
               <w:color w:val="FF0000"/>
             </w:rPr>
-            <m:t>+</m:t>
+            <m:t>*</m:t>
           </m:r>
           <m:f>
             <m:fPr>
@@ -4889,7 +4825,92 @@
                   <w:rFonts w:ascii="Cambria Math" w:hAnsi="Cambria Math"/>
                   <w:color w:val="FF0000"/>
                 </w:rPr>
-                <m:t>4</m:t>
+                <m:t>1</m:t>
+              </m:r>
+            </m:num>
+            <m:den>
+              <m:d>
+                <m:dPr>
+                  <m:ctrlPr>
+                    <w:rPr>
+                      <w:rFonts w:ascii="Cambria Math" w:hAnsi="Cambria Math"/>
+                      <w:i/>
+                      <w:color w:val="FF0000"/>
+                    </w:rPr>
+                  </m:ctrlPr>
+                </m:dPr>
+                <m:e>
+                  <m:r>
+                    <w:rPr>
+                      <w:rFonts w:ascii="Cambria Math" w:hAnsi="Cambria Math"/>
+                      <w:color w:val="FF0000"/>
+                    </w:rPr>
+                    <m:t>z-0,9</m:t>
+                  </m:r>
+                </m:e>
+              </m:d>
+            </m:den>
+          </m:f>
+          <m:r>
+            <w:rPr>
+              <w:rFonts w:ascii="Cambria Math" w:hAnsi="Cambria Math"/>
+              <w:color w:val="FF0000"/>
+            </w:rPr>
+            <m:t>+</m:t>
+          </m:r>
+          <m:f>
+            <m:fPr>
+              <m:ctrlPr>
+                <w:rPr>
+                  <w:rFonts w:ascii="Cambria Math" w:hAnsi="Cambria Math"/>
+                  <w:i/>
+                  <w:color w:val="FF0000"/>
+                </w:rPr>
+              </m:ctrlPr>
+            </m:fPr>
+            <m:num>
+              <m:r>
+                <w:rPr>
+                  <w:rFonts w:ascii="Cambria Math" w:hAnsi="Cambria Math"/>
+                  <w:color w:val="FF0000"/>
+                </w:rPr>
+                <m:t>1</m:t>
+              </m:r>
+            </m:num>
+            <m:den>
+              <m:r>
+                <w:rPr>
+                  <w:rFonts w:ascii="Cambria Math" w:hAnsi="Cambria Math"/>
+                  <w:color w:val="FF0000"/>
+                </w:rPr>
+                <m:t>0,3</m:t>
+              </m:r>
+            </m:den>
+          </m:f>
+          <m:r>
+            <w:rPr>
+              <w:rFonts w:ascii="Cambria Math" w:hAnsi="Cambria Math"/>
+              <w:color w:val="FF0000"/>
+            </w:rPr>
+            <m:t>*</m:t>
+          </m:r>
+          <m:f>
+            <m:fPr>
+              <m:ctrlPr>
+                <w:rPr>
+                  <w:rFonts w:ascii="Cambria Math" w:hAnsi="Cambria Math"/>
+                  <w:i/>
+                  <w:color w:val="FF0000"/>
+                </w:rPr>
+              </m:ctrlPr>
+            </m:fPr>
+            <m:num>
+              <m:r>
+                <w:rPr>
+                  <w:rFonts w:ascii="Cambria Math" w:hAnsi="Cambria Math"/>
+                  <w:color w:val="FF0000"/>
+                </w:rPr>
+                <m:t>1</m:t>
               </m:r>
             </m:num>
             <m:den>
@@ -4947,14 +4968,7 @@
               <w:rFonts w:ascii="Cambria Math" w:hAnsi="Cambria Math"/>
               <w:color w:val="FF0000"/>
             </w:rPr>
-            <m:t>=</m:t>
-          </m:r>
-          <m:r>
-            <w:rPr>
-              <w:rFonts w:ascii="Cambria Math" w:hAnsi="Cambria Math"/>
-              <w:color w:val="FF0000"/>
-            </w:rPr>
-            <m:t>-3</m:t>
+            <m:t>=-</m:t>
           </m:r>
           <m:f>
             <m:fPr>
@@ -4972,7 +4986,7 @@
                   <w:rFonts w:ascii="Cambria Math" w:hAnsi="Cambria Math"/>
                   <w:color w:val="FF0000"/>
                 </w:rPr>
-                <m:t>z</m:t>
+                <m:t>1</m:t>
               </m:r>
             </m:num>
             <m:den>
@@ -4981,14 +4995,7 @@
                   <w:rFonts w:ascii="Cambria Math" w:hAnsi="Cambria Math"/>
                   <w:color w:val="FF0000"/>
                 </w:rPr>
-                <m:t>z-</m:t>
-              </m:r>
-              <m:r>
-                <w:rPr>
-                  <w:rFonts w:ascii="Cambria Math" w:hAnsi="Cambria Math"/>
-                  <w:color w:val="FF0000"/>
-                </w:rPr>
-                <m:t>0,9</m:t>
+                <m:t>0,3</m:t>
               </m:r>
             </m:den>
           </m:f>
@@ -4997,14 +5004,7 @@
               <w:rFonts w:ascii="Cambria Math" w:hAnsi="Cambria Math"/>
               <w:color w:val="FF0000"/>
             </w:rPr>
-            <m:t>+</m:t>
-          </m:r>
-          <m:r>
-            <w:rPr>
-              <w:rFonts w:ascii="Cambria Math" w:hAnsi="Cambria Math"/>
-              <w:color w:val="FF0000"/>
-            </w:rPr>
-            <m:t>4</m:t>
+            <m:t>*</m:t>
           </m:r>
           <m:f>
             <m:fPr>
@@ -5031,14 +5031,79 @@
                   <w:rFonts w:ascii="Cambria Math" w:hAnsi="Cambria Math"/>
                   <w:color w:val="FF0000"/>
                 </w:rPr>
-                <m:t>z-</m:t>
-              </m:r>
-              <m:r>
-                <w:rPr>
-                  <w:rFonts w:ascii="Cambria Math" w:hAnsi="Cambria Math"/>
-                  <w:color w:val="FF0000"/>
-                </w:rPr>
-                <m:t>1,2</m:t>
+                <m:t>z-0,9</m:t>
+              </m:r>
+            </m:den>
+          </m:f>
+          <m:r>
+            <w:rPr>
+              <w:rFonts w:ascii="Cambria Math" w:hAnsi="Cambria Math"/>
+              <w:color w:val="FF0000"/>
+            </w:rPr>
+            <m:t>+</m:t>
+          </m:r>
+          <m:f>
+            <m:fPr>
+              <m:ctrlPr>
+                <w:rPr>
+                  <w:rFonts w:ascii="Cambria Math" w:hAnsi="Cambria Math"/>
+                  <w:i/>
+                  <w:color w:val="FF0000"/>
+                </w:rPr>
+              </m:ctrlPr>
+            </m:fPr>
+            <m:num>
+              <m:r>
+                <w:rPr>
+                  <w:rFonts w:ascii="Cambria Math" w:hAnsi="Cambria Math"/>
+                  <w:color w:val="FF0000"/>
+                </w:rPr>
+                <m:t>1</m:t>
+              </m:r>
+            </m:num>
+            <m:den>
+              <m:r>
+                <w:rPr>
+                  <w:rFonts w:ascii="Cambria Math" w:hAnsi="Cambria Math"/>
+                  <w:color w:val="FF0000"/>
+                </w:rPr>
+                <m:t>0,3</m:t>
+              </m:r>
+            </m:den>
+          </m:f>
+          <m:r>
+            <w:rPr>
+              <w:rFonts w:ascii="Cambria Math" w:hAnsi="Cambria Math"/>
+              <w:color w:val="FF0000"/>
+            </w:rPr>
+            <m:t>*</m:t>
+          </m:r>
+          <m:f>
+            <m:fPr>
+              <m:ctrlPr>
+                <w:rPr>
+                  <w:rFonts w:ascii="Cambria Math" w:hAnsi="Cambria Math"/>
+                  <w:i/>
+                  <w:color w:val="FF0000"/>
+                </w:rPr>
+              </m:ctrlPr>
+            </m:fPr>
+            <m:num>
+              <m:r>
+                <w:rPr>
+                  <w:rFonts w:ascii="Cambria Math" w:hAnsi="Cambria Math"/>
+                  <w:color w:val="FF0000"/>
+                </w:rPr>
+                <m:t>z</m:t>
+              </m:r>
+            </m:num>
+            <m:den>
+              <m:r>
+                <w:rPr>
+                  <w:rFonts w:ascii="Cambria Math" w:hAnsi="Cambria Math"/>
+                  <w:color w:val="FF0000"/>
+                </w:rPr>
+                <m:t>z-1,2</m:t>
               </m:r>
             </m:den>
           </m:f>
@@ -5124,8 +5189,37 @@
                   <w:rFonts w:ascii="Cambria Math" w:hAnsi="Cambria Math"/>
                   <w:color w:val="FF0000"/>
                 </w:rPr>
-                <m:t>-3</m:t>
-              </m:r>
+                <m:t>-</m:t>
+              </m:r>
+              <m:f>
+                <m:fPr>
+                  <m:ctrlPr>
+                    <w:rPr>
+                      <w:rFonts w:ascii="Cambria Math" w:hAnsi="Cambria Math"/>
+                      <w:i/>
+                      <w:color w:val="FF0000"/>
+                    </w:rPr>
+                  </m:ctrlPr>
+                </m:fPr>
+                <m:num>
+                  <m:r>
+                    <w:rPr>
+                      <w:rFonts w:ascii="Cambria Math" w:hAnsi="Cambria Math"/>
+                      <w:color w:val="FF0000"/>
+                    </w:rPr>
+                    <m:t>1</m:t>
+                  </m:r>
+                </m:num>
+                <m:den>
+                  <m:r>
+                    <w:rPr>
+                      <w:rFonts w:ascii="Cambria Math" w:hAnsi="Cambria Math"/>
+                      <w:color w:val="FF0000"/>
+                    </w:rPr>
+                    <m:t>0,3</m:t>
+                  </m:r>
+                </m:den>
+              </m:f>
               <m:sSup>
                 <m:sSupPr>
                   <m:ctrlPr>
@@ -5147,27 +5241,7 @@
                       <w:rFonts w:ascii="Cambria Math" w:hAnsi="Cambria Math"/>
                       <w:color w:val="FF0000"/>
                     </w:rPr>
-                    <m:t>(0,</m:t>
-                  </m:r>
-                  <m:r>
-                    <m:rPr>
-                      <m:sty m:val="bi"/>
-                    </m:rPr>
-                    <w:rPr>
-                      <w:rFonts w:ascii="Cambria Math" w:hAnsi="Cambria Math"/>
-                      <w:color w:val="FF0000"/>
-                    </w:rPr>
-                    <m:t>9</m:t>
-                  </m:r>
-                  <m:r>
-                    <m:rPr>
-                      <m:sty m:val="bi"/>
-                    </m:rPr>
-                    <w:rPr>
-                      <w:rFonts w:ascii="Cambria Math" w:hAnsi="Cambria Math"/>
-                      <w:color w:val="FF0000"/>
-                    </w:rPr>
-                    <m:t>)</m:t>
+                    <m:t>(0,9)</m:t>
                   </m:r>
                 </m:e>
                 <m:sup>
@@ -5193,16 +5267,35 @@
                 </w:rPr>
                 <m:t>+</m:t>
               </m:r>
-              <m:r>
-                <m:rPr>
-                  <m:sty m:val="bi"/>
-                </m:rPr>
-                <w:rPr>
-                  <w:rFonts w:ascii="Cambria Math" w:hAnsi="Cambria Math"/>
-                  <w:color w:val="FF0000"/>
-                </w:rPr>
-                <m:t>4</m:t>
-              </m:r>
+              <m:f>
+                <m:fPr>
+                  <m:ctrlPr>
+                    <w:rPr>
+                      <w:rFonts w:ascii="Cambria Math" w:hAnsi="Cambria Math"/>
+                      <w:i/>
+                      <w:color w:val="FF0000"/>
+                    </w:rPr>
+                  </m:ctrlPr>
+                </m:fPr>
+                <m:num>
+                  <m:r>
+                    <w:rPr>
+                      <w:rFonts w:ascii="Cambria Math" w:hAnsi="Cambria Math"/>
+                      <w:color w:val="FF0000"/>
+                    </w:rPr>
+                    <m:t>1</m:t>
+                  </m:r>
+                </m:num>
+                <m:den>
+                  <m:r>
+                    <w:rPr>
+                      <w:rFonts w:ascii="Cambria Math" w:hAnsi="Cambria Math"/>
+                      <w:color w:val="FF0000"/>
+                    </w:rPr>
+                    <m:t>0,3</m:t>
+                  </m:r>
+                </m:den>
+              </m:f>
               <m:sSup>
                 <m:sSupPr>
                   <m:ctrlPr>
@@ -5224,27 +5317,7 @@
                       <w:rFonts w:ascii="Cambria Math" w:hAnsi="Cambria Math"/>
                       <w:color w:val="FF0000"/>
                     </w:rPr>
-                    <m:t>(</m:t>
-                  </m:r>
-                  <m:r>
-                    <m:rPr>
-                      <m:sty m:val="bi"/>
-                    </m:rPr>
-                    <w:rPr>
-                      <w:rFonts w:ascii="Cambria Math" w:hAnsi="Cambria Math"/>
-                      <w:color w:val="FF0000"/>
-                    </w:rPr>
-                    <m:t>1,2</m:t>
-                  </m:r>
-                  <m:r>
-                    <m:rPr>
-                      <m:sty m:val="bi"/>
-                    </m:rPr>
-                    <w:rPr>
-                      <w:rFonts w:ascii="Cambria Math" w:hAnsi="Cambria Math"/>
-                      <w:color w:val="FF0000"/>
-                    </w:rPr>
-                    <m:t>)</m:t>
+                    <m:t>(1,2)</m:t>
                   </m:r>
                 </m:e>
                 <m:sup>
@@ -5383,6 +5456,164 @@
           <w:color w:val="FF0000"/>
         </w:rPr>
       </w:pPr>
+      <w:r>
+        <w:rPr>
+          <w:color w:val="FF0000"/>
+        </w:rPr>
+        <w:t xml:space="preserve">Zeros: </w:t>
+      </w:r>
+      <m:oMath>
+        <m:r>
+          <w:rPr>
+            <w:rFonts w:ascii="Cambria Math" w:hAnsi="Cambria Math"/>
+            <w:color w:val="FF0000"/>
+          </w:rPr>
+          <m:t>-0,9</m:t>
+        </m:r>
+      </m:oMath>
+      <w:r>
+        <w:rPr>
+          <w:color w:val="FF0000"/>
+          <w:bdr w:val="single" w:sz="4" w:space="0" w:color="auto"/>
+        </w:rPr>
+        <w:t xml:space="preserve"> </w:t>
+      </w:r>
+      <w:r>
+        <w:rPr>
+          <w:color w:val="FF0000"/>
+        </w:rPr>
+        <w:t xml:space="preserve"> </w:t>
+      </w:r>
+    </w:p>
+    <w:p>
+      <w:pPr>
+        <w:pStyle w:val="PargrafodaLista"/>
+        <w:ind w:left="360" w:right="8" w:firstLine="0"/>
+        <w:rPr>
+          <w:color w:val="FF0000"/>
+        </w:rPr>
+      </w:pPr>
+      <w:r>
+        <w:rPr>
+          <w:color w:val="FF0000"/>
+        </w:rPr>
+        <w:t xml:space="preserve">Polos: </w:t>
+      </w:r>
+      <m:oMath>
+        <m:r>
+          <w:rPr>
+            <w:rFonts w:ascii="Cambria Math" w:hAnsi="Cambria Math"/>
+            <w:color w:val="FF0000"/>
+          </w:rPr>
+          <m:t>-0,5±j0,4</m:t>
+        </m:r>
+      </m:oMath>
+    </w:p>
+    <w:p>
+      <w:pPr>
+        <w:pStyle w:val="PargrafodaLista"/>
+        <w:ind w:left="360" w:right="8" w:firstLine="0"/>
+        <w:rPr>
+          <w:color w:val="FF0000"/>
+        </w:rPr>
+      </w:pPr>
+      <w:r>
+        <w:rPr>
+          <w:noProof/>
+        </w:rPr>
+        <w:drawing>
+          <wp:inline distT="0" distB="0" distL="0" distR="0" wp14:anchorId="60E277CC" wp14:editId="04D5F3EF">
+            <wp:extent cx="2059388" cy="1993488"/>
+            <wp:effectExtent l="0" t="0" r="0" b="6985"/>
+            <wp:docPr id="3" name="Imagem 3"/>
+            <wp:cNvGraphicFramePr>
+              <a:graphicFrameLocks xmlns:a="http://schemas.openxmlformats.org/drawingml/2006/main" noChangeAspect="1"/>
+            </wp:cNvGraphicFramePr>
+            <a:graphic xmlns:a="http://schemas.openxmlformats.org/drawingml/2006/main">
+              <a:graphicData uri="http://schemas.openxmlformats.org/drawingml/2006/picture">
+                <pic:pic xmlns:pic="http://schemas.openxmlformats.org/drawingml/2006/picture">
+                  <pic:nvPicPr>
+                    <pic:cNvPr id="1" name=""/>
+                    <pic:cNvPicPr/>
+                  </pic:nvPicPr>
+                  <pic:blipFill>
+                    <a:blip r:embed="rId8"/>
+                    <a:stretch>
+                      <a:fillRect/>
+                    </a:stretch>
+                  </pic:blipFill>
+                  <pic:spPr>
+                    <a:xfrm>
+                      <a:off x="0" y="0"/>
+                      <a:ext cx="2064464" cy="1998402"/>
+                    </a:xfrm>
+                    <a:prstGeom prst="rect">
+                      <a:avLst/>
+                    </a:prstGeom>
+                  </pic:spPr>
+                </pic:pic>
+              </a:graphicData>
+            </a:graphic>
+          </wp:inline>
+        </w:drawing>
+      </w:r>
+    </w:p>
+    <w:p>
+      <w:pPr>
+        <w:pStyle w:val="PargrafodaLista"/>
+        <w:ind w:left="360" w:right="8" w:firstLine="0"/>
+      </w:pPr>
+      <w:r>
+        <w:rPr>
+          <w:color w:val="FF0000"/>
+        </w:rPr>
+        <w:t xml:space="preserve">O sistema se comporta de forma </w:t>
+      </w:r>
+      <w:r>
+        <w:rPr>
+          <w:color w:val="FF0000"/>
+        </w:rPr>
+        <w:t>estável</w:t>
+      </w:r>
+      <w:r>
+        <w:rPr>
+          <w:color w:val="FF0000"/>
+        </w:rPr>
+        <w:t xml:space="preserve">, pois todos os polos estão no semiplano </w:t>
+      </w:r>
+      <w:r>
+        <w:rPr>
+          <w:color w:val="FF0000"/>
+        </w:rPr>
+        <w:t>esquerdo</w:t>
+      </w:r>
+      <w:r>
+        <w:rPr>
+          <w:color w:val="FF0000"/>
+        </w:rPr>
+        <w:t xml:space="preserve"> (SP</w:t>
+      </w:r>
+      <w:r>
+        <w:rPr>
+          <w:color w:val="FF0000"/>
+        </w:rPr>
+        <w:t>E</w:t>
+      </w:r>
+      <w:r>
+        <w:rPr>
+          <w:color w:val="FF0000"/>
+        </w:rPr>
+        <w:t>).</w:t>
+      </w:r>
+    </w:p>
+    <w:p>
+      <w:pPr>
+        <w:pStyle w:val="PargrafodaLista"/>
+        <w:ind w:left="360" w:right="8" w:firstLine="0"/>
+        <w:rPr>
+          <w:color w:val="FF0000"/>
+        </w:rPr>
+      </w:pPr>
       <m:oMathPara>
         <m:oMath>
           <m:f>
@@ -5457,14 +5688,7 @@
                   <w:rFonts w:ascii="Cambria Math" w:hAnsi="Cambria Math"/>
                   <w:color w:val="FF0000"/>
                 </w:rPr>
-                <m:t>z</m:t>
-              </m:r>
-              <m:r>
-                <w:rPr>
-                  <w:rFonts w:ascii="Cambria Math" w:hAnsi="Cambria Math"/>
-                  <w:color w:val="FF0000"/>
-                </w:rPr>
-                <m:t>+0,9</m:t>
+                <m:t>z+0,9</m:t>
               </m:r>
             </m:num>
             <m:den>
@@ -5549,28 +5773,7 @@
                       <w:rFonts w:ascii="Cambria Math" w:hAnsi="Cambria Math"/>
                       <w:color w:val="FF0000"/>
                     </w:rPr>
-                    <m:t>z+</m:t>
-                  </m:r>
-                  <m:r>
-                    <w:rPr>
-                      <w:rFonts w:ascii="Cambria Math" w:hAnsi="Cambria Math"/>
-                      <w:color w:val="FF0000"/>
-                    </w:rPr>
-                    <m:t>0,5+j</m:t>
-                  </m:r>
-                  <m:r>
-                    <w:rPr>
-                      <w:rFonts w:ascii="Cambria Math" w:hAnsi="Cambria Math"/>
-                      <w:color w:val="FF0000"/>
-                    </w:rPr>
-                    <m:t>0,</m:t>
-                  </m:r>
-                  <m:r>
-                    <w:rPr>
-                      <w:rFonts w:ascii="Cambria Math" w:hAnsi="Cambria Math"/>
-                      <w:color w:val="FF0000"/>
-                    </w:rPr>
-                    <m:t>205</m:t>
+                    <m:t>z-0,5+j0,4</m:t>
                   </m:r>
                 </m:e>
               </m:d>
@@ -5590,21 +5793,7 @@
                       <w:rFonts w:ascii="Cambria Math" w:hAnsi="Cambria Math"/>
                       <w:color w:val="FF0000"/>
                     </w:rPr>
-                    <m:t>z+0,5</m:t>
-                  </m:r>
-                  <m:r>
-                    <w:rPr>
-                      <w:rFonts w:ascii="Cambria Math" w:hAnsi="Cambria Math"/>
-                      <w:color w:val="FF0000"/>
-                    </w:rPr>
-                    <m:t>-</m:t>
-                  </m:r>
-                  <m:r>
-                    <w:rPr>
-                      <w:rFonts w:ascii="Cambria Math" w:hAnsi="Cambria Math"/>
-                      <w:color w:val="FF0000"/>
-                    </w:rPr>
-                    <m:t>j0,205</m:t>
+                    <m:t>z-0,5-j0,4</m:t>
                   </m:r>
                 </m:e>
               </m:d>
@@ -5711,7 +5900,7 @@
                   <w:rFonts w:ascii="Cambria Math" w:hAnsi="Cambria Math"/>
                   <w:color w:val="FF0000"/>
                 </w:rPr>
-                <m:t>z+0,5+j0,205</m:t>
+                <m:t>z</m:t>
               </m:r>
             </m:den>
           </m:f>
@@ -5747,7 +5936,43 @@
                   <w:rFonts w:ascii="Cambria Math" w:hAnsi="Cambria Math"/>
                   <w:color w:val="FF0000"/>
                 </w:rPr>
-                <m:t>z+0,5-j0,205</m:t>
+                <m:t>z-0,5+j0,4</m:t>
+              </m:r>
+            </m:den>
+          </m:f>
+          <m:r>
+            <w:rPr>
+              <w:rFonts w:ascii="Cambria Math" w:hAnsi="Cambria Math"/>
+              <w:color w:val="FF0000"/>
+            </w:rPr>
+            <m:t>+</m:t>
+          </m:r>
+          <m:f>
+            <m:fPr>
+              <m:ctrlPr>
+                <w:rPr>
+                  <w:rFonts w:ascii="Cambria Math" w:hAnsi="Cambria Math"/>
+                  <w:i/>
+                  <w:color w:val="FF0000"/>
+                </w:rPr>
+              </m:ctrlPr>
+            </m:fPr>
+            <m:num>
+              <m:r>
+                <w:rPr>
+                  <w:rFonts w:ascii="Cambria Math" w:hAnsi="Cambria Math"/>
+                  <w:color w:val="FF0000"/>
+                </w:rPr>
+                <m:t>C</m:t>
+              </m:r>
+            </m:num>
+            <m:den>
+              <m:r>
+                <w:rPr>
+                  <w:rFonts w:ascii="Cambria Math" w:hAnsi="Cambria Math"/>
+                  <w:color w:val="FF0000"/>
+                </w:rPr>
+                <m:t>z-0,5-j0,4</m:t>
               </m:r>
             </m:den>
           </m:f>
@@ -5798,7 +6023,7 @@
                       <w:rFonts w:ascii="Cambria Math" w:hAnsi="Cambria Math"/>
                       <w:color w:val="FF0000"/>
                     </w:rPr>
-                    <m:t>0,9</m:t>
+                    <m:t>0+0,9</m:t>
                   </m:r>
                 </m:e>
               </m:d>
@@ -5809,7 +6034,43 @@
                   <w:rFonts w:ascii="Cambria Math" w:hAnsi="Cambria Math"/>
                   <w:color w:val="FF0000"/>
                 </w:rPr>
-                <m:t>(0,9-1,2)</m:t>
+                <m:t>(</m:t>
+              </m:r>
+              <m:sSup>
+                <m:sSupPr>
+                  <m:ctrlPr>
+                    <w:rPr>
+                      <w:rFonts w:ascii="Cambria Math" w:hAnsi="Cambria Math"/>
+                      <w:i/>
+                      <w:color w:val="FF0000"/>
+                    </w:rPr>
+                  </m:ctrlPr>
+                </m:sSupPr>
+                <m:e>
+                  <m:r>
+                    <w:rPr>
+                      <w:rFonts w:ascii="Cambria Math" w:hAnsi="Cambria Math"/>
+                      <w:color w:val="FF0000"/>
+                    </w:rPr>
+                    <m:t>0</m:t>
+                  </m:r>
+                </m:e>
+                <m:sup>
+                  <m:r>
+                    <w:rPr>
+                      <w:rFonts w:ascii="Cambria Math" w:hAnsi="Cambria Math"/>
+                      <w:color w:val="FF0000"/>
+                    </w:rPr>
+                    <m:t>2</m:t>
+                  </m:r>
+                </m:sup>
+              </m:sSup>
+              <m:r>
+                <w:rPr>
+                  <w:rFonts w:ascii="Cambria Math" w:hAnsi="Cambria Math"/>
+                  <w:color w:val="FF0000"/>
+                </w:rPr>
+                <m:t>+0+0,41)</m:t>
               </m:r>
             </m:den>
           </m:f>
@@ -5818,7 +6079,7 @@
               <w:rFonts w:ascii="Cambria Math" w:hAnsi="Cambria Math"/>
               <w:color w:val="FF0000"/>
             </w:rPr>
-            <m:t>=-3</m:t>
+            <m:t>=2,195</m:t>
           </m:r>
         </m:oMath>
       </m:oMathPara>
@@ -5838,56 +6099,7 @@
               <w:rFonts w:ascii="Cambria Math" w:hAnsi="Cambria Math"/>
               <w:color w:val="FF0000"/>
             </w:rPr>
-            <m:t>B=</m:t>
-          </m:r>
-          <m:f>
-            <m:fPr>
-              <m:ctrlPr>
-                <w:rPr>
-                  <w:rFonts w:ascii="Cambria Math" w:hAnsi="Cambria Math"/>
-                  <w:i/>
-                  <w:color w:val="FF0000"/>
-                </w:rPr>
-              </m:ctrlPr>
-            </m:fPr>
-            <m:num>
-              <m:d>
-                <m:dPr>
-                  <m:ctrlPr>
-                    <w:rPr>
-                      <w:rFonts w:ascii="Cambria Math" w:hAnsi="Cambria Math"/>
-                      <w:i/>
-                      <w:color w:val="FF0000"/>
-                    </w:rPr>
-                  </m:ctrlPr>
-                </m:dPr>
-                <m:e>
-                  <m:r>
-                    <w:rPr>
-                      <w:rFonts w:ascii="Cambria Math" w:hAnsi="Cambria Math"/>
-                      <w:color w:val="FF0000"/>
-                    </w:rPr>
-                    <m:t>1,2</m:t>
-                  </m:r>
-                </m:e>
-              </m:d>
-            </m:num>
-            <m:den>
-              <m:r>
-                <w:rPr>
-                  <w:rFonts w:ascii="Cambria Math" w:hAnsi="Cambria Math"/>
-                  <w:color w:val="FF0000"/>
-                </w:rPr>
-                <m:t>(1,2-0,9)</m:t>
-              </m:r>
-            </m:den>
-          </m:f>
-          <m:r>
-            <w:rPr>
-              <w:rFonts w:ascii="Cambria Math" w:hAnsi="Cambria Math"/>
-              <w:color w:val="FF0000"/>
-            </w:rPr>
-            <m:t>=4</m:t>
+            <m:t>B=2,59+j2,62</m:t>
           </m:r>
         </m:oMath>
       </m:oMathPara>
@@ -5902,429 +6114,15 @@
       </w:pPr>
       <m:oMathPara>
         <m:oMath>
-          <m:f>
-            <m:fPr>
-              <m:ctrlPr>
-                <w:rPr>
-                  <w:rFonts w:ascii="Cambria Math" w:hAnsi="Cambria Math"/>
-                  <w:i/>
-                  <w:color w:val="FF0000"/>
-                </w:rPr>
-              </m:ctrlPr>
-            </m:fPr>
-            <m:num>
-              <m:r>
-                <w:rPr>
-                  <w:rFonts w:ascii="Cambria Math" w:hAnsi="Cambria Math"/>
-                  <w:color w:val="FF0000"/>
-                </w:rPr>
-                <m:t>X</m:t>
-              </m:r>
-              <m:d>
-                <m:dPr>
-                  <m:ctrlPr>
-                    <w:rPr>
-                      <w:rFonts w:ascii="Cambria Math" w:hAnsi="Cambria Math"/>
-                      <w:i/>
-                      <w:color w:val="FF0000"/>
-                    </w:rPr>
-                  </m:ctrlPr>
-                </m:dPr>
-                <m:e>
-                  <m:r>
-                    <w:rPr>
-                      <w:rFonts w:ascii="Cambria Math" w:hAnsi="Cambria Math"/>
-                      <w:color w:val="FF0000"/>
-                    </w:rPr>
-                    <m:t>Z</m:t>
-                  </m:r>
-                </m:e>
-              </m:d>
-            </m:num>
-            <m:den>
-              <m:r>
-                <w:rPr>
-                  <w:rFonts w:ascii="Cambria Math" w:hAnsi="Cambria Math"/>
-                  <w:color w:val="FF0000"/>
-                </w:rPr>
-                <m:t>Z</m:t>
-              </m:r>
-            </m:den>
-          </m:f>
-          <m:r>
-            <w:rPr>
-              <w:rFonts w:ascii="Cambria Math" w:hAnsi="Cambria Math"/>
-              <w:color w:val="FF0000"/>
-            </w:rPr>
-            <m:t>=-</m:t>
-          </m:r>
-          <m:f>
-            <m:fPr>
-              <m:ctrlPr>
-                <w:rPr>
-                  <w:rFonts w:ascii="Cambria Math" w:hAnsi="Cambria Math"/>
-                  <w:i/>
-                  <w:color w:val="FF0000"/>
-                </w:rPr>
-              </m:ctrlPr>
-            </m:fPr>
-            <m:num>
-              <m:r>
-                <w:rPr>
-                  <w:rFonts w:ascii="Cambria Math" w:hAnsi="Cambria Math"/>
-                  <w:color w:val="FF0000"/>
-                </w:rPr>
-                <m:t>3</m:t>
-              </m:r>
-            </m:num>
-            <m:den>
-              <m:r>
-                <w:rPr>
-                  <w:rFonts w:ascii="Cambria Math" w:hAnsi="Cambria Math"/>
-                  <w:color w:val="FF0000"/>
-                </w:rPr>
-                <m:t>(z-0,9)</m:t>
-              </m:r>
-            </m:den>
-          </m:f>
-          <m:r>
-            <w:rPr>
-              <w:rFonts w:ascii="Cambria Math" w:hAnsi="Cambria Math"/>
-              <w:color w:val="FF0000"/>
-            </w:rPr>
-            <m:t>+</m:t>
-          </m:r>
-          <m:f>
-            <m:fPr>
-              <m:ctrlPr>
-                <w:rPr>
-                  <w:rFonts w:ascii="Cambria Math" w:hAnsi="Cambria Math"/>
-                  <w:i/>
-                  <w:color w:val="FF0000"/>
-                </w:rPr>
-              </m:ctrlPr>
-            </m:fPr>
-            <m:num>
-              <m:r>
-                <w:rPr>
-                  <w:rFonts w:ascii="Cambria Math" w:hAnsi="Cambria Math"/>
-                  <w:color w:val="FF0000"/>
-                </w:rPr>
-                <m:t>4</m:t>
-              </m:r>
-            </m:num>
-            <m:den>
-              <m:r>
-                <w:rPr>
-                  <w:rFonts w:ascii="Cambria Math" w:hAnsi="Cambria Math"/>
-                  <w:color w:val="FF0000"/>
-                </w:rPr>
-                <m:t>(z-1,2)</m:t>
-              </m:r>
-            </m:den>
-          </m:f>
+          <m:r>
+            <w:rPr>
+              <w:rFonts w:ascii="Cambria Math" w:hAnsi="Cambria Math"/>
+              <w:color w:val="FF0000"/>
+            </w:rPr>
+            <m:t>C=2,59-j2,62</m:t>
+          </m:r>
         </m:oMath>
       </m:oMathPara>
-      <w:bookmarkStart w:id="0" w:name="_GoBack"/>
-      <w:bookmarkEnd w:id="0"/>
-    </w:p>
-    <w:p>
-      <w:pPr>
-        <w:pStyle w:val="PargrafodaLista"/>
-        <w:ind w:left="360" w:right="8" w:firstLine="0"/>
-        <w:rPr>
-          <w:color w:val="FF0000"/>
-        </w:rPr>
-      </w:pPr>
-      <m:oMathPara>
-        <m:oMath>
-          <m:r>
-            <w:rPr>
-              <w:rFonts w:ascii="Cambria Math" w:hAnsi="Cambria Math"/>
-              <w:color w:val="FF0000"/>
-            </w:rPr>
-            <m:t>X</m:t>
-          </m:r>
-          <m:d>
-            <m:dPr>
-              <m:ctrlPr>
-                <w:rPr>
-                  <w:rFonts w:ascii="Cambria Math" w:hAnsi="Cambria Math"/>
-                  <w:i/>
-                  <w:color w:val="FF0000"/>
-                </w:rPr>
-              </m:ctrlPr>
-            </m:dPr>
-            <m:e>
-              <m:r>
-                <w:rPr>
-                  <w:rFonts w:ascii="Cambria Math" w:hAnsi="Cambria Math"/>
-                  <w:color w:val="FF0000"/>
-                </w:rPr>
-                <m:t>Z</m:t>
-              </m:r>
-            </m:e>
-          </m:d>
-          <m:r>
-            <w:rPr>
-              <w:rFonts w:ascii="Cambria Math" w:hAnsi="Cambria Math"/>
-              <w:color w:val="FF0000"/>
-            </w:rPr>
-            <m:t>=-3</m:t>
-          </m:r>
-          <m:f>
-            <m:fPr>
-              <m:ctrlPr>
-                <w:rPr>
-                  <w:rFonts w:ascii="Cambria Math" w:hAnsi="Cambria Math"/>
-                  <w:i/>
-                  <w:color w:val="FF0000"/>
-                </w:rPr>
-              </m:ctrlPr>
-            </m:fPr>
-            <m:num>
-              <m:r>
-                <w:rPr>
-                  <w:rFonts w:ascii="Cambria Math" w:hAnsi="Cambria Math"/>
-                  <w:color w:val="FF0000"/>
-                </w:rPr>
-                <m:t>z</m:t>
-              </m:r>
-            </m:num>
-            <m:den>
-              <m:r>
-                <w:rPr>
-                  <w:rFonts w:ascii="Cambria Math" w:hAnsi="Cambria Math"/>
-                  <w:color w:val="FF0000"/>
-                </w:rPr>
-                <m:t>z-0,9</m:t>
-              </m:r>
-            </m:den>
-          </m:f>
-          <m:r>
-            <w:rPr>
-              <w:rFonts w:ascii="Cambria Math" w:hAnsi="Cambria Math"/>
-              <w:color w:val="FF0000"/>
-            </w:rPr>
-            <m:t>+4</m:t>
-          </m:r>
-          <m:f>
-            <m:fPr>
-              <m:ctrlPr>
-                <w:rPr>
-                  <w:rFonts w:ascii="Cambria Math" w:hAnsi="Cambria Math"/>
-                  <w:i/>
-                  <w:color w:val="FF0000"/>
-                </w:rPr>
-              </m:ctrlPr>
-            </m:fPr>
-            <m:num>
-              <m:r>
-                <w:rPr>
-                  <w:rFonts w:ascii="Cambria Math" w:hAnsi="Cambria Math"/>
-                  <w:color w:val="FF0000"/>
-                </w:rPr>
-                <m:t>z</m:t>
-              </m:r>
-            </m:num>
-            <m:den>
-              <m:r>
-                <w:rPr>
-                  <w:rFonts w:ascii="Cambria Math" w:hAnsi="Cambria Math"/>
-                  <w:color w:val="FF0000"/>
-                </w:rPr>
-                <m:t>z-1,2</m:t>
-              </m:r>
-            </m:den>
-          </m:f>
-        </m:oMath>
-      </m:oMathPara>
-    </w:p>
-    <w:p>
-      <w:pPr>
-        <w:pStyle w:val="PargrafodaLista"/>
-        <w:ind w:left="360" w:right="8" w:firstLine="0"/>
-        <w:rPr>
-          <w:b/>
-          <w:color w:val="FF0000"/>
-        </w:rPr>
-      </w:pPr>
-      <m:oMathPara>
-        <m:oMath>
-          <m:r>
-            <m:rPr>
-              <m:sty m:val="bi"/>
-            </m:rPr>
-            <w:rPr>
-              <w:rFonts w:ascii="Cambria Math" w:hAnsi="Cambria Math"/>
-              <w:color w:val="FF0000"/>
-            </w:rPr>
-            <m:t>X</m:t>
-          </m:r>
-          <m:d>
-            <m:dPr>
-              <m:ctrlPr>
-                <w:rPr>
-                  <w:rFonts w:ascii="Cambria Math" w:hAnsi="Cambria Math"/>
-                  <w:b/>
-                  <w:bCs/>
-                  <w:i/>
-                  <w:color w:val="FF0000"/>
-                </w:rPr>
-              </m:ctrlPr>
-            </m:dPr>
-            <m:e>
-              <m:r>
-                <m:rPr>
-                  <m:sty m:val="bi"/>
-                </m:rPr>
-                <w:rPr>
-                  <w:rFonts w:ascii="Cambria Math" w:hAnsi="Cambria Math"/>
-                  <w:color w:val="FF0000"/>
-                </w:rPr>
-                <m:t>n</m:t>
-              </m:r>
-            </m:e>
-          </m:d>
-          <m:r>
-            <m:rPr>
-              <m:sty m:val="bi"/>
-            </m:rPr>
-            <w:rPr>
-              <w:rFonts w:ascii="Cambria Math" w:hAnsi="Cambria Math"/>
-              <w:color w:val="FF0000"/>
-            </w:rPr>
-            <m:t>=</m:t>
-          </m:r>
-          <m:d>
-            <m:dPr>
-              <m:begChr m:val="["/>
-              <m:endChr m:val="]"/>
-              <m:ctrlPr>
-                <w:rPr>
-                  <w:rFonts w:ascii="Cambria Math" w:hAnsi="Cambria Math"/>
-                  <w:b/>
-                  <w:bCs/>
-                  <w:i/>
-                  <w:color w:val="FF0000"/>
-                </w:rPr>
-              </m:ctrlPr>
-            </m:dPr>
-            <m:e>
-              <m:r>
-                <m:rPr>
-                  <m:sty m:val="bi"/>
-                </m:rPr>
-                <w:rPr>
-                  <w:rFonts w:ascii="Cambria Math" w:hAnsi="Cambria Math"/>
-                  <w:color w:val="FF0000"/>
-                </w:rPr>
-                <m:t>-3</m:t>
-              </m:r>
-              <m:sSup>
-                <m:sSupPr>
-                  <m:ctrlPr>
-                    <w:rPr>
-                      <w:rFonts w:ascii="Cambria Math" w:hAnsi="Cambria Math"/>
-                      <w:b/>
-                      <w:bCs/>
-                      <w:i/>
-                      <w:color w:val="FF0000"/>
-                    </w:rPr>
-                  </m:ctrlPr>
-                </m:sSupPr>
-                <m:e>
-                  <m:r>
-                    <m:rPr>
-                      <m:sty m:val="bi"/>
-                    </m:rPr>
-                    <w:rPr>
-                      <w:rFonts w:ascii="Cambria Math" w:hAnsi="Cambria Math"/>
-                      <w:color w:val="FF0000"/>
-                    </w:rPr>
-                    <m:t>(0,9)</m:t>
-                  </m:r>
-                </m:e>
-                <m:sup>
-                  <m:r>
-                    <m:rPr>
-                      <m:sty m:val="bi"/>
-                    </m:rPr>
-                    <w:rPr>
-                      <w:rFonts w:ascii="Cambria Math" w:hAnsi="Cambria Math"/>
-                      <w:color w:val="FF0000"/>
-                    </w:rPr>
-                    <m:t>n</m:t>
-                  </m:r>
-                </m:sup>
-              </m:sSup>
-              <m:r>
-                <m:rPr>
-                  <m:sty m:val="bi"/>
-                </m:rPr>
-                <w:rPr>
-                  <w:rFonts w:ascii="Cambria Math" w:hAnsi="Cambria Math"/>
-                  <w:color w:val="FF0000"/>
-                </w:rPr>
-                <m:t>+4</m:t>
-              </m:r>
-              <m:sSup>
-                <m:sSupPr>
-                  <m:ctrlPr>
-                    <w:rPr>
-                      <w:rFonts w:ascii="Cambria Math" w:hAnsi="Cambria Math"/>
-                      <w:b/>
-                      <w:bCs/>
-                      <w:i/>
-                      <w:color w:val="FF0000"/>
-                    </w:rPr>
-                  </m:ctrlPr>
-                </m:sSupPr>
-                <m:e>
-                  <m:r>
-                    <m:rPr>
-                      <m:sty m:val="bi"/>
-                    </m:rPr>
-                    <w:rPr>
-                      <w:rFonts w:ascii="Cambria Math" w:hAnsi="Cambria Math"/>
-                      <w:color w:val="FF0000"/>
-                    </w:rPr>
-                    <m:t>(1,2)</m:t>
-                  </m:r>
-                </m:e>
-                <m:sup>
-                  <m:r>
-                    <m:rPr>
-                      <m:sty m:val="bi"/>
-                    </m:rPr>
-                    <w:rPr>
-                      <w:rFonts w:ascii="Cambria Math" w:hAnsi="Cambria Math"/>
-                      <w:color w:val="FF0000"/>
-                    </w:rPr>
-                    <m:t>n</m:t>
-                  </m:r>
-                </m:sup>
-              </m:sSup>
-            </m:e>
-          </m:d>
-          <m:r>
-            <m:rPr>
-              <m:sty m:val="bi"/>
-            </m:rPr>
-            <w:rPr>
-              <w:rFonts w:ascii="Cambria Math" w:hAnsi="Cambria Math"/>
-              <w:color w:val="FF0000"/>
-            </w:rPr>
-            <m:t>u(n)</m:t>
-          </m:r>
-        </m:oMath>
-      </m:oMathPara>
-    </w:p>
-    <w:p>
-      <w:pPr>
-        <w:pStyle w:val="PargrafodaLista"/>
-        <w:ind w:right="8" w:firstLine="0"/>
-      </w:pPr>
     </w:p>
     <w:p>
       <w:pPr>

</xml_diff>